<commit_message>
Updated Security in Arch Design Doc
</commit_message>
<xml_diff>
--- a/src/main/resources/Docs/Architecture Design.docx
+++ b/src/main/resources/Docs/Architecture Design.docx
@@ -85,8 +85,6 @@
       <w:r>
         <w:t>Architecture Diagram</w:t>
       </w:r>
-      <w:bookmarkStart w:id="0" w:name="_GoBack"/>
-      <w:bookmarkEnd w:id="0"/>
     </w:p>
     <w:p>
       <w:pPr>
@@ -196,11 +194,885 @@
     </w:p>
     <w:p>
       <w:pPr>
+        <w:ind w:firstLine="720"/>
+      </w:pPr>
+    </w:p>
+    <w:p>
+      <w:pPr>
         <w:pStyle w:val="Heading1"/>
-      </w:pPr>
-      <w:r>
+        <w:numPr>
+          <w:ilvl w:val="0"/>
+          <w:numId w:val="2"/>
+        </w:numPr>
+        <w:rPr>
+          <w:sz w:val="28"/>
+        </w:rPr>
+      </w:pPr>
+      <w:r>
+        <w:rPr>
+          <w:sz w:val="28"/>
+        </w:rPr>
+        <w:t>Securing our website using Spring Boot Securit</w:t>
+      </w:r>
+      <w:r>
+        <w:rPr>
+          <w:sz w:val="28"/>
+        </w:rPr>
+        <w:t>y</w:t>
+      </w:r>
+    </w:p>
+    <w:p>
+      <w:pPr>
+        <w:pStyle w:val="Heading2"/>
+        <w:numPr>
+          <w:ilvl w:val="1"/>
+          <w:numId w:val="2"/>
+        </w:numPr>
+        <w:rPr>
+          <w:sz w:val="24"/>
+        </w:rPr>
+      </w:pPr>
+      <w:r>
+        <w:rPr>
+          <w:sz w:val="24"/>
+        </w:rPr>
+        <w:t xml:space="preserve">Setup in memory Spring Boot </w:t>
+      </w:r>
+      <w:r>
+        <w:rPr>
+          <w:sz w:val="24"/>
+        </w:rPr>
+        <w:t>authentication</w:t>
+      </w:r>
+    </w:p>
+    <w:p>
+      <w:pPr>
+        <w:pStyle w:val="Heading2"/>
+        <w:numPr>
+          <w:ilvl w:val="2"/>
+          <w:numId w:val="2"/>
+        </w:numPr>
+        <w:rPr>
+          <w:sz w:val="20"/>
+        </w:rPr>
+      </w:pPr>
+      <w:r>
+        <w:rPr>
+          <w:sz w:val="20"/>
+        </w:rPr>
+        <w:t>Pom.xml</w:t>
+      </w:r>
+    </w:p>
+    <w:p>
+      <w:pPr>
+        <w:pStyle w:val="HTMLPreformatted"/>
+        <w:numPr>
+          <w:ilvl w:val="0"/>
+          <w:numId w:val="4"/>
+        </w:numPr>
+        <w:shd w:val="clear" w:color="auto" w:fill="FFFFFF"/>
+        <w:rPr>
+          <w:color w:val="000000"/>
+          <w:sz w:val="18"/>
+          <w:szCs w:val="18"/>
+        </w:rPr>
+      </w:pPr>
+      <w:r>
+        <w:rPr>
+          <w:sz w:val="18"/>
+          <w:szCs w:val="18"/>
+        </w:rPr>
+        <w:t xml:space="preserve">Added </w:t>
+      </w:r>
+      <w:r>
+        <w:rPr>
+          <w:color w:val="000000"/>
+          <w:sz w:val="18"/>
+          <w:szCs w:val="18"/>
+        </w:rPr>
+        <w:t>spring-boot-starter-security</w:t>
+      </w:r>
+    </w:p>
+    <w:p>
+      <w:pPr>
+        <w:pStyle w:val="HTMLPreformatted"/>
+        <w:numPr>
+          <w:ilvl w:val="0"/>
+          <w:numId w:val="4"/>
+        </w:numPr>
+        <w:shd w:val="clear" w:color="auto" w:fill="FFFFFF"/>
+        <w:rPr>
+          <w:color w:val="000000"/>
+          <w:sz w:val="18"/>
+          <w:szCs w:val="18"/>
+        </w:rPr>
+      </w:pPr>
+      <w:r>
+        <w:rPr>
+          <w:sz w:val="18"/>
+          <w:szCs w:val="18"/>
+        </w:rPr>
+        <w:t xml:space="preserve">Added </w:t>
+      </w:r>
+      <w:r>
+        <w:rPr>
+          <w:color w:val="000000"/>
+          <w:sz w:val="18"/>
+          <w:szCs w:val="18"/>
+        </w:rPr>
+        <w:t>thymeleaf-extras-springsecurity4</w:t>
+      </w:r>
+    </w:p>
+    <w:p>
+      <w:pPr>
+        <w:pStyle w:val="Heading2"/>
+        <w:numPr>
+          <w:ilvl w:val="2"/>
+          <w:numId w:val="2"/>
+        </w:numPr>
+        <w:rPr>
+          <w:sz w:val="20"/>
+        </w:rPr>
+      </w:pPr>
+      <w:r>
+        <w:rPr>
+          <w:sz w:val="20"/>
+        </w:rPr>
+        <w:t>[</w:t>
+      </w:r>
+      <w:proofErr w:type="spellStart"/>
+      <w:proofErr w:type="gramStart"/>
+      <w:r>
+        <w:rPr>
+          <w:sz w:val="20"/>
+        </w:rPr>
+        <w:t>config</w:t>
+      </w:r>
+      <w:proofErr w:type="spellEnd"/>
+      <w:proofErr w:type="gramEnd"/>
+      <w:r>
+        <w:rPr>
+          <w:sz w:val="20"/>
+        </w:rPr>
+        <w:t xml:space="preserve">] </w:t>
+      </w:r>
+      <w:proofErr w:type="spellStart"/>
+      <w:r>
+        <w:rPr>
+          <w:sz w:val="20"/>
+        </w:rPr>
+        <w:t>SecurityConfig</w:t>
+      </w:r>
+      <w:proofErr w:type="spellEnd"/>
+    </w:p>
+    <w:p>
+      <w:pPr>
+        <w:pStyle w:val="HTMLPreformatted"/>
+        <w:numPr>
+          <w:ilvl w:val="0"/>
+          <w:numId w:val="4"/>
+        </w:numPr>
+        <w:shd w:val="clear" w:color="auto" w:fill="FFFFFF"/>
+        <w:rPr>
+          <w:color w:val="000000"/>
+          <w:sz w:val="18"/>
+          <w:szCs w:val="18"/>
+        </w:rPr>
+      </w:pPr>
+      <w:r>
+        <w:rPr>
+          <w:color w:val="000000"/>
+          <w:sz w:val="18"/>
+          <w:szCs w:val="18"/>
+        </w:rPr>
+        <w:t xml:space="preserve">extends </w:t>
+      </w:r>
+      <w:proofErr w:type="spellStart"/>
+      <w:r>
+        <w:rPr>
+          <w:color w:val="000000"/>
+          <w:sz w:val="18"/>
+          <w:szCs w:val="18"/>
+        </w:rPr>
+        <w:t>WebSecurityConfigurerAdapter</w:t>
+      </w:r>
+      <w:proofErr w:type="spellEnd"/>
+    </w:p>
+    <w:p>
+      <w:pPr>
+        <w:pStyle w:val="HTMLPreformatted"/>
+        <w:numPr>
+          <w:ilvl w:val="0"/>
+          <w:numId w:val="4"/>
+        </w:numPr>
+        <w:shd w:val="clear" w:color="auto" w:fill="FFFFFF"/>
+        <w:rPr>
+          <w:color w:val="000000"/>
+          <w:sz w:val="18"/>
+          <w:szCs w:val="18"/>
+        </w:rPr>
+      </w:pPr>
+      <w:r>
+        <w:rPr>
+          <w:color w:val="808000"/>
+          <w:sz w:val="18"/>
+          <w:szCs w:val="18"/>
+        </w:rPr>
+        <w:t>@</w:t>
+      </w:r>
+      <w:proofErr w:type="spellStart"/>
+      <w:r>
+        <w:rPr>
+          <w:color w:val="808000"/>
+          <w:sz w:val="18"/>
+          <w:szCs w:val="18"/>
+        </w:rPr>
+        <w:t>Autowired</w:t>
+      </w:r>
+      <w:proofErr w:type="spellEnd"/>
+      <w:r>
+        <w:rPr>
+          <w:color w:val="808000"/>
+          <w:sz w:val="18"/>
+          <w:szCs w:val="18"/>
+        </w:rPr>
+        <w:t xml:space="preserve"> </w:t>
+      </w:r>
+      <w:proofErr w:type="spellStart"/>
+      <w:r>
+        <w:rPr>
+          <w:color w:val="000000"/>
+          <w:sz w:val="18"/>
+          <w:szCs w:val="18"/>
+        </w:rPr>
+        <w:t>configureGlobal</w:t>
+      </w:r>
+      <w:proofErr w:type="spellEnd"/>
+      <w:r>
+        <w:rPr>
+          <w:color w:val="000000"/>
+          <w:sz w:val="18"/>
+          <w:szCs w:val="18"/>
+        </w:rPr>
+        <w:t>(</w:t>
+      </w:r>
+      <w:proofErr w:type="spellStart"/>
+      <w:r>
+        <w:rPr>
+          <w:color w:val="000000"/>
+          <w:sz w:val="18"/>
+          <w:szCs w:val="18"/>
+        </w:rPr>
+        <w:t>AuthenticationManagerBuilder</w:t>
+      </w:r>
+      <w:proofErr w:type="spellEnd"/>
+      <w:r>
+        <w:rPr>
+          <w:color w:val="000000"/>
+          <w:sz w:val="18"/>
+          <w:szCs w:val="18"/>
+        </w:rPr>
+        <w:t xml:space="preserve"> </w:t>
+      </w:r>
+      <w:proofErr w:type="spellStart"/>
+      <w:r>
+        <w:rPr>
+          <w:color w:val="000000"/>
+          <w:sz w:val="18"/>
+          <w:szCs w:val="18"/>
+        </w:rPr>
+        <w:t>auth</w:t>
+      </w:r>
+      <w:proofErr w:type="spellEnd"/>
+      <w:r>
+        <w:rPr>
+          <w:color w:val="000000"/>
+          <w:sz w:val="18"/>
+          <w:szCs w:val="18"/>
+        </w:rPr>
+        <w:t>)</w:t>
+      </w:r>
+    </w:p>
+    <w:p>
+      <w:pPr>
+        <w:pStyle w:val="HTMLPreformatted"/>
+        <w:numPr>
+          <w:ilvl w:val="0"/>
+          <w:numId w:val="4"/>
+        </w:numPr>
+        <w:shd w:val="clear" w:color="auto" w:fill="FFFFFF"/>
+        <w:rPr>
+          <w:color w:val="000000"/>
+          <w:sz w:val="18"/>
+          <w:szCs w:val="18"/>
+        </w:rPr>
+      </w:pPr>
+      <w:r>
+        <w:rPr>
+          <w:color w:val="000000"/>
+          <w:sz w:val="18"/>
+          <w:szCs w:val="18"/>
+        </w:rPr>
+        <w:t>@Override</w:t>
+      </w:r>
+      <w:r>
+        <w:rPr>
+          <w:color w:val="000000"/>
+          <w:sz w:val="18"/>
+          <w:szCs w:val="18"/>
+        </w:rPr>
+        <w:t xml:space="preserve"> </w:t>
+      </w:r>
+      <w:proofErr w:type="gramStart"/>
+      <w:r>
+        <w:rPr>
+          <w:color w:val="000000"/>
+          <w:sz w:val="18"/>
+          <w:szCs w:val="18"/>
+        </w:rPr>
+        <w:t>configure(</w:t>
+      </w:r>
+      <w:proofErr w:type="spellStart"/>
+      <w:proofErr w:type="gramEnd"/>
+      <w:r>
+        <w:rPr>
+          <w:color w:val="000000"/>
+          <w:sz w:val="18"/>
+          <w:szCs w:val="18"/>
+        </w:rPr>
+        <w:t>HttpSecurity</w:t>
+      </w:r>
+      <w:proofErr w:type="spellEnd"/>
+      <w:r>
+        <w:rPr>
+          <w:color w:val="000000"/>
+          <w:sz w:val="18"/>
+          <w:szCs w:val="18"/>
+        </w:rPr>
+        <w:t xml:space="preserve"> http)</w:t>
+      </w:r>
+    </w:p>
+    <w:p>
+      <w:pPr>
+        <w:pStyle w:val="Heading2"/>
+        <w:numPr>
+          <w:ilvl w:val="2"/>
+          <w:numId w:val="2"/>
+        </w:numPr>
+        <w:rPr>
+          <w:sz w:val="20"/>
+        </w:rPr>
+      </w:pPr>
+      <w:r>
+        <w:rPr>
+          <w:sz w:val="20"/>
+        </w:rPr>
+        <w:t>Navbar.html</w:t>
+      </w:r>
+    </w:p>
+    <w:p>
+      <w:pPr>
+        <w:pStyle w:val="HTMLPreformatted"/>
+        <w:shd w:val="clear" w:color="auto" w:fill="FFFFFF"/>
+        <w:ind w:left="792"/>
+        <w:rPr>
+          <w:color w:val="000000"/>
+          <w:szCs w:val="24"/>
+          <w:shd w:val="clear" w:color="auto" w:fill="EFEFEF"/>
+        </w:rPr>
+      </w:pPr>
+      <w:r>
+        <w:rPr>
+          <w:color w:val="000000"/>
+          <w:szCs w:val="24"/>
+          <w:shd w:val="clear" w:color="auto" w:fill="EFEFEF"/>
+        </w:rPr>
+        <w:t>Added Spring Expression Language (SPEL)</w:t>
+      </w:r>
+    </w:p>
+    <w:p>
+      <w:pPr>
+        <w:pStyle w:val="HTMLPreformatted"/>
+        <w:shd w:val="clear" w:color="auto" w:fill="FFFFFF"/>
+        <w:ind w:left="792"/>
+        <w:rPr>
+          <w:color w:val="000000"/>
+          <w:szCs w:val="24"/>
+        </w:rPr>
+      </w:pPr>
+      <w:r>
+        <w:rPr>
+          <w:color w:val="000000"/>
+          <w:szCs w:val="24"/>
+          <w:shd w:val="clear" w:color="auto" w:fill="EFEFEF"/>
+        </w:rPr>
+        <w:t>&lt;</w:t>
+      </w:r>
+      <w:r>
+        <w:rPr>
+          <w:b/>
+          <w:bCs/>
+          <w:color w:val="000080"/>
+          <w:szCs w:val="24"/>
+          <w:shd w:val="clear" w:color="auto" w:fill="EFEFEF"/>
+        </w:rPr>
+        <w:t xml:space="preserve">li </w:t>
+      </w:r>
+      <w:proofErr w:type="spellStart"/>
+      <w:r>
+        <w:rPr>
+          <w:b/>
+          <w:bCs/>
+          <w:color w:val="660E7A"/>
+          <w:szCs w:val="24"/>
+          <w:shd w:val="clear" w:color="auto" w:fill="EFEFEF"/>
+        </w:rPr>
+        <w:t>th</w:t>
+      </w:r>
+      <w:r>
+        <w:rPr>
+          <w:b/>
+          <w:bCs/>
+          <w:color w:val="0000FF"/>
+          <w:szCs w:val="24"/>
+          <w:shd w:val="clear" w:color="auto" w:fill="EFEFEF"/>
+        </w:rPr>
+        <w:t>:if</w:t>
+      </w:r>
+      <w:proofErr w:type="spellEnd"/>
+      <w:r>
+        <w:rPr>
+          <w:b/>
+          <w:bCs/>
+          <w:color w:val="0000FF"/>
+          <w:szCs w:val="24"/>
+          <w:shd w:val="clear" w:color="auto" w:fill="EFEFEF"/>
+        </w:rPr>
+        <w:t>=</w:t>
+      </w:r>
+      <w:r>
+        <w:rPr>
+          <w:b/>
+          <w:bCs/>
+          <w:color w:val="008000"/>
+          <w:szCs w:val="24"/>
+          <w:shd w:val="clear" w:color="auto" w:fill="EFEFEF"/>
+        </w:rPr>
+        <w:t>"${#</w:t>
+      </w:r>
+      <w:proofErr w:type="spellStart"/>
+      <w:r>
+        <w:rPr>
+          <w:b/>
+          <w:bCs/>
+          <w:color w:val="008000"/>
+          <w:szCs w:val="24"/>
+          <w:shd w:val="clear" w:color="auto" w:fill="EFEFEF"/>
+        </w:rPr>
+        <w:t>authorization.expression</w:t>
+      </w:r>
+      <w:proofErr w:type="spellEnd"/>
+      <w:r>
+        <w:rPr>
+          <w:b/>
+          <w:bCs/>
+          <w:color w:val="008000"/>
+          <w:szCs w:val="24"/>
+          <w:shd w:val="clear" w:color="auto" w:fill="EFEFEF"/>
+        </w:rPr>
+        <w:t>('!</w:t>
+      </w:r>
+      <w:proofErr w:type="spellStart"/>
+      <w:r>
+        <w:rPr>
+          <w:b/>
+          <w:bCs/>
+          <w:color w:val="008000"/>
+          <w:szCs w:val="24"/>
+          <w:shd w:val="clear" w:color="auto" w:fill="EFEFEF"/>
+        </w:rPr>
+        <w:t>isAuthenticated</w:t>
+      </w:r>
+      <w:proofErr w:type="spellEnd"/>
+      <w:r>
+        <w:rPr>
+          <w:b/>
+          <w:bCs/>
+          <w:color w:val="008000"/>
+          <w:szCs w:val="24"/>
+          <w:shd w:val="clear" w:color="auto" w:fill="EFEFEF"/>
+        </w:rPr>
+        <w:t>()')}"</w:t>
+      </w:r>
+      <w:r>
+        <w:rPr>
+          <w:color w:val="000000"/>
+          <w:szCs w:val="24"/>
+          <w:shd w:val="clear" w:color="auto" w:fill="EFEFEF"/>
+        </w:rPr>
+        <w:t>&gt;</w:t>
+      </w:r>
+      <w:r>
+        <w:rPr>
+          <w:color w:val="000000"/>
+          <w:szCs w:val="24"/>
+        </w:rPr>
         <w:br/>
-      </w:r>
+        <w:t xml:space="preserve">    </w:t>
+      </w:r>
+      <w:r>
+        <w:rPr>
+          <w:color w:val="000000"/>
+          <w:szCs w:val="24"/>
+          <w:shd w:val="clear" w:color="auto" w:fill="EFEFEF"/>
+        </w:rPr>
+        <w:t>&lt;</w:t>
+      </w:r>
+      <w:r>
+        <w:rPr>
+          <w:b/>
+          <w:bCs/>
+          <w:color w:val="000080"/>
+          <w:szCs w:val="24"/>
+          <w:shd w:val="clear" w:color="auto" w:fill="EFEFEF"/>
+        </w:rPr>
+        <w:t xml:space="preserve">a </w:t>
+      </w:r>
+      <w:proofErr w:type="spellStart"/>
+      <w:r>
+        <w:rPr>
+          <w:b/>
+          <w:bCs/>
+          <w:color w:val="660E7A"/>
+          <w:szCs w:val="24"/>
+          <w:shd w:val="clear" w:color="auto" w:fill="EFEFEF"/>
+        </w:rPr>
+        <w:t>th</w:t>
+      </w:r>
+      <w:r>
+        <w:rPr>
+          <w:b/>
+          <w:bCs/>
+          <w:color w:val="0000FF"/>
+          <w:szCs w:val="24"/>
+          <w:shd w:val="clear" w:color="auto" w:fill="EFEFEF"/>
+        </w:rPr>
+        <w:t>:href</w:t>
+      </w:r>
+      <w:proofErr w:type="spellEnd"/>
+      <w:r>
+        <w:rPr>
+          <w:b/>
+          <w:bCs/>
+          <w:color w:val="0000FF"/>
+          <w:szCs w:val="24"/>
+          <w:shd w:val="clear" w:color="auto" w:fill="EFEFEF"/>
+        </w:rPr>
+        <w:t>=</w:t>
+      </w:r>
+      <w:r>
+        <w:rPr>
+          <w:b/>
+          <w:bCs/>
+          <w:color w:val="008000"/>
+          <w:szCs w:val="24"/>
+          <w:shd w:val="clear" w:color="auto" w:fill="EFEFEF"/>
+        </w:rPr>
+        <w:t xml:space="preserve">"@{/login}" </w:t>
+      </w:r>
+      <w:proofErr w:type="spellStart"/>
+      <w:r>
+        <w:rPr>
+          <w:b/>
+          <w:bCs/>
+          <w:color w:val="660E7A"/>
+          <w:szCs w:val="24"/>
+          <w:shd w:val="clear" w:color="auto" w:fill="EFEFEF"/>
+        </w:rPr>
+        <w:t>th</w:t>
+      </w:r>
+      <w:r>
+        <w:rPr>
+          <w:b/>
+          <w:bCs/>
+          <w:color w:val="0000FF"/>
+          <w:szCs w:val="24"/>
+          <w:shd w:val="clear" w:color="auto" w:fill="EFEFEF"/>
+        </w:rPr>
+        <w:t>:text</w:t>
+      </w:r>
+      <w:proofErr w:type="spellEnd"/>
+      <w:r>
+        <w:rPr>
+          <w:b/>
+          <w:bCs/>
+          <w:color w:val="0000FF"/>
+          <w:szCs w:val="24"/>
+          <w:shd w:val="clear" w:color="auto" w:fill="EFEFEF"/>
+        </w:rPr>
+        <w:t>=</w:t>
+      </w:r>
+      <w:r>
+        <w:rPr>
+          <w:b/>
+          <w:bCs/>
+          <w:color w:val="008000"/>
+          <w:szCs w:val="24"/>
+          <w:shd w:val="clear" w:color="auto" w:fill="EFEFEF"/>
+        </w:rPr>
+        <w:t>"#{</w:t>
+      </w:r>
+      <w:proofErr w:type="spellStart"/>
+      <w:r>
+        <w:rPr>
+          <w:b/>
+          <w:bCs/>
+          <w:color w:val="008000"/>
+          <w:szCs w:val="24"/>
+          <w:shd w:val="clear" w:color="auto" w:fill="EFEFEF"/>
+        </w:rPr>
+        <w:t>navbar.login.text</w:t>
+      </w:r>
+      <w:proofErr w:type="spellEnd"/>
+      <w:r>
+        <w:rPr>
+          <w:b/>
+          <w:bCs/>
+          <w:color w:val="008000"/>
+          <w:szCs w:val="24"/>
+          <w:shd w:val="clear" w:color="auto" w:fill="EFEFEF"/>
+        </w:rPr>
+        <w:t xml:space="preserve">}" </w:t>
+      </w:r>
+      <w:r>
+        <w:rPr>
+          <w:color w:val="000000"/>
+          <w:szCs w:val="24"/>
+          <w:shd w:val="clear" w:color="auto" w:fill="EFEFEF"/>
+        </w:rPr>
+        <w:t>/&gt;</w:t>
+      </w:r>
+      <w:r>
+        <w:rPr>
+          <w:color w:val="000000"/>
+          <w:szCs w:val="24"/>
+        </w:rPr>
+        <w:br/>
+      </w:r>
+      <w:r>
+        <w:rPr>
+          <w:color w:val="000000"/>
+          <w:szCs w:val="24"/>
+          <w:shd w:val="clear" w:color="auto" w:fill="EFEFEF"/>
+        </w:rPr>
+        <w:t>&lt;/</w:t>
+      </w:r>
+      <w:r>
+        <w:rPr>
+          <w:b/>
+          <w:bCs/>
+          <w:color w:val="000080"/>
+          <w:szCs w:val="24"/>
+          <w:shd w:val="clear" w:color="auto" w:fill="EFEFEF"/>
+        </w:rPr>
+        <w:t>li</w:t>
+      </w:r>
+      <w:r>
+        <w:rPr>
+          <w:color w:val="000000"/>
+          <w:szCs w:val="24"/>
+          <w:shd w:val="clear" w:color="auto" w:fill="EFEFEF"/>
+        </w:rPr>
+        <w:t>&gt;</w:t>
+      </w:r>
+    </w:p>
+    <w:p>
+      <w:pPr>
+        <w:pStyle w:val="HTMLPreformatted"/>
+        <w:shd w:val="clear" w:color="auto" w:fill="FFFFFF"/>
+        <w:ind w:left="1636"/>
+      </w:pPr>
+    </w:p>
+    <w:p>
+      <w:pPr>
+        <w:pStyle w:val="HTMLPreformatted"/>
+        <w:shd w:val="clear" w:color="auto" w:fill="FFFFFF"/>
+        <w:ind w:left="1636"/>
+      </w:pPr>
+    </w:p>
+    <w:p>
+      <w:pPr>
+        <w:pStyle w:val="Heading2"/>
+        <w:numPr>
+          <w:ilvl w:val="1"/>
+          <w:numId w:val="2"/>
+        </w:numPr>
+        <w:rPr>
+          <w:sz w:val="24"/>
+        </w:rPr>
+      </w:pPr>
+      <w:r>
+        <w:rPr>
+          <w:sz w:val="24"/>
+        </w:rPr>
+        <w:lastRenderedPageBreak/>
+        <w:t>Setup Security Service</w:t>
+      </w:r>
+    </w:p>
+    <w:p>
+      <w:pPr>
+        <w:pStyle w:val="Heading2"/>
+        <w:numPr>
+          <w:ilvl w:val="2"/>
+          <w:numId w:val="2"/>
+        </w:numPr>
+        <w:rPr>
+          <w:sz w:val="20"/>
+        </w:rPr>
+      </w:pPr>
+      <w:r>
+        <w:rPr>
+          <w:sz w:val="20"/>
+        </w:rPr>
+        <w:t>Security Authentication Database model</w:t>
+      </w:r>
+      <w:r>
+        <w:rPr>
+          <w:sz w:val="20"/>
+        </w:rPr>
+        <w:br/>
+      </w:r>
+      <w:r>
+        <w:rPr>
+          <w:noProof/>
+        </w:rPr>
+        <w:drawing>
+          <wp:inline distT="0" distB="0" distL="0" distR="0" wp14:anchorId="34EA23DC" wp14:editId="50130D29">
+            <wp:extent cx="5112328" cy="2107743"/>
+            <wp:effectExtent l="0" t="0" r="0" b="6985"/>
+            <wp:docPr id="4" name="Picture 4"/>
+            <wp:cNvGraphicFramePr>
+              <a:graphicFrameLocks xmlns:a="http://schemas.openxmlformats.org/drawingml/2006/main" noChangeAspect="1"/>
+            </wp:cNvGraphicFramePr>
+            <a:graphic xmlns:a="http://schemas.openxmlformats.org/drawingml/2006/main">
+              <a:graphicData uri="http://schemas.openxmlformats.org/drawingml/2006/picture">
+                <pic:pic xmlns:pic="http://schemas.openxmlformats.org/drawingml/2006/picture">
+                  <pic:nvPicPr>
+                    <pic:cNvPr id="1" name=""/>
+                    <pic:cNvPicPr/>
+                  </pic:nvPicPr>
+                  <pic:blipFill>
+                    <a:blip r:embed="rId8"/>
+                    <a:stretch>
+                      <a:fillRect/>
+                    </a:stretch>
+                  </pic:blipFill>
+                  <pic:spPr>
+                    <a:xfrm>
+                      <a:off x="0" y="0"/>
+                      <a:ext cx="5119801" cy="2110824"/>
+                    </a:xfrm>
+                    <a:prstGeom prst="rect">
+                      <a:avLst/>
+                    </a:prstGeom>
+                  </pic:spPr>
+                </pic:pic>
+              </a:graphicData>
+            </a:graphic>
+          </wp:inline>
+        </w:drawing>
+      </w:r>
+    </w:p>
+    <w:p>
+      <w:pPr>
+        <w:pStyle w:val="Heading2"/>
+        <w:numPr>
+          <w:ilvl w:val="2"/>
+          <w:numId w:val="2"/>
+        </w:numPr>
+        <w:rPr>
+          <w:sz w:val="20"/>
+        </w:rPr>
+      </w:pPr>
+      <w:r>
+        <w:rPr>
+          <w:sz w:val="20"/>
+        </w:rPr>
+        <w:t>Added JPA repositories</w:t>
+      </w:r>
+    </w:p>
+    <w:p>
+      <w:pPr>
+        <w:pStyle w:val="Heading2"/>
+        <w:numPr>
+          <w:ilvl w:val="2"/>
+          <w:numId w:val="2"/>
+        </w:numPr>
+        <w:rPr>
+          <w:sz w:val="20"/>
+        </w:rPr>
+      </w:pPr>
+      <w:r>
+        <w:rPr>
+          <w:sz w:val="20"/>
+        </w:rPr>
+        <w:t>Hibernate Entities</w:t>
+      </w:r>
+    </w:p>
+    <w:p>
+      <w:pPr>
+        <w:pStyle w:val="HTMLPreformatted"/>
+        <w:numPr>
+          <w:ilvl w:val="0"/>
+          <w:numId w:val="4"/>
+        </w:numPr>
+        <w:shd w:val="clear" w:color="auto" w:fill="FFFFFF"/>
+      </w:pPr>
+      <w:r>
+        <w:rPr>
+          <w:sz w:val="18"/>
+        </w:rPr>
+        <w:t>Added Plan, User, Role, User Role entities</w:t>
+      </w:r>
+    </w:p>
+    <w:p>
+      <w:pPr>
+        <w:pStyle w:val="HTMLPreformatted"/>
+        <w:numPr>
+          <w:ilvl w:val="0"/>
+          <w:numId w:val="4"/>
+        </w:numPr>
+        <w:shd w:val="clear" w:color="auto" w:fill="FFFFFF"/>
+      </w:pPr>
+      <w:r>
+        <w:t xml:space="preserve">Added </w:t>
+      </w:r>
+      <w:bookmarkStart w:id="0" w:name="_GoBack"/>
+      <w:bookmarkEnd w:id="0"/>
+    </w:p>
+    <w:p>
+      <w:pPr>
+        <w:pStyle w:val="ListParagraph"/>
+        <w:numPr>
+          <w:ilvl w:val="1"/>
+          <w:numId w:val="9"/>
+        </w:numPr>
+      </w:pPr>
+    </w:p>
+    <w:p/>
+    <w:p>
+      <w:pPr>
+        <w:ind w:left="1224"/>
+      </w:pPr>
+      <w:r>
+        <w:t xml:space="preserve"> </w:t>
+      </w:r>
+    </w:p>
+    <w:p/>
+    <w:p>
+      <w:pPr>
+        <w:ind w:left="720"/>
+      </w:pPr>
     </w:p>
     <w:sectPr>
       <w:pgSz w:w="12240" w:h="15840"/>
@@ -215,6 +1087,92 @@
 <file path=word/numbering.xml><?xml version="1.0" encoding="utf-8"?>
 <w:numbering xmlns:wpc="http://schemas.microsoft.com/office/word/2010/wordprocessingCanvas" xmlns:mc="http://schemas.openxmlformats.org/markup-compatibility/2006" xmlns:o="urn:schemas-microsoft-com:office:office" xmlns:r="http://schemas.openxmlformats.org/officeDocument/2006/relationships" xmlns:m="http://schemas.openxmlformats.org/officeDocument/2006/math" xmlns:v="urn:schemas-microsoft-com:vml" xmlns:wp14="http://schemas.microsoft.com/office/word/2010/wordprocessingDrawing" xmlns:wp="http://schemas.openxmlformats.org/drawingml/2006/wordprocessingDrawing" xmlns:w10="urn:schemas-microsoft-com:office:word" xmlns:w="http://schemas.openxmlformats.org/wordprocessingml/2006/main" xmlns:w14="http://schemas.microsoft.com/office/word/2010/wordml" xmlns:w15="http://schemas.microsoft.com/office/word/2012/wordml" xmlns:wpg="http://schemas.microsoft.com/office/word/2010/wordprocessingGroup" xmlns:wpi="http://schemas.microsoft.com/office/word/2010/wordprocessingInk" xmlns:wne="http://schemas.microsoft.com/office/word/2006/wordml" xmlns:wps="http://schemas.microsoft.com/office/word/2010/wordprocessingShape" mc:Ignorable="w14 w15 wp14">
   <w:abstractNum w:abstractNumId="0" w15:restartNumberingAfterBreak="0">
+    <w:nsid w:val="206A2D7D"/>
+    <w:multiLevelType w:val="multilevel"/>
+    <w:tmpl w:val="0409001F"/>
+    <w:lvl w:ilvl="0">
+      <w:start w:val="1"/>
+      <w:numFmt w:val="decimal"/>
+      <w:lvlText w:val="%1."/>
+      <w:lvlJc w:val="left"/>
+      <w:pPr>
+        <w:ind w:left="360" w:hanging="360"/>
+      </w:pPr>
+    </w:lvl>
+    <w:lvl w:ilvl="1">
+      <w:start w:val="1"/>
+      <w:numFmt w:val="decimal"/>
+      <w:lvlText w:val="%1.%2."/>
+      <w:lvlJc w:val="left"/>
+      <w:pPr>
+        <w:ind w:left="792" w:hanging="432"/>
+      </w:pPr>
+    </w:lvl>
+    <w:lvl w:ilvl="2">
+      <w:start w:val="1"/>
+      <w:numFmt w:val="decimal"/>
+      <w:lvlText w:val="%1.%2.%3."/>
+      <w:lvlJc w:val="left"/>
+      <w:pPr>
+        <w:ind w:left="1224" w:hanging="504"/>
+      </w:pPr>
+    </w:lvl>
+    <w:lvl w:ilvl="3">
+      <w:start w:val="1"/>
+      <w:numFmt w:val="decimal"/>
+      <w:lvlText w:val="%1.%2.%3.%4."/>
+      <w:lvlJc w:val="left"/>
+      <w:pPr>
+        <w:ind w:left="1728" w:hanging="648"/>
+      </w:pPr>
+    </w:lvl>
+    <w:lvl w:ilvl="4">
+      <w:start w:val="1"/>
+      <w:numFmt w:val="decimal"/>
+      <w:lvlText w:val="%1.%2.%3.%4.%5."/>
+      <w:lvlJc w:val="left"/>
+      <w:pPr>
+        <w:ind w:left="2232" w:hanging="792"/>
+      </w:pPr>
+    </w:lvl>
+    <w:lvl w:ilvl="5">
+      <w:start w:val="1"/>
+      <w:numFmt w:val="decimal"/>
+      <w:lvlText w:val="%1.%2.%3.%4.%5.%6."/>
+      <w:lvlJc w:val="left"/>
+      <w:pPr>
+        <w:ind w:left="2736" w:hanging="936"/>
+      </w:pPr>
+    </w:lvl>
+    <w:lvl w:ilvl="6">
+      <w:start w:val="1"/>
+      <w:numFmt w:val="decimal"/>
+      <w:lvlText w:val="%1.%2.%3.%4.%5.%6.%7."/>
+      <w:lvlJc w:val="left"/>
+      <w:pPr>
+        <w:ind w:left="3240" w:hanging="1080"/>
+      </w:pPr>
+    </w:lvl>
+    <w:lvl w:ilvl="7">
+      <w:start w:val="1"/>
+      <w:numFmt w:val="decimal"/>
+      <w:lvlText w:val="%1.%2.%3.%4.%5.%6.%7.%8."/>
+      <w:lvlJc w:val="left"/>
+      <w:pPr>
+        <w:ind w:left="3744" w:hanging="1224"/>
+      </w:pPr>
+    </w:lvl>
+    <w:lvl w:ilvl="8">
+      <w:start w:val="1"/>
+      <w:numFmt w:val="decimal"/>
+      <w:lvlText w:val="%1.%2.%3.%4.%5.%6.%7.%8.%9."/>
+      <w:lvlJc w:val="left"/>
+      <w:pPr>
+        <w:ind w:left="4320" w:hanging="1440"/>
+      </w:pPr>
+    </w:lvl>
+  </w:abstractNum>
+  <w:abstractNum w:abstractNumId="1" w15:restartNumberingAfterBreak="0">
     <w:nsid w:val="2D5E2C1C"/>
     <w:multiLevelType w:val="hybridMultilevel"/>
     <w:tmpl w:val="D0B6605C"/>
@@ -300,97 +1258,700 @@
       </w:pPr>
     </w:lvl>
   </w:abstractNum>
-  <w:abstractNum w:abstractNumId="1" w15:restartNumberingAfterBreak="0">
+  <w:abstractNum w:abstractNumId="2" w15:restartNumberingAfterBreak="0">
+    <w:nsid w:val="38891EE6"/>
+    <w:multiLevelType w:val="multilevel"/>
+    <w:tmpl w:val="9E6C3900"/>
+    <w:lvl w:ilvl="0">
+      <w:start w:val="1"/>
+      <w:numFmt w:val="decimal"/>
+      <w:lvlText w:val="%1."/>
+      <w:lvlJc w:val="left"/>
+      <w:pPr>
+        <w:ind w:left="360" w:hanging="360"/>
+      </w:pPr>
+    </w:lvl>
+    <w:lvl w:ilvl="1">
+      <w:start w:val="1"/>
+      <w:numFmt w:val="bullet"/>
+      <w:lvlText w:val=""/>
+      <w:lvlJc w:val="left"/>
+      <w:pPr>
+        <w:ind w:left="792" w:hanging="432"/>
+      </w:pPr>
+      <w:rPr>
+        <w:rFonts w:ascii="Symbol" w:hAnsi="Symbol" w:hint="default"/>
+      </w:rPr>
+    </w:lvl>
+    <w:lvl w:ilvl="2">
+      <w:start w:val="1"/>
+      <w:numFmt w:val="decimal"/>
+      <w:lvlText w:val="%1.%2.%3."/>
+      <w:lvlJc w:val="left"/>
+      <w:pPr>
+        <w:ind w:left="1224" w:hanging="504"/>
+      </w:pPr>
+    </w:lvl>
+    <w:lvl w:ilvl="3">
+      <w:start w:val="1"/>
+      <w:numFmt w:val="decimal"/>
+      <w:lvlText w:val="%1.%2.%3.%4."/>
+      <w:lvlJc w:val="left"/>
+      <w:pPr>
+        <w:ind w:left="1728" w:hanging="648"/>
+      </w:pPr>
+    </w:lvl>
+    <w:lvl w:ilvl="4">
+      <w:start w:val="1"/>
+      <w:numFmt w:val="decimal"/>
+      <w:lvlText w:val="%1.%2.%3.%4.%5."/>
+      <w:lvlJc w:val="left"/>
+      <w:pPr>
+        <w:ind w:left="2232" w:hanging="792"/>
+      </w:pPr>
+    </w:lvl>
+    <w:lvl w:ilvl="5">
+      <w:start w:val="1"/>
+      <w:numFmt w:val="decimal"/>
+      <w:lvlText w:val="%1.%2.%3.%4.%5.%6."/>
+      <w:lvlJc w:val="left"/>
+      <w:pPr>
+        <w:ind w:left="2736" w:hanging="936"/>
+      </w:pPr>
+    </w:lvl>
+    <w:lvl w:ilvl="6">
+      <w:start w:val="1"/>
+      <w:numFmt w:val="decimal"/>
+      <w:lvlText w:val="%1.%2.%3.%4.%5.%6.%7."/>
+      <w:lvlJc w:val="left"/>
+      <w:pPr>
+        <w:ind w:left="3240" w:hanging="1080"/>
+      </w:pPr>
+    </w:lvl>
+    <w:lvl w:ilvl="7">
+      <w:start w:val="1"/>
+      <w:numFmt w:val="decimal"/>
+      <w:lvlText w:val="%1.%2.%3.%4.%5.%6.%7.%8."/>
+      <w:lvlJc w:val="left"/>
+      <w:pPr>
+        <w:ind w:left="3744" w:hanging="1224"/>
+      </w:pPr>
+    </w:lvl>
+    <w:lvl w:ilvl="8">
+      <w:start w:val="1"/>
+      <w:numFmt w:val="decimal"/>
+      <w:lvlText w:val="%1.%2.%3.%4.%5.%6.%7.%8.%9."/>
+      <w:lvlJc w:val="left"/>
+      <w:pPr>
+        <w:ind w:left="4320" w:hanging="1440"/>
+      </w:pPr>
+    </w:lvl>
+  </w:abstractNum>
+  <w:abstractNum w:abstractNumId="3" w15:restartNumberingAfterBreak="0">
+    <w:nsid w:val="3D827243"/>
+    <w:multiLevelType w:val="multilevel"/>
+    <w:tmpl w:val="9E6C3900"/>
+    <w:lvl w:ilvl="0">
+      <w:start w:val="1"/>
+      <w:numFmt w:val="decimal"/>
+      <w:lvlText w:val="%1."/>
+      <w:lvlJc w:val="left"/>
+      <w:pPr>
+        <w:ind w:left="360" w:hanging="360"/>
+      </w:pPr>
+    </w:lvl>
+    <w:lvl w:ilvl="1">
+      <w:start w:val="1"/>
+      <w:numFmt w:val="bullet"/>
+      <w:lvlText w:val=""/>
+      <w:lvlJc w:val="left"/>
+      <w:pPr>
+        <w:ind w:left="792" w:hanging="432"/>
+      </w:pPr>
+      <w:rPr>
+        <w:rFonts w:ascii="Symbol" w:hAnsi="Symbol" w:hint="default"/>
+      </w:rPr>
+    </w:lvl>
+    <w:lvl w:ilvl="2">
+      <w:start w:val="1"/>
+      <w:numFmt w:val="decimal"/>
+      <w:lvlText w:val="%1.%2.%3."/>
+      <w:lvlJc w:val="left"/>
+      <w:pPr>
+        <w:ind w:left="1224" w:hanging="504"/>
+      </w:pPr>
+    </w:lvl>
+    <w:lvl w:ilvl="3">
+      <w:start w:val="1"/>
+      <w:numFmt w:val="decimal"/>
+      <w:lvlText w:val="%1.%2.%3.%4."/>
+      <w:lvlJc w:val="left"/>
+      <w:pPr>
+        <w:ind w:left="1728" w:hanging="648"/>
+      </w:pPr>
+    </w:lvl>
+    <w:lvl w:ilvl="4">
+      <w:start w:val="1"/>
+      <w:numFmt w:val="decimal"/>
+      <w:lvlText w:val="%1.%2.%3.%4.%5."/>
+      <w:lvlJc w:val="left"/>
+      <w:pPr>
+        <w:ind w:left="2232" w:hanging="792"/>
+      </w:pPr>
+    </w:lvl>
+    <w:lvl w:ilvl="5">
+      <w:start w:val="1"/>
+      <w:numFmt w:val="decimal"/>
+      <w:lvlText w:val="%1.%2.%3.%4.%5.%6."/>
+      <w:lvlJc w:val="left"/>
+      <w:pPr>
+        <w:ind w:left="2736" w:hanging="936"/>
+      </w:pPr>
+    </w:lvl>
+    <w:lvl w:ilvl="6">
+      <w:start w:val="1"/>
+      <w:numFmt w:val="decimal"/>
+      <w:lvlText w:val="%1.%2.%3.%4.%5.%6.%7."/>
+      <w:lvlJc w:val="left"/>
+      <w:pPr>
+        <w:ind w:left="3240" w:hanging="1080"/>
+      </w:pPr>
+    </w:lvl>
+    <w:lvl w:ilvl="7">
+      <w:start w:val="1"/>
+      <w:numFmt w:val="decimal"/>
+      <w:lvlText w:val="%1.%2.%3.%4.%5.%6.%7.%8."/>
+      <w:lvlJc w:val="left"/>
+      <w:pPr>
+        <w:ind w:left="3744" w:hanging="1224"/>
+      </w:pPr>
+    </w:lvl>
+    <w:lvl w:ilvl="8">
+      <w:start w:val="1"/>
+      <w:numFmt w:val="decimal"/>
+      <w:lvlText w:val="%1.%2.%3.%4.%5.%6.%7.%8.%9."/>
+      <w:lvlJc w:val="left"/>
+      <w:pPr>
+        <w:ind w:left="4320" w:hanging="1440"/>
+      </w:pPr>
+    </w:lvl>
+  </w:abstractNum>
+  <w:abstractNum w:abstractNumId="4" w15:restartNumberingAfterBreak="0">
+    <w:nsid w:val="3EBF7131"/>
+    <w:multiLevelType w:val="multilevel"/>
+    <w:tmpl w:val="9E6C3900"/>
+    <w:lvl w:ilvl="0">
+      <w:start w:val="1"/>
+      <w:numFmt w:val="decimal"/>
+      <w:lvlText w:val="%1."/>
+      <w:lvlJc w:val="left"/>
+      <w:pPr>
+        <w:ind w:left="360" w:hanging="360"/>
+      </w:pPr>
+    </w:lvl>
+    <w:lvl w:ilvl="1">
+      <w:start w:val="1"/>
+      <w:numFmt w:val="bullet"/>
+      <w:lvlText w:val=""/>
+      <w:lvlJc w:val="left"/>
+      <w:pPr>
+        <w:ind w:left="792" w:hanging="432"/>
+      </w:pPr>
+      <w:rPr>
+        <w:rFonts w:ascii="Symbol" w:hAnsi="Symbol" w:hint="default"/>
+      </w:rPr>
+    </w:lvl>
+    <w:lvl w:ilvl="2">
+      <w:start w:val="1"/>
+      <w:numFmt w:val="decimal"/>
+      <w:lvlText w:val="%1.%2.%3."/>
+      <w:lvlJc w:val="left"/>
+      <w:pPr>
+        <w:ind w:left="1224" w:hanging="504"/>
+      </w:pPr>
+    </w:lvl>
+    <w:lvl w:ilvl="3">
+      <w:start w:val="1"/>
+      <w:numFmt w:val="decimal"/>
+      <w:lvlText w:val="%1.%2.%3.%4."/>
+      <w:lvlJc w:val="left"/>
+      <w:pPr>
+        <w:ind w:left="1728" w:hanging="648"/>
+      </w:pPr>
+    </w:lvl>
+    <w:lvl w:ilvl="4">
+      <w:start w:val="1"/>
+      <w:numFmt w:val="decimal"/>
+      <w:lvlText w:val="%1.%2.%3.%4.%5."/>
+      <w:lvlJc w:val="left"/>
+      <w:pPr>
+        <w:ind w:left="2232" w:hanging="792"/>
+      </w:pPr>
+    </w:lvl>
+    <w:lvl w:ilvl="5">
+      <w:start w:val="1"/>
+      <w:numFmt w:val="decimal"/>
+      <w:lvlText w:val="%1.%2.%3.%4.%5.%6."/>
+      <w:lvlJc w:val="left"/>
+      <w:pPr>
+        <w:ind w:left="2736" w:hanging="936"/>
+      </w:pPr>
+    </w:lvl>
+    <w:lvl w:ilvl="6">
+      <w:start w:val="1"/>
+      <w:numFmt w:val="decimal"/>
+      <w:lvlText w:val="%1.%2.%3.%4.%5.%6.%7."/>
+      <w:lvlJc w:val="left"/>
+      <w:pPr>
+        <w:ind w:left="3240" w:hanging="1080"/>
+      </w:pPr>
+    </w:lvl>
+    <w:lvl w:ilvl="7">
+      <w:start w:val="1"/>
+      <w:numFmt w:val="decimal"/>
+      <w:lvlText w:val="%1.%2.%3.%4.%5.%6.%7.%8."/>
+      <w:lvlJc w:val="left"/>
+      <w:pPr>
+        <w:ind w:left="3744" w:hanging="1224"/>
+      </w:pPr>
+    </w:lvl>
+    <w:lvl w:ilvl="8">
+      <w:start w:val="1"/>
+      <w:numFmt w:val="decimal"/>
+      <w:lvlText w:val="%1.%2.%3.%4.%5.%6.%7.%8.%9."/>
+      <w:lvlJc w:val="left"/>
+      <w:pPr>
+        <w:ind w:left="4320" w:hanging="1440"/>
+      </w:pPr>
+    </w:lvl>
+  </w:abstractNum>
+  <w:abstractNum w:abstractNumId="5" w15:restartNumberingAfterBreak="0">
     <w:nsid w:val="43B77A96"/>
+    <w:multiLevelType w:val="multilevel"/>
+    <w:tmpl w:val="0409001F"/>
+    <w:lvl w:ilvl="0">
+      <w:start w:val="1"/>
+      <w:numFmt w:val="decimal"/>
+      <w:lvlText w:val="%1."/>
+      <w:lvlJc w:val="left"/>
+      <w:pPr>
+        <w:ind w:left="360" w:hanging="360"/>
+      </w:pPr>
+    </w:lvl>
+    <w:lvl w:ilvl="1">
+      <w:start w:val="1"/>
+      <w:numFmt w:val="decimal"/>
+      <w:lvlText w:val="%1.%2."/>
+      <w:lvlJc w:val="left"/>
+      <w:pPr>
+        <w:ind w:left="792" w:hanging="432"/>
+      </w:pPr>
+    </w:lvl>
+    <w:lvl w:ilvl="2">
+      <w:start w:val="1"/>
+      <w:numFmt w:val="decimal"/>
+      <w:lvlText w:val="%1.%2.%3."/>
+      <w:lvlJc w:val="left"/>
+      <w:pPr>
+        <w:ind w:left="1224" w:hanging="504"/>
+      </w:pPr>
+    </w:lvl>
+    <w:lvl w:ilvl="3">
+      <w:start w:val="1"/>
+      <w:numFmt w:val="decimal"/>
+      <w:lvlText w:val="%1.%2.%3.%4."/>
+      <w:lvlJc w:val="left"/>
+      <w:pPr>
+        <w:ind w:left="1728" w:hanging="648"/>
+      </w:pPr>
+    </w:lvl>
+    <w:lvl w:ilvl="4">
+      <w:start w:val="1"/>
+      <w:numFmt w:val="decimal"/>
+      <w:lvlText w:val="%1.%2.%3.%4.%5."/>
+      <w:lvlJc w:val="left"/>
+      <w:pPr>
+        <w:ind w:left="2232" w:hanging="792"/>
+      </w:pPr>
+    </w:lvl>
+    <w:lvl w:ilvl="5">
+      <w:start w:val="1"/>
+      <w:numFmt w:val="decimal"/>
+      <w:lvlText w:val="%1.%2.%3.%4.%5.%6."/>
+      <w:lvlJc w:val="left"/>
+      <w:pPr>
+        <w:ind w:left="2736" w:hanging="936"/>
+      </w:pPr>
+    </w:lvl>
+    <w:lvl w:ilvl="6">
+      <w:start w:val="1"/>
+      <w:numFmt w:val="decimal"/>
+      <w:lvlText w:val="%1.%2.%3.%4.%5.%6.%7."/>
+      <w:lvlJc w:val="left"/>
+      <w:pPr>
+        <w:ind w:left="3240" w:hanging="1080"/>
+      </w:pPr>
+    </w:lvl>
+    <w:lvl w:ilvl="7">
+      <w:start w:val="1"/>
+      <w:numFmt w:val="decimal"/>
+      <w:lvlText w:val="%1.%2.%3.%4.%5.%6.%7.%8."/>
+      <w:lvlJc w:val="left"/>
+      <w:pPr>
+        <w:ind w:left="3744" w:hanging="1224"/>
+      </w:pPr>
+    </w:lvl>
+    <w:lvl w:ilvl="8">
+      <w:start w:val="1"/>
+      <w:numFmt w:val="decimal"/>
+      <w:lvlText w:val="%1.%2.%3.%4.%5.%6.%7.%8.%9."/>
+      <w:lvlJc w:val="left"/>
+      <w:pPr>
+        <w:ind w:left="4320" w:hanging="1440"/>
+      </w:pPr>
+    </w:lvl>
+  </w:abstractNum>
+  <w:abstractNum w:abstractNumId="6" w15:restartNumberingAfterBreak="0">
+    <w:nsid w:val="4E89291C"/>
+    <w:multiLevelType w:val="multilevel"/>
+    <w:tmpl w:val="9E6C3900"/>
+    <w:lvl w:ilvl="0">
+      <w:start w:val="1"/>
+      <w:numFmt w:val="decimal"/>
+      <w:lvlText w:val="%1."/>
+      <w:lvlJc w:val="left"/>
+      <w:pPr>
+        <w:ind w:left="360" w:hanging="360"/>
+      </w:pPr>
+    </w:lvl>
+    <w:lvl w:ilvl="1">
+      <w:start w:val="1"/>
+      <w:numFmt w:val="bullet"/>
+      <w:lvlText w:val=""/>
+      <w:lvlJc w:val="left"/>
+      <w:pPr>
+        <w:ind w:left="792" w:hanging="432"/>
+      </w:pPr>
+      <w:rPr>
+        <w:rFonts w:ascii="Symbol" w:hAnsi="Symbol" w:hint="default"/>
+      </w:rPr>
+    </w:lvl>
+    <w:lvl w:ilvl="2">
+      <w:start w:val="1"/>
+      <w:numFmt w:val="decimal"/>
+      <w:lvlText w:val="%1.%2.%3."/>
+      <w:lvlJc w:val="left"/>
+      <w:pPr>
+        <w:ind w:left="1224" w:hanging="504"/>
+      </w:pPr>
+    </w:lvl>
+    <w:lvl w:ilvl="3">
+      <w:start w:val="1"/>
+      <w:numFmt w:val="decimal"/>
+      <w:lvlText w:val="%1.%2.%3.%4."/>
+      <w:lvlJc w:val="left"/>
+      <w:pPr>
+        <w:ind w:left="1728" w:hanging="648"/>
+      </w:pPr>
+    </w:lvl>
+    <w:lvl w:ilvl="4">
+      <w:start w:val="1"/>
+      <w:numFmt w:val="decimal"/>
+      <w:lvlText w:val="%1.%2.%3.%4.%5."/>
+      <w:lvlJc w:val="left"/>
+      <w:pPr>
+        <w:ind w:left="2232" w:hanging="792"/>
+      </w:pPr>
+    </w:lvl>
+    <w:lvl w:ilvl="5">
+      <w:start w:val="1"/>
+      <w:numFmt w:val="decimal"/>
+      <w:lvlText w:val="%1.%2.%3.%4.%5.%6."/>
+      <w:lvlJc w:val="left"/>
+      <w:pPr>
+        <w:ind w:left="2736" w:hanging="936"/>
+      </w:pPr>
+    </w:lvl>
+    <w:lvl w:ilvl="6">
+      <w:start w:val="1"/>
+      <w:numFmt w:val="decimal"/>
+      <w:lvlText w:val="%1.%2.%3.%4.%5.%6.%7."/>
+      <w:lvlJc w:val="left"/>
+      <w:pPr>
+        <w:ind w:left="3240" w:hanging="1080"/>
+      </w:pPr>
+    </w:lvl>
+    <w:lvl w:ilvl="7">
+      <w:start w:val="1"/>
+      <w:numFmt w:val="decimal"/>
+      <w:lvlText w:val="%1.%2.%3.%4.%5.%6.%7.%8."/>
+      <w:lvlJc w:val="left"/>
+      <w:pPr>
+        <w:ind w:left="3744" w:hanging="1224"/>
+      </w:pPr>
+    </w:lvl>
+    <w:lvl w:ilvl="8">
+      <w:start w:val="1"/>
+      <w:numFmt w:val="decimal"/>
+      <w:lvlText w:val="%1.%2.%3.%4.%5.%6.%7.%8.%9."/>
+      <w:lvlJc w:val="left"/>
+      <w:pPr>
+        <w:ind w:left="4320" w:hanging="1440"/>
+      </w:pPr>
+    </w:lvl>
+  </w:abstractNum>
+  <w:abstractNum w:abstractNumId="7" w15:restartNumberingAfterBreak="0">
+    <w:nsid w:val="73875575"/>
     <w:multiLevelType w:val="hybridMultilevel"/>
-    <w:tmpl w:val="6226CB42"/>
-    <w:lvl w:ilvl="0" w:tplc="0409000F">
-      <w:start w:val="1"/>
-      <w:numFmt w:val="decimal"/>
-      <w:lvlText w:val="%1."/>
+    <w:tmpl w:val="CF847704"/>
+    <w:lvl w:ilvl="0" w:tplc="04090001">
+      <w:start w:val="1"/>
+      <w:numFmt w:val="bullet"/>
+      <w:lvlText w:val=""/>
+      <w:lvlJc w:val="left"/>
+      <w:pPr>
+        <w:ind w:left="1636" w:hanging="360"/>
+      </w:pPr>
+      <w:rPr>
+        <w:rFonts w:ascii="Symbol" w:hAnsi="Symbol" w:hint="default"/>
+      </w:rPr>
+    </w:lvl>
+    <w:lvl w:ilvl="1" w:tplc="04090003" w:tentative="1">
+      <w:start w:val="1"/>
+      <w:numFmt w:val="bullet"/>
+      <w:lvlText w:val="o"/>
+      <w:lvlJc w:val="left"/>
+      <w:pPr>
+        <w:ind w:left="2356" w:hanging="360"/>
+      </w:pPr>
+      <w:rPr>
+        <w:rFonts w:ascii="Courier New" w:hAnsi="Courier New" w:cs="Courier New" w:hint="default"/>
+      </w:rPr>
+    </w:lvl>
+    <w:lvl w:ilvl="2" w:tplc="04090005" w:tentative="1">
+      <w:start w:val="1"/>
+      <w:numFmt w:val="bullet"/>
+      <w:lvlText w:val=""/>
+      <w:lvlJc w:val="left"/>
+      <w:pPr>
+        <w:ind w:left="3076" w:hanging="360"/>
+      </w:pPr>
+      <w:rPr>
+        <w:rFonts w:ascii="Wingdings" w:hAnsi="Wingdings" w:hint="default"/>
+      </w:rPr>
+    </w:lvl>
+    <w:lvl w:ilvl="3" w:tplc="04090001" w:tentative="1">
+      <w:start w:val="1"/>
+      <w:numFmt w:val="bullet"/>
+      <w:lvlText w:val=""/>
+      <w:lvlJc w:val="left"/>
+      <w:pPr>
+        <w:ind w:left="3796" w:hanging="360"/>
+      </w:pPr>
+      <w:rPr>
+        <w:rFonts w:ascii="Symbol" w:hAnsi="Symbol" w:hint="default"/>
+      </w:rPr>
+    </w:lvl>
+    <w:lvl w:ilvl="4" w:tplc="04090003" w:tentative="1">
+      <w:start w:val="1"/>
+      <w:numFmt w:val="bullet"/>
+      <w:lvlText w:val="o"/>
+      <w:lvlJc w:val="left"/>
+      <w:pPr>
+        <w:ind w:left="4516" w:hanging="360"/>
+      </w:pPr>
+      <w:rPr>
+        <w:rFonts w:ascii="Courier New" w:hAnsi="Courier New" w:cs="Courier New" w:hint="default"/>
+      </w:rPr>
+    </w:lvl>
+    <w:lvl w:ilvl="5" w:tplc="04090005" w:tentative="1">
+      <w:start w:val="1"/>
+      <w:numFmt w:val="bullet"/>
+      <w:lvlText w:val=""/>
+      <w:lvlJc w:val="left"/>
+      <w:pPr>
+        <w:ind w:left="5236" w:hanging="360"/>
+      </w:pPr>
+      <w:rPr>
+        <w:rFonts w:ascii="Wingdings" w:hAnsi="Wingdings" w:hint="default"/>
+      </w:rPr>
+    </w:lvl>
+    <w:lvl w:ilvl="6" w:tplc="04090001" w:tentative="1">
+      <w:start w:val="1"/>
+      <w:numFmt w:val="bullet"/>
+      <w:lvlText w:val=""/>
+      <w:lvlJc w:val="left"/>
+      <w:pPr>
+        <w:ind w:left="5956" w:hanging="360"/>
+      </w:pPr>
+      <w:rPr>
+        <w:rFonts w:ascii="Symbol" w:hAnsi="Symbol" w:hint="default"/>
+      </w:rPr>
+    </w:lvl>
+    <w:lvl w:ilvl="7" w:tplc="04090003" w:tentative="1">
+      <w:start w:val="1"/>
+      <w:numFmt w:val="bullet"/>
+      <w:lvlText w:val="o"/>
+      <w:lvlJc w:val="left"/>
+      <w:pPr>
+        <w:ind w:left="6676" w:hanging="360"/>
+      </w:pPr>
+      <w:rPr>
+        <w:rFonts w:ascii="Courier New" w:hAnsi="Courier New" w:cs="Courier New" w:hint="default"/>
+      </w:rPr>
+    </w:lvl>
+    <w:lvl w:ilvl="8" w:tplc="04090005" w:tentative="1">
+      <w:start w:val="1"/>
+      <w:numFmt w:val="bullet"/>
+      <w:lvlText w:val=""/>
+      <w:lvlJc w:val="left"/>
+      <w:pPr>
+        <w:ind w:left="7396" w:hanging="360"/>
+      </w:pPr>
+      <w:rPr>
+        <w:rFonts w:ascii="Wingdings" w:hAnsi="Wingdings" w:hint="default"/>
+      </w:rPr>
+    </w:lvl>
+  </w:abstractNum>
+  <w:abstractNum w:abstractNumId="8" w15:restartNumberingAfterBreak="0">
+    <w:nsid w:val="7CFC1EE0"/>
+    <w:multiLevelType w:val="hybridMultilevel"/>
+    <w:tmpl w:val="6B0C4452"/>
+    <w:lvl w:ilvl="0" w:tplc="04090001">
+      <w:start w:val="1"/>
+      <w:numFmt w:val="bullet"/>
+      <w:lvlText w:val=""/>
       <w:lvlJc w:val="left"/>
       <w:pPr>
         <w:ind w:left="720" w:hanging="360"/>
       </w:pPr>
-    </w:lvl>
-    <w:lvl w:ilvl="1" w:tplc="04090019" w:tentative="1">
-      <w:start w:val="1"/>
-      <w:numFmt w:val="lowerLetter"/>
-      <w:lvlText w:val="%2."/>
+      <w:rPr>
+        <w:rFonts w:ascii="Symbol" w:hAnsi="Symbol" w:hint="default"/>
+      </w:rPr>
+    </w:lvl>
+    <w:lvl w:ilvl="1" w:tplc="04090003" w:tentative="1">
+      <w:start w:val="1"/>
+      <w:numFmt w:val="bullet"/>
+      <w:lvlText w:val="o"/>
       <w:lvlJc w:val="left"/>
       <w:pPr>
         <w:ind w:left="1440" w:hanging="360"/>
       </w:pPr>
-    </w:lvl>
-    <w:lvl w:ilvl="2" w:tplc="0409001B" w:tentative="1">
-      <w:start w:val="1"/>
-      <w:numFmt w:val="lowerRoman"/>
-      <w:lvlText w:val="%3."/>
-      <w:lvlJc w:val="right"/>
-      <w:pPr>
-        <w:ind w:left="2160" w:hanging="180"/>
-      </w:pPr>
-    </w:lvl>
-    <w:lvl w:ilvl="3" w:tplc="0409000F" w:tentative="1">
-      <w:start w:val="1"/>
-      <w:numFmt w:val="decimal"/>
-      <w:lvlText w:val="%4."/>
+      <w:rPr>
+        <w:rFonts w:ascii="Courier New" w:hAnsi="Courier New" w:cs="Courier New" w:hint="default"/>
+      </w:rPr>
+    </w:lvl>
+    <w:lvl w:ilvl="2" w:tplc="04090005" w:tentative="1">
+      <w:start w:val="1"/>
+      <w:numFmt w:val="bullet"/>
+      <w:lvlText w:val=""/>
+      <w:lvlJc w:val="left"/>
+      <w:pPr>
+        <w:ind w:left="2160" w:hanging="360"/>
+      </w:pPr>
+      <w:rPr>
+        <w:rFonts w:ascii="Wingdings" w:hAnsi="Wingdings" w:hint="default"/>
+      </w:rPr>
+    </w:lvl>
+    <w:lvl w:ilvl="3" w:tplc="04090001" w:tentative="1">
+      <w:start w:val="1"/>
+      <w:numFmt w:val="bullet"/>
+      <w:lvlText w:val=""/>
       <w:lvlJc w:val="left"/>
       <w:pPr>
         <w:ind w:left="2880" w:hanging="360"/>
       </w:pPr>
-    </w:lvl>
-    <w:lvl w:ilvl="4" w:tplc="04090019" w:tentative="1">
-      <w:start w:val="1"/>
-      <w:numFmt w:val="lowerLetter"/>
-      <w:lvlText w:val="%5."/>
+      <w:rPr>
+        <w:rFonts w:ascii="Symbol" w:hAnsi="Symbol" w:hint="default"/>
+      </w:rPr>
+    </w:lvl>
+    <w:lvl w:ilvl="4" w:tplc="04090003" w:tentative="1">
+      <w:start w:val="1"/>
+      <w:numFmt w:val="bullet"/>
+      <w:lvlText w:val="o"/>
       <w:lvlJc w:val="left"/>
       <w:pPr>
         <w:ind w:left="3600" w:hanging="360"/>
       </w:pPr>
-    </w:lvl>
-    <w:lvl w:ilvl="5" w:tplc="0409001B" w:tentative="1">
-      <w:start w:val="1"/>
-      <w:numFmt w:val="lowerRoman"/>
-      <w:lvlText w:val="%6."/>
-      <w:lvlJc w:val="right"/>
-      <w:pPr>
-        <w:ind w:left="4320" w:hanging="180"/>
-      </w:pPr>
-    </w:lvl>
-    <w:lvl w:ilvl="6" w:tplc="0409000F" w:tentative="1">
-      <w:start w:val="1"/>
-      <w:numFmt w:val="decimal"/>
-      <w:lvlText w:val="%7."/>
+      <w:rPr>
+        <w:rFonts w:ascii="Courier New" w:hAnsi="Courier New" w:cs="Courier New" w:hint="default"/>
+      </w:rPr>
+    </w:lvl>
+    <w:lvl w:ilvl="5" w:tplc="04090005" w:tentative="1">
+      <w:start w:val="1"/>
+      <w:numFmt w:val="bullet"/>
+      <w:lvlText w:val=""/>
+      <w:lvlJc w:val="left"/>
+      <w:pPr>
+        <w:ind w:left="4320" w:hanging="360"/>
+      </w:pPr>
+      <w:rPr>
+        <w:rFonts w:ascii="Wingdings" w:hAnsi="Wingdings" w:hint="default"/>
+      </w:rPr>
+    </w:lvl>
+    <w:lvl w:ilvl="6" w:tplc="04090001" w:tentative="1">
+      <w:start w:val="1"/>
+      <w:numFmt w:val="bullet"/>
+      <w:lvlText w:val=""/>
       <w:lvlJc w:val="left"/>
       <w:pPr>
         <w:ind w:left="5040" w:hanging="360"/>
       </w:pPr>
-    </w:lvl>
-    <w:lvl w:ilvl="7" w:tplc="04090019" w:tentative="1">
-      <w:start w:val="1"/>
-      <w:numFmt w:val="lowerLetter"/>
-      <w:lvlText w:val="%8."/>
+      <w:rPr>
+        <w:rFonts w:ascii="Symbol" w:hAnsi="Symbol" w:hint="default"/>
+      </w:rPr>
+    </w:lvl>
+    <w:lvl w:ilvl="7" w:tplc="04090003" w:tentative="1">
+      <w:start w:val="1"/>
+      <w:numFmt w:val="bullet"/>
+      <w:lvlText w:val="o"/>
       <w:lvlJc w:val="left"/>
       <w:pPr>
         <w:ind w:left="5760" w:hanging="360"/>
       </w:pPr>
-    </w:lvl>
-    <w:lvl w:ilvl="8" w:tplc="0409001B" w:tentative="1">
-      <w:start w:val="1"/>
-      <w:numFmt w:val="lowerRoman"/>
-      <w:lvlText w:val="%9."/>
-      <w:lvlJc w:val="right"/>
-      <w:pPr>
-        <w:ind w:left="6480" w:hanging="180"/>
-      </w:pPr>
+      <w:rPr>
+        <w:rFonts w:ascii="Courier New" w:hAnsi="Courier New" w:cs="Courier New" w:hint="default"/>
+      </w:rPr>
+    </w:lvl>
+    <w:lvl w:ilvl="8" w:tplc="04090005" w:tentative="1">
+      <w:start w:val="1"/>
+      <w:numFmt w:val="bullet"/>
+      <w:lvlText w:val=""/>
+      <w:lvlJc w:val="left"/>
+      <w:pPr>
+        <w:ind w:left="6480" w:hanging="360"/>
+      </w:pPr>
+      <w:rPr>
+        <w:rFonts w:ascii="Wingdings" w:hAnsi="Wingdings" w:hint="default"/>
+      </w:rPr>
     </w:lvl>
   </w:abstractNum>
   <w:num w:numId="1">
+    <w:abstractNumId w:val="1"/>
+  </w:num>
+  <w:num w:numId="2">
+    <w:abstractNumId w:val="5"/>
+  </w:num>
+  <w:num w:numId="3">
     <w:abstractNumId w:val="0"/>
   </w:num>
-  <w:num w:numId="2">
-    <w:abstractNumId w:val="1"/>
+  <w:num w:numId="4">
+    <w:abstractNumId w:val="7"/>
+  </w:num>
+  <w:num w:numId="5">
+    <w:abstractNumId w:val="8"/>
+  </w:num>
+  <w:num w:numId="6">
+    <w:abstractNumId w:val="6"/>
+  </w:num>
+  <w:num w:numId="7">
+    <w:abstractNumId w:val="4"/>
+  </w:num>
+  <w:num w:numId="8">
+    <w:abstractNumId w:val="2"/>
+  </w:num>
+  <w:num w:numId="9">
+    <w:abstractNumId w:val="3"/>
   </w:num>
 </w:numbering>
 </file>
@@ -810,6 +2371,28 @@
       <w:szCs w:val="32"/>
     </w:rPr>
   </w:style>
+  <w:style w:type="paragraph" w:styleId="Heading2">
+    <w:name w:val="heading 2"/>
+    <w:basedOn w:val="Normal"/>
+    <w:next w:val="Normal"/>
+    <w:link w:val="Heading2Char"/>
+    <w:uiPriority w:val="9"/>
+    <w:unhideWhenUsed/>
+    <w:qFormat/>
+    <w:rsid w:val="00EA5303"/>
+    <w:pPr>
+      <w:keepNext/>
+      <w:keepLines/>
+      <w:spacing w:before="40" w:after="0"/>
+      <w:outlineLvl w:val="1"/>
+    </w:pPr>
+    <w:rPr>
+      <w:rFonts w:asciiTheme="majorHAnsi" w:eastAsiaTheme="majorEastAsia" w:hAnsiTheme="majorHAnsi" w:cstheme="majorBidi"/>
+      <w:color w:val="2E74B5" w:themeColor="accent1" w:themeShade="BF"/>
+      <w:sz w:val="26"/>
+      <w:szCs w:val="26"/>
+    </w:rPr>
+  </w:style>
   <w:style w:type="character" w:default="1" w:styleId="DefaultParagraphFont">
     <w:name w:val="Default Paragraph Font"/>
     <w:uiPriority w:val="1"/>
@@ -859,6 +2442,67 @@
       <w:color w:val="2E74B5" w:themeColor="accent1" w:themeShade="BF"/>
       <w:sz w:val="32"/>
       <w:szCs w:val="32"/>
+    </w:rPr>
+  </w:style>
+  <w:style w:type="character" w:customStyle="1" w:styleId="Heading2Char">
+    <w:name w:val="Heading 2 Char"/>
+    <w:basedOn w:val="DefaultParagraphFont"/>
+    <w:link w:val="Heading2"/>
+    <w:uiPriority w:val="9"/>
+    <w:rsid w:val="00EA5303"/>
+    <w:rPr>
+      <w:rFonts w:asciiTheme="majorHAnsi" w:eastAsiaTheme="majorEastAsia" w:hAnsiTheme="majorHAnsi" w:cstheme="majorBidi"/>
+      <w:color w:val="2E74B5" w:themeColor="accent1" w:themeShade="BF"/>
+      <w:sz w:val="26"/>
+      <w:szCs w:val="26"/>
+    </w:rPr>
+  </w:style>
+  <w:style w:type="paragraph" w:styleId="HTMLPreformatted">
+    <w:name w:val="HTML Preformatted"/>
+    <w:basedOn w:val="Normal"/>
+    <w:link w:val="HTMLPreformattedChar"/>
+    <w:uiPriority w:val="99"/>
+    <w:semiHidden/>
+    <w:unhideWhenUsed/>
+    <w:rsid w:val="00EA5303"/>
+    <w:pPr>
+      <w:tabs>
+        <w:tab w:val="left" w:pos="916"/>
+        <w:tab w:val="left" w:pos="1832"/>
+        <w:tab w:val="left" w:pos="2748"/>
+        <w:tab w:val="left" w:pos="3664"/>
+        <w:tab w:val="left" w:pos="4580"/>
+        <w:tab w:val="left" w:pos="5496"/>
+        <w:tab w:val="left" w:pos="6412"/>
+        <w:tab w:val="left" w:pos="7328"/>
+        <w:tab w:val="left" w:pos="8244"/>
+        <w:tab w:val="left" w:pos="9160"/>
+        <w:tab w:val="left" w:pos="10076"/>
+        <w:tab w:val="left" w:pos="10992"/>
+        <w:tab w:val="left" w:pos="11908"/>
+        <w:tab w:val="left" w:pos="12824"/>
+        <w:tab w:val="left" w:pos="13740"/>
+        <w:tab w:val="left" w:pos="14656"/>
+      </w:tabs>
+      <w:spacing w:after="0" w:line="240" w:lineRule="auto"/>
+    </w:pPr>
+    <w:rPr>
+      <w:rFonts w:ascii="Courier New" w:eastAsia="Times New Roman" w:hAnsi="Courier New" w:cs="Courier New"/>
+      <w:sz w:val="20"/>
+      <w:szCs w:val="20"/>
+    </w:rPr>
+  </w:style>
+  <w:style w:type="character" w:customStyle="1" w:styleId="HTMLPreformattedChar">
+    <w:name w:val="HTML Preformatted Char"/>
+    <w:basedOn w:val="DefaultParagraphFont"/>
+    <w:link w:val="HTMLPreformatted"/>
+    <w:uiPriority w:val="99"/>
+    <w:semiHidden/>
+    <w:rsid w:val="00EA5303"/>
+    <w:rPr>
+      <w:rFonts w:ascii="Courier New" w:eastAsia="Times New Roman" w:hAnsi="Courier New" w:cs="Courier New"/>
+      <w:sz w:val="20"/>
+      <w:szCs w:val="20"/>
     </w:rPr>
   </w:style>
 </w:styles>

</xml_diff>

<commit_message>
Updated doc with email journey part1 files changed
</commit_message>
<xml_diff>
--- a/src/main/resources/Docs/Architecture Design.docx
+++ b/src/main/resources/Docs/Architecture Design.docx
@@ -22,6 +22,7 @@
       <w:r>
         <w:rPr>
           <w:noProof/>
+          <w:lang w:val="en-IN" w:eastAsia="en-IN"/>
         </w:rPr>
         <w:drawing>
           <wp:inline distT="0" distB="0" distL="0" distR="0">
@@ -93,6 +94,7 @@
       <w:r>
         <w:rPr>
           <w:noProof/>
+          <w:lang w:val="en-IN" w:eastAsia="en-IN"/>
         </w:rPr>
         <w:drawing>
           <wp:inline distT="0" distB="0" distL="0" distR="0" wp14:anchorId="4B6A9B63" wp14:editId="6E0C34E0">
@@ -154,6 +156,7 @@
       <w:r>
         <w:rPr>
           <w:noProof/>
+          <w:lang w:val="en-IN" w:eastAsia="en-IN"/>
         </w:rPr>
         <w:drawing>
           <wp:inline distT="0" distB="0" distL="0" distR="0" wp14:anchorId="2A047460" wp14:editId="62C35092">
@@ -332,32 +335,8 @@
         <w:rPr>
           <w:sz w:val="20"/>
         </w:rPr>
-        <w:t>[</w:t>
-      </w:r>
-      <w:proofErr w:type="spellStart"/>
-      <w:proofErr w:type="gramStart"/>
-      <w:r>
-        <w:rPr>
-          <w:sz w:val="20"/>
-        </w:rPr>
-        <w:t>config</w:t>
-      </w:r>
-      <w:proofErr w:type="spellEnd"/>
-      <w:proofErr w:type="gramEnd"/>
-      <w:r>
-        <w:rPr>
-          <w:sz w:val="20"/>
-        </w:rPr>
-        <w:t xml:space="preserve">] </w:t>
-      </w:r>
-      <w:proofErr w:type="spellStart"/>
-      <w:r>
-        <w:rPr>
-          <w:sz w:val="20"/>
-        </w:rPr>
-        <w:t>SecurityConfig</w:t>
-      </w:r>
-      <w:proofErr w:type="spellEnd"/>
+        <w:t>[config] SecurityConfig</w:t>
+      </w:r>
     </w:p>
     <w:p>
       <w:pPr>
@@ -379,18 +358,8 @@
           <w:sz w:val="18"/>
           <w:szCs w:val="18"/>
         </w:rPr>
-        <w:t xml:space="preserve">extends </w:t>
-      </w:r>
-      <w:proofErr w:type="spellStart"/>
-      <w:r>
-        <w:rPr>
-          <w:color w:val="000000"/>
-          <w:sz w:val="18"/>
-          <w:szCs w:val="18"/>
-        </w:rPr>
-        <w:t>WebSecurityConfigurerAdapter</w:t>
-      </w:r>
-      <w:proofErr w:type="spellEnd"/>
+        <w:t>extends WebSecurityConfigurerAdapter</w:t>
+      </w:r>
     </w:p>
     <w:p>
       <w:pPr>
@@ -412,79 +381,15 @@
           <w:sz w:val="18"/>
           <w:szCs w:val="18"/>
         </w:rPr>
-        <w:t>@</w:t>
-      </w:r>
-      <w:proofErr w:type="spellStart"/>
-      <w:r>
-        <w:rPr>
-          <w:color w:val="808000"/>
-          <w:sz w:val="18"/>
-          <w:szCs w:val="18"/>
-        </w:rPr>
-        <w:t>Autowired</w:t>
-      </w:r>
-      <w:proofErr w:type="spellEnd"/>
-      <w:r>
-        <w:rPr>
-          <w:color w:val="808000"/>
-          <w:sz w:val="18"/>
-          <w:szCs w:val="18"/>
-        </w:rPr>
-        <w:t xml:space="preserve"> </w:t>
-      </w:r>
-      <w:proofErr w:type="spellStart"/>
+        <w:t xml:space="preserve">@Autowired </w:t>
+      </w:r>
       <w:r>
         <w:rPr>
           <w:color w:val="000000"/>
           <w:sz w:val="18"/>
           <w:szCs w:val="18"/>
         </w:rPr>
-        <w:t>configureGlobal</w:t>
-      </w:r>
-      <w:proofErr w:type="spellEnd"/>
-      <w:r>
-        <w:rPr>
-          <w:color w:val="000000"/>
-          <w:sz w:val="18"/>
-          <w:szCs w:val="18"/>
-        </w:rPr>
-        <w:t>(</w:t>
-      </w:r>
-      <w:proofErr w:type="spellStart"/>
-      <w:r>
-        <w:rPr>
-          <w:color w:val="000000"/>
-          <w:sz w:val="18"/>
-          <w:szCs w:val="18"/>
-        </w:rPr>
-        <w:t>AuthenticationManagerBuilder</w:t>
-      </w:r>
-      <w:proofErr w:type="spellEnd"/>
-      <w:r>
-        <w:rPr>
-          <w:color w:val="000000"/>
-          <w:sz w:val="18"/>
-          <w:szCs w:val="18"/>
-        </w:rPr>
-        <w:t xml:space="preserve"> </w:t>
-      </w:r>
-      <w:proofErr w:type="spellStart"/>
-      <w:r>
-        <w:rPr>
-          <w:color w:val="000000"/>
-          <w:sz w:val="18"/>
-          <w:szCs w:val="18"/>
-        </w:rPr>
-        <w:t>auth</w:t>
-      </w:r>
-      <w:proofErr w:type="spellEnd"/>
-      <w:r>
-        <w:rPr>
-          <w:color w:val="000000"/>
-          <w:sz w:val="18"/>
-          <w:szCs w:val="18"/>
-        </w:rPr>
-        <w:t>)</w:t>
+        <w:t>configureGlobal(AuthenticationManagerBuilder auth)</w:t>
       </w:r>
     </w:p>
     <w:p>
@@ -507,25 +412,7 @@
           <w:sz w:val="18"/>
           <w:szCs w:val="18"/>
         </w:rPr>
-        <w:t>@Override configure(</w:t>
-      </w:r>
-      <w:proofErr w:type="spellStart"/>
-      <w:r>
-        <w:rPr>
-          <w:color w:val="000000"/>
-          <w:sz w:val="18"/>
-          <w:szCs w:val="18"/>
-        </w:rPr>
-        <w:t>HttpSecurity</w:t>
-      </w:r>
-      <w:proofErr w:type="spellEnd"/>
-      <w:r>
-        <w:rPr>
-          <w:color w:val="000000"/>
-          <w:sz w:val="18"/>
-          <w:szCs w:val="18"/>
-        </w:rPr>
-        <w:t xml:space="preserve"> http)</w:t>
+        <w:t>@Override configure(HttpSecurity http)</w:t>
       </w:r>
     </w:p>
     <w:p>
@@ -599,7 +486,6 @@
         </w:rPr>
         <w:t xml:space="preserve">li </w:t>
       </w:r>
-      <w:proofErr w:type="spellStart"/>
       <w:r>
         <w:rPr>
           <w:b/>
@@ -620,9 +506,68 @@
           <w:szCs w:val="24"/>
           <w:shd w:val="clear" w:color="auto" w:fill="EFEFEF"/>
         </w:rPr>
-        <w:t>:if</w:t>
-      </w:r>
-      <w:proofErr w:type="spellEnd"/>
+        <w:t>:if=</w:t>
+      </w:r>
+      <w:r>
+        <w:rPr>
+          <w:b/>
+          <w:bCs/>
+          <w:color w:val="008000"/>
+          <w:sz w:val="16"/>
+          <w:szCs w:val="24"/>
+          <w:shd w:val="clear" w:color="auto" w:fill="EFEFEF"/>
+        </w:rPr>
+        <w:t>"${#authorization.expression('!isAuthenticated()')}"</w:t>
+      </w:r>
+      <w:r>
+        <w:rPr>
+          <w:color w:val="000000"/>
+          <w:sz w:val="16"/>
+          <w:szCs w:val="24"/>
+          <w:shd w:val="clear" w:color="auto" w:fill="EFEFEF"/>
+        </w:rPr>
+        <w:t>&gt;</w:t>
+      </w:r>
+      <w:r>
+        <w:rPr>
+          <w:color w:val="000000"/>
+          <w:sz w:val="16"/>
+          <w:szCs w:val="24"/>
+        </w:rPr>
+        <w:br/>
+        <w:t xml:space="preserve">    </w:t>
+      </w:r>
+      <w:r>
+        <w:rPr>
+          <w:color w:val="000000"/>
+          <w:sz w:val="16"/>
+          <w:szCs w:val="24"/>
+          <w:shd w:val="clear" w:color="auto" w:fill="EFEFEF"/>
+        </w:rPr>
+        <w:t>&lt;</w:t>
+      </w:r>
+      <w:r>
+        <w:rPr>
+          <w:b/>
+          <w:bCs/>
+          <w:color w:val="000080"/>
+          <w:sz w:val="16"/>
+          <w:szCs w:val="24"/>
+          <w:shd w:val="clear" w:color="auto" w:fill="EFEFEF"/>
+        </w:rPr>
+        <w:t xml:space="preserve">a </w:t>
+      </w:r>
+      <w:r>
+        <w:rPr>
+          <w:b/>
+          <w:bCs/>
+          <w:color w:val="660E7A"/>
+          <w:sz w:val="16"/>
+          <w:szCs w:val="24"/>
+          <w:shd w:val="clear" w:color="auto" w:fill="EFEFEF"/>
+        </w:rPr>
+        <w:t>th</w:t>
+      </w:r>
       <w:r>
         <w:rPr>
           <w:b/>
@@ -632,7 +577,7 @@
           <w:szCs w:val="24"/>
           <w:shd w:val="clear" w:color="auto" w:fill="EFEFEF"/>
         </w:rPr>
-        <w:t>=</w:t>
+        <w:t>:href=</w:t>
       </w:r>
       <w:r>
         <w:rPr>
@@ -643,9 +588,30 @@
           <w:szCs w:val="24"/>
           <w:shd w:val="clear" w:color="auto" w:fill="EFEFEF"/>
         </w:rPr>
-        <w:t>"${#</w:t>
-      </w:r>
-      <w:proofErr w:type="spellStart"/>
+        <w:t xml:space="preserve">"@{/login}" </w:t>
+      </w:r>
+      <w:r>
+        <w:rPr>
+          <w:b/>
+          <w:bCs/>
+          <w:color w:val="660E7A"/>
+          <w:sz w:val="16"/>
+          <w:szCs w:val="24"/>
+          <w:shd w:val="clear" w:color="auto" w:fill="EFEFEF"/>
+        </w:rPr>
+        <w:t>th</w:t>
+      </w:r>
+      <w:r>
+        <w:rPr>
+          <w:b/>
+          <w:bCs/>
+          <w:color w:val="0000FF"/>
+          <w:sz w:val="16"/>
+          <w:szCs w:val="24"/>
+          <w:shd w:val="clear" w:color="auto" w:fill="EFEFEF"/>
+        </w:rPr>
+        <w:t>:text=</w:t>
+      </w:r>
       <w:r>
         <w:rPr>
           <w:b/>
@@ -655,197 +621,7 @@
           <w:szCs w:val="24"/>
           <w:shd w:val="clear" w:color="auto" w:fill="EFEFEF"/>
         </w:rPr>
-        <w:t>authorization.expression</w:t>
-      </w:r>
-      <w:proofErr w:type="spellEnd"/>
-      <w:r>
-        <w:rPr>
-          <w:b/>
-          <w:bCs/>
-          <w:color w:val="008000"/>
-          <w:sz w:val="16"/>
-          <w:szCs w:val="24"/>
-          <w:shd w:val="clear" w:color="auto" w:fill="EFEFEF"/>
-        </w:rPr>
-        <w:t>('!</w:t>
-      </w:r>
-      <w:proofErr w:type="spellStart"/>
-      <w:r>
-        <w:rPr>
-          <w:b/>
-          <w:bCs/>
-          <w:color w:val="008000"/>
-          <w:sz w:val="16"/>
-          <w:szCs w:val="24"/>
-          <w:shd w:val="clear" w:color="auto" w:fill="EFEFEF"/>
-        </w:rPr>
-        <w:t>isAuthenticated</w:t>
-      </w:r>
-      <w:proofErr w:type="spellEnd"/>
-      <w:r>
-        <w:rPr>
-          <w:b/>
-          <w:bCs/>
-          <w:color w:val="008000"/>
-          <w:sz w:val="16"/>
-          <w:szCs w:val="24"/>
-          <w:shd w:val="clear" w:color="auto" w:fill="EFEFEF"/>
-        </w:rPr>
-        <w:t>()')}"</w:t>
-      </w:r>
-      <w:r>
-        <w:rPr>
-          <w:color w:val="000000"/>
-          <w:sz w:val="16"/>
-          <w:szCs w:val="24"/>
-          <w:shd w:val="clear" w:color="auto" w:fill="EFEFEF"/>
-        </w:rPr>
-        <w:t>&gt;</w:t>
-      </w:r>
-      <w:r>
-        <w:rPr>
-          <w:color w:val="000000"/>
-          <w:sz w:val="16"/>
-          <w:szCs w:val="24"/>
-        </w:rPr>
-        <w:br/>
-        <w:t xml:space="preserve">    </w:t>
-      </w:r>
-      <w:r>
-        <w:rPr>
-          <w:color w:val="000000"/>
-          <w:sz w:val="16"/>
-          <w:szCs w:val="24"/>
-          <w:shd w:val="clear" w:color="auto" w:fill="EFEFEF"/>
-        </w:rPr>
-        <w:t>&lt;</w:t>
-      </w:r>
-      <w:r>
-        <w:rPr>
-          <w:b/>
-          <w:bCs/>
-          <w:color w:val="000080"/>
-          <w:sz w:val="16"/>
-          <w:szCs w:val="24"/>
-          <w:shd w:val="clear" w:color="auto" w:fill="EFEFEF"/>
-        </w:rPr>
-        <w:t xml:space="preserve">a </w:t>
-      </w:r>
-      <w:proofErr w:type="spellStart"/>
-      <w:r>
-        <w:rPr>
-          <w:b/>
-          <w:bCs/>
-          <w:color w:val="660E7A"/>
-          <w:sz w:val="16"/>
-          <w:szCs w:val="24"/>
-          <w:shd w:val="clear" w:color="auto" w:fill="EFEFEF"/>
-        </w:rPr>
-        <w:t>th</w:t>
-      </w:r>
-      <w:r>
-        <w:rPr>
-          <w:b/>
-          <w:bCs/>
-          <w:color w:val="0000FF"/>
-          <w:sz w:val="16"/>
-          <w:szCs w:val="24"/>
-          <w:shd w:val="clear" w:color="auto" w:fill="EFEFEF"/>
-        </w:rPr>
-        <w:t>:href</w:t>
-      </w:r>
-      <w:proofErr w:type="spellEnd"/>
-      <w:r>
-        <w:rPr>
-          <w:b/>
-          <w:bCs/>
-          <w:color w:val="0000FF"/>
-          <w:sz w:val="16"/>
-          <w:szCs w:val="24"/>
-          <w:shd w:val="clear" w:color="auto" w:fill="EFEFEF"/>
-        </w:rPr>
-        <w:t>=</w:t>
-      </w:r>
-      <w:r>
-        <w:rPr>
-          <w:b/>
-          <w:bCs/>
-          <w:color w:val="008000"/>
-          <w:sz w:val="16"/>
-          <w:szCs w:val="24"/>
-          <w:shd w:val="clear" w:color="auto" w:fill="EFEFEF"/>
-        </w:rPr>
-        <w:t xml:space="preserve">"@{/login}" </w:t>
-      </w:r>
-      <w:proofErr w:type="spellStart"/>
-      <w:r>
-        <w:rPr>
-          <w:b/>
-          <w:bCs/>
-          <w:color w:val="660E7A"/>
-          <w:sz w:val="16"/>
-          <w:szCs w:val="24"/>
-          <w:shd w:val="clear" w:color="auto" w:fill="EFEFEF"/>
-        </w:rPr>
-        <w:t>th</w:t>
-      </w:r>
-      <w:r>
-        <w:rPr>
-          <w:b/>
-          <w:bCs/>
-          <w:color w:val="0000FF"/>
-          <w:sz w:val="16"/>
-          <w:szCs w:val="24"/>
-          <w:shd w:val="clear" w:color="auto" w:fill="EFEFEF"/>
-        </w:rPr>
-        <w:t>:text</w:t>
-      </w:r>
-      <w:proofErr w:type="spellEnd"/>
-      <w:r>
-        <w:rPr>
-          <w:b/>
-          <w:bCs/>
-          <w:color w:val="0000FF"/>
-          <w:sz w:val="16"/>
-          <w:szCs w:val="24"/>
-          <w:shd w:val="clear" w:color="auto" w:fill="EFEFEF"/>
-        </w:rPr>
-        <w:t>=</w:t>
-      </w:r>
-      <w:r>
-        <w:rPr>
-          <w:b/>
-          <w:bCs/>
-          <w:color w:val="008000"/>
-          <w:sz w:val="16"/>
-          <w:szCs w:val="24"/>
-          <w:shd w:val="clear" w:color="auto" w:fill="EFEFEF"/>
-        </w:rPr>
-        <w:t>"#{</w:t>
-      </w:r>
-      <w:proofErr w:type="spellStart"/>
-      <w:r>
-        <w:rPr>
-          <w:b/>
-          <w:bCs/>
-          <w:color w:val="008000"/>
-          <w:sz w:val="16"/>
-          <w:szCs w:val="24"/>
-          <w:shd w:val="clear" w:color="auto" w:fill="EFEFEF"/>
-        </w:rPr>
-        <w:t>navbar.login.text</w:t>
-      </w:r>
-      <w:proofErr w:type="spellEnd"/>
-      <w:r>
-        <w:rPr>
-          <w:b/>
-          <w:bCs/>
-          <w:color w:val="008000"/>
-          <w:sz w:val="16"/>
-          <w:szCs w:val="24"/>
-          <w:shd w:val="clear" w:color="auto" w:fill="EFEFEF"/>
-        </w:rPr>
-        <w:t xml:space="preserve">}" </w:t>
+        <w:t xml:space="preserve">"#{navbar.login.text}" </w:t>
       </w:r>
       <w:r>
         <w:rPr>
@@ -953,6 +729,7 @@
       <w:r>
         <w:rPr>
           <w:noProof/>
+          <w:lang w:val="en-IN" w:eastAsia="en-IN"/>
         </w:rPr>
         <w:drawing>
           <wp:inline distT="0" distB="0" distL="0" distR="0" wp14:anchorId="34EA23DC" wp14:editId="50130D29">
@@ -1014,16 +791,8 @@
         <w:rPr>
           <w:sz w:val="20"/>
         </w:rPr>
-        <w:t>Application-</w:t>
-      </w:r>
-      <w:proofErr w:type="spellStart"/>
-      <w:r>
-        <w:rPr>
-          <w:sz w:val="20"/>
-        </w:rPr>
-        <w:t>dev.properties</w:t>
-      </w:r>
-      <w:proofErr w:type="spellEnd"/>
+        <w:t>Application-dev.properties</w:t>
+      </w:r>
       <w:r>
         <w:rPr>
           <w:sz w:val="20"/>
@@ -1067,14 +836,12 @@
           <w:sz w:val="20"/>
         </w:rPr>
       </w:pPr>
-      <w:proofErr w:type="spellStart"/>
       <w:r>
         <w:rPr>
           <w:sz w:val="20"/>
         </w:rPr>
         <w:t>DevelopmentConfig</w:t>
       </w:r>
-      <w:proofErr w:type="spellEnd"/>
     </w:p>
     <w:p>
       <w:pPr>
@@ -1092,21 +859,7 @@
         <w:rPr>
           <w:sz w:val="18"/>
         </w:rPr>
-        <w:t xml:space="preserve">Added public </w:t>
-      </w:r>
-      <w:proofErr w:type="spellStart"/>
-      <w:r>
-        <w:rPr>
-          <w:sz w:val="18"/>
-        </w:rPr>
-        <w:t>ServletRegistrationBean</w:t>
-      </w:r>
-      <w:proofErr w:type="spellEnd"/>
-      <w:r>
-        <w:rPr>
-          <w:sz w:val="18"/>
-        </w:rPr>
-        <w:t xml:space="preserve"> h2ConsoleServletRegistration</w:t>
+        <w:t>Added public ServletRegistrationBean h2ConsoleServletRegistration</w:t>
       </w:r>
     </w:p>
     <w:p>
@@ -1129,14 +882,12 @@
           <w:sz w:val="18"/>
         </w:rPr>
       </w:pPr>
-      <w:proofErr w:type="spellStart"/>
       <w:r>
         <w:rPr>
           <w:sz w:val="20"/>
         </w:rPr>
         <w:t>SecurityConfig</w:t>
       </w:r>
-      <w:proofErr w:type="spellEnd"/>
     </w:p>
     <w:p>
       <w:pPr>
@@ -1154,16 +905,8 @@
         <w:rPr>
           <w:sz w:val="18"/>
         </w:rPr>
-        <w:t xml:space="preserve">Added "/console/**" to the list of </w:t>
-      </w:r>
-      <w:proofErr w:type="spellStart"/>
-      <w:r>
-        <w:rPr>
-          <w:sz w:val="18"/>
-        </w:rPr>
-        <w:t>permitAll</w:t>
-      </w:r>
-      <w:proofErr w:type="spellEnd"/>
+        <w:t>Added "/console/**" to the list of permitAll</w:t>
+      </w:r>
     </w:p>
     <w:p>
       <w:pPr>
@@ -1201,21 +944,7 @@
         <w:rPr>
           <w:sz w:val="20"/>
         </w:rPr>
-        <w:t xml:space="preserve"> [</w:t>
-      </w:r>
-      <w:proofErr w:type="spellStart"/>
-      <w:r>
-        <w:rPr>
-          <w:sz w:val="20"/>
-        </w:rPr>
-        <w:t>backend.persistence.domain.backend</w:t>
-      </w:r>
-      <w:proofErr w:type="spellEnd"/>
-      <w:r>
-        <w:rPr>
-          <w:sz w:val="20"/>
-        </w:rPr>
-        <w:t>]</w:t>
+        <w:t xml:space="preserve"> [backend.persistence.domain.backend]</w:t>
       </w:r>
     </w:p>
     <w:p>
@@ -1231,21 +960,7 @@
         <w:rPr>
           <w:sz w:val="18"/>
         </w:rPr>
-        <w:t xml:space="preserve">Added Plan, User, Role, </w:t>
-      </w:r>
-      <w:proofErr w:type="spellStart"/>
-      <w:r>
-        <w:rPr>
-          <w:sz w:val="18"/>
-        </w:rPr>
-        <w:t>UserRole</w:t>
-      </w:r>
-      <w:proofErr w:type="spellEnd"/>
-      <w:r>
-        <w:rPr>
-          <w:sz w:val="18"/>
-        </w:rPr>
-        <w:t xml:space="preserve"> entities</w:t>
+        <w:t>Added Plan, User, Role, UserRole entities</w:t>
       </w:r>
     </w:p>
     <w:p>
@@ -1278,21 +993,7 @@
         <w:rPr>
           <w:sz w:val="20"/>
         </w:rPr>
-        <w:t xml:space="preserve"> [</w:t>
-      </w:r>
-      <w:proofErr w:type="spellStart"/>
-      <w:r>
-        <w:rPr>
-          <w:sz w:val="20"/>
-        </w:rPr>
-        <w:t>backend.persistence.domain.repositories</w:t>
-      </w:r>
-      <w:proofErr w:type="spellEnd"/>
-      <w:r>
-        <w:rPr>
-          <w:sz w:val="20"/>
-        </w:rPr>
-        <w:t>]</w:t>
+        <w:t xml:space="preserve"> [backend.persistence.domain.repositories]</w:t>
       </w:r>
     </w:p>
     <w:p>
@@ -1311,44 +1012,8 @@
         <w:rPr>
           <w:sz w:val="18"/>
         </w:rPr>
-        <w:t xml:space="preserve">Added </w:t>
-      </w:r>
-      <w:proofErr w:type="spellStart"/>
-      <w:r>
-        <w:rPr>
-          <w:sz w:val="18"/>
-        </w:rPr>
-        <w:t>PlanRepository</w:t>
-      </w:r>
-      <w:proofErr w:type="spellEnd"/>
-      <w:r>
-        <w:rPr>
-          <w:sz w:val="18"/>
-        </w:rPr>
-        <w:t xml:space="preserve">, </w:t>
-      </w:r>
-      <w:proofErr w:type="spellStart"/>
-      <w:r>
-        <w:rPr>
-          <w:sz w:val="18"/>
-        </w:rPr>
-        <w:t>RoleRepository</w:t>
-      </w:r>
-      <w:proofErr w:type="spellEnd"/>
-      <w:r>
-        <w:rPr>
-          <w:sz w:val="18"/>
-        </w:rPr>
-        <w:t xml:space="preserve">, </w:t>
-      </w:r>
-      <w:proofErr w:type="spellStart"/>
-      <w:r>
-        <w:rPr>
-          <w:sz w:val="18"/>
-        </w:rPr>
-        <w:t>UserRepository</w:t>
-      </w:r>
-      <w:proofErr w:type="spellEnd"/>
+        <w:t>Added PlanRepository, RoleRepository, UserRepository</w:t>
+      </w:r>
     </w:p>
     <w:p>
       <w:pPr>
@@ -1366,16 +1031,8 @@
         <w:rPr>
           <w:sz w:val="18"/>
         </w:rPr>
-        <w:t xml:space="preserve">Added </w:t>
-      </w:r>
-      <w:proofErr w:type="spellStart"/>
-      <w:r>
-        <w:rPr>
-          <w:sz w:val="18"/>
-        </w:rPr>
-        <w:t>RepositoriesIntegrationTest</w:t>
-      </w:r>
-      <w:proofErr w:type="spellEnd"/>
+        <w:t>Added RepositoriesIntegrationTest</w:t>
+      </w:r>
     </w:p>
     <w:p>
       <w:pPr>
@@ -1395,65 +1052,22 @@
           <w:sz w:val="16"/>
           <w:szCs w:val="16"/>
         </w:rPr>
-        <w:t xml:space="preserve">$ </w:t>
-      </w:r>
-      <w:proofErr w:type="spellStart"/>
-      <w:proofErr w:type="gramStart"/>
-      <w:r>
-        <w:rPr>
-          <w:sz w:val="16"/>
-          <w:szCs w:val="16"/>
-        </w:rPr>
-        <w:t>git</w:t>
-      </w:r>
-      <w:proofErr w:type="spellEnd"/>
-      <w:proofErr w:type="gramEnd"/>
-      <w:r>
-        <w:rPr>
-          <w:sz w:val="16"/>
-          <w:szCs w:val="16"/>
-        </w:rPr>
-        <w:t xml:space="preserve"> merge </w:t>
-      </w:r>
-      <w:proofErr w:type="spellStart"/>
-      <w:r>
-        <w:rPr>
-          <w:sz w:val="16"/>
-          <w:szCs w:val="16"/>
-        </w:rPr>
-        <w:t>userdetails</w:t>
-      </w:r>
-      <w:proofErr w:type="spellEnd"/>
-    </w:p>
-    <w:p>
-      <w:pPr>
-        <w:rPr>
-          <w:sz w:val="16"/>
-          <w:szCs w:val="16"/>
-        </w:rPr>
-      </w:pPr>
-      <w:r>
-        <w:rPr>
-          <w:sz w:val="16"/>
-          <w:szCs w:val="16"/>
-        </w:rPr>
-        <w:t>Updating dfc7243</w:t>
-      </w:r>
-      <w:proofErr w:type="gramStart"/>
-      <w:r>
-        <w:rPr>
-          <w:sz w:val="16"/>
-          <w:szCs w:val="16"/>
-        </w:rPr>
-        <w:t>..</w:t>
-      </w:r>
-      <w:proofErr w:type="gramEnd"/>
-      <w:r>
-        <w:rPr>
-          <w:sz w:val="16"/>
-          <w:szCs w:val="16"/>
-        </w:rPr>
-        <w:t>40e9aa2</w:t>
+        <w:t>$ git merge userdetails</w:t>
+      </w:r>
+    </w:p>
+    <w:p>
+      <w:pPr>
+        <w:rPr>
+          <w:sz w:val="16"/>
+          <w:szCs w:val="16"/>
+        </w:rPr>
+      </w:pPr>
+      <w:r>
+        <w:rPr>
+          <w:sz w:val="16"/>
+          <w:szCs w:val="16"/>
+        </w:rPr>
+        <w:t>Updating dfc7243..40e9aa2</w:t>
       </w:r>
     </w:p>
     <w:p>
@@ -1498,23 +1112,7 @@
           <w:sz w:val="16"/>
           <w:szCs w:val="16"/>
         </w:rPr>
-        <w:t xml:space="preserve"> .../backend/persistence/domain/backend/Role.java   </w:t>
-      </w:r>
-      <w:proofErr w:type="gramStart"/>
-      <w:r>
-        <w:rPr>
-          <w:sz w:val="16"/>
-          <w:szCs w:val="16"/>
-        </w:rPr>
-        <w:t>|  2</w:t>
-      </w:r>
-      <w:proofErr w:type="gramEnd"/>
-      <w:r>
-        <w:rPr>
-          <w:sz w:val="16"/>
-          <w:szCs w:val="16"/>
-        </w:rPr>
-        <w:t xml:space="preserve"> +-</w:t>
+        <w:t xml:space="preserve"> .../backend/persistence/domain/backend/Role.java   |  2 +-</w:t>
       </w:r>
     </w:p>
     <w:p>
@@ -1559,23 +1157,7 @@
           <w:sz w:val="16"/>
           <w:szCs w:val="16"/>
         </w:rPr>
-        <w:t xml:space="preserve"> .../persistence/repositories/UserRepository.java   </w:t>
-      </w:r>
-      <w:proofErr w:type="gramStart"/>
-      <w:r>
-        <w:rPr>
-          <w:sz w:val="16"/>
-          <w:szCs w:val="16"/>
-        </w:rPr>
-        <w:t>|  7</w:t>
-      </w:r>
-      <w:proofErr w:type="gramEnd"/>
-      <w:r>
-        <w:rPr>
-          <w:sz w:val="16"/>
-          <w:szCs w:val="16"/>
-        </w:rPr>
-        <w:t xml:space="preserve"> ++++</w:t>
+        <w:t xml:space="preserve"> .../persistence/repositories/UserRepository.java   |  7 ++++</w:t>
       </w:r>
     </w:p>
     <w:p>
@@ -1605,55 +1187,7 @@
           <w:sz w:val="16"/>
           <w:szCs w:val="16"/>
         </w:rPr>
-        <w:t xml:space="preserve"> .../com/</w:t>
-      </w:r>
-      <w:proofErr w:type="spellStart"/>
-      <w:r>
-        <w:rPr>
-          <w:sz w:val="16"/>
-          <w:szCs w:val="16"/>
-        </w:rPr>
-        <w:t>devopsbuddy</w:t>
-      </w:r>
-      <w:proofErr w:type="spellEnd"/>
-      <w:r>
-        <w:rPr>
-          <w:sz w:val="16"/>
-          <w:szCs w:val="16"/>
-        </w:rPr>
-        <w:t>/</w:t>
-      </w:r>
-      <w:proofErr w:type="spellStart"/>
-      <w:r>
-        <w:rPr>
-          <w:sz w:val="16"/>
-          <w:szCs w:val="16"/>
-        </w:rPr>
-        <w:t>config</w:t>
-      </w:r>
-      <w:proofErr w:type="spellEnd"/>
-      <w:r>
-        <w:rPr>
-          <w:sz w:val="16"/>
-          <w:szCs w:val="16"/>
-        </w:rPr>
-        <w:t xml:space="preserve">/SecurityConfig.java     </w:t>
-      </w:r>
-      <w:proofErr w:type="gramStart"/>
-      <w:r>
-        <w:rPr>
-          <w:sz w:val="16"/>
-          <w:szCs w:val="16"/>
-        </w:rPr>
-        <w:t>|  8</w:t>
-      </w:r>
-      <w:proofErr w:type="gramEnd"/>
-      <w:r>
-        <w:rPr>
-          <w:sz w:val="16"/>
-          <w:szCs w:val="16"/>
-        </w:rPr>
-        <w:t xml:space="preserve"> +++--</w:t>
+        <w:t xml:space="preserve"> .../com/devopsbuddy/config/SecurityConfig.java     |  8 +++--</w:t>
       </w:r>
     </w:p>
     <w:p>
@@ -1684,23 +1218,7 @@
           <w:szCs w:val="16"/>
         </w:rPr>
         <w:lastRenderedPageBreak/>
-        <w:t xml:space="preserve"> 8 files changed, 140 </w:t>
-      </w:r>
-      <w:proofErr w:type="gramStart"/>
-      <w:r>
-        <w:rPr>
-          <w:sz w:val="16"/>
-          <w:szCs w:val="16"/>
-        </w:rPr>
-        <w:t>insertions(</w:t>
-      </w:r>
-      <w:proofErr w:type="gramEnd"/>
-      <w:r>
-        <w:rPr>
-          <w:sz w:val="16"/>
-          <w:szCs w:val="16"/>
-        </w:rPr>
-        <w:t>+), 37 deletions(-)</w:t>
+        <w:t xml:space="preserve"> 8 files changed, 140 insertions(+), 37 deletions(-)</w:t>
       </w:r>
     </w:p>
     <w:p>
@@ -1738,65 +1256,22 @@
           <w:sz w:val="16"/>
           <w:szCs w:val="16"/>
         </w:rPr>
-        <w:t xml:space="preserve"> $ </w:t>
-      </w:r>
-      <w:proofErr w:type="spellStart"/>
-      <w:proofErr w:type="gramStart"/>
-      <w:r>
-        <w:rPr>
-          <w:sz w:val="16"/>
-          <w:szCs w:val="16"/>
-        </w:rPr>
-        <w:t>git</w:t>
-      </w:r>
-      <w:proofErr w:type="spellEnd"/>
-      <w:proofErr w:type="gramEnd"/>
-      <w:r>
-        <w:rPr>
-          <w:sz w:val="16"/>
-          <w:szCs w:val="16"/>
-        </w:rPr>
-        <w:t xml:space="preserve"> merge </w:t>
-      </w:r>
-      <w:proofErr w:type="spellStart"/>
-      <w:r>
-        <w:rPr>
-          <w:sz w:val="16"/>
-          <w:szCs w:val="16"/>
-        </w:rPr>
-        <w:t>bcrypt</w:t>
-      </w:r>
-      <w:proofErr w:type="spellEnd"/>
-    </w:p>
-    <w:p>
-      <w:pPr>
-        <w:rPr>
-          <w:sz w:val="16"/>
-          <w:szCs w:val="16"/>
-        </w:rPr>
-      </w:pPr>
-      <w:r>
-        <w:rPr>
-          <w:sz w:val="16"/>
-          <w:szCs w:val="16"/>
-        </w:rPr>
-        <w:t>Updating 40e9aa2</w:t>
-      </w:r>
-      <w:proofErr w:type="gramStart"/>
-      <w:r>
-        <w:rPr>
-          <w:sz w:val="16"/>
-          <w:szCs w:val="16"/>
-        </w:rPr>
-        <w:t>..</w:t>
-      </w:r>
-      <w:proofErr w:type="gramEnd"/>
-      <w:r>
-        <w:rPr>
-          <w:sz w:val="16"/>
-          <w:szCs w:val="16"/>
-        </w:rPr>
-        <w:t>ae7c38b</w:t>
+        <w:t xml:space="preserve"> $ git merge bcrypt</w:t>
+      </w:r>
+    </w:p>
+    <w:p>
+      <w:pPr>
+        <w:rPr>
+          <w:sz w:val="16"/>
+          <w:szCs w:val="16"/>
+        </w:rPr>
+      </w:pPr>
+      <w:r>
+        <w:rPr>
+          <w:sz w:val="16"/>
+          <w:szCs w:val="16"/>
+        </w:rPr>
+        <w:t>Updating 40e9aa2..ae7c38b</w:t>
       </w:r>
     </w:p>
     <w:p>
@@ -1826,40 +1301,31 @@
           <w:sz w:val="16"/>
           <w:szCs w:val="16"/>
         </w:rPr>
-        <w:t xml:space="preserve"> .../java/com/</w:t>
-      </w:r>
-      <w:proofErr w:type="spellStart"/>
-      <w:r>
-        <w:rPr>
-          <w:sz w:val="16"/>
-          <w:szCs w:val="16"/>
-        </w:rPr>
-        <w:t>devopsbuddy</w:t>
-      </w:r>
-      <w:proofErr w:type="spellEnd"/>
-      <w:r>
-        <w:rPr>
-          <w:sz w:val="16"/>
-          <w:szCs w:val="16"/>
-        </w:rPr>
-        <w:t xml:space="preserve">/backend/service/UserService.java  </w:t>
-      </w:r>
-      <w:proofErr w:type="gramStart"/>
-      <w:r>
-        <w:rPr>
-          <w:sz w:val="16"/>
-          <w:szCs w:val="16"/>
-        </w:rPr>
-        <w:t>|  7</w:t>
-      </w:r>
-      <w:proofErr w:type="gramEnd"/>
-      <w:r>
-        <w:rPr>
-          <w:sz w:val="16"/>
-          <w:szCs w:val="16"/>
-        </w:rPr>
-        <w:t xml:space="preserve"> +++++++</w:t>
-      </w:r>
+        <w:t xml:space="preserve"> .../java/com/devopsbuddy/backend/service/UserService.java  |  7 +++++++</w:t>
+      </w:r>
+    </w:p>
+    <w:p>
+      <w:pPr>
+        <w:rPr>
+          <w:sz w:val="16"/>
+          <w:szCs w:val="16"/>
+        </w:rPr>
+      </w:pPr>
+      <w:r>
+        <w:rPr>
+          <w:sz w:val="16"/>
+          <w:szCs w:val="16"/>
+        </w:rPr>
+        <w:t xml:space="preserve"> src/main/java/com/devopsbuddy/config/SecurityConfig.java   | 14 +++++++++++++-</w:t>
+      </w:r>
+    </w:p>
+    <w:p>
+      <w:pPr>
+        <w:rPr>
+          <w:sz w:val="16"/>
+          <w:szCs w:val="16"/>
+        </w:rPr>
+      </w:pPr>
     </w:p>
     <w:p>
       <w:pPr>
@@ -1875,62 +1341,224 @@
         </w:rPr>
         <w:t xml:space="preserve"> </w:t>
       </w:r>
-      <w:proofErr w:type="spellStart"/>
-      <w:r>
-        <w:rPr>
-          <w:sz w:val="16"/>
-          <w:szCs w:val="16"/>
-        </w:rPr>
-        <w:t>src</w:t>
-      </w:r>
-      <w:proofErr w:type="spellEnd"/>
-      <w:r>
-        <w:rPr>
-          <w:sz w:val="16"/>
-          <w:szCs w:val="16"/>
-        </w:rPr>
-        <w:t>/main/java/com/</w:t>
-      </w:r>
-      <w:proofErr w:type="spellStart"/>
-      <w:r>
-        <w:rPr>
-          <w:sz w:val="16"/>
-          <w:szCs w:val="16"/>
-        </w:rPr>
-        <w:t>devopsbuddy</w:t>
-      </w:r>
-      <w:proofErr w:type="spellEnd"/>
-      <w:r>
-        <w:rPr>
-          <w:sz w:val="16"/>
-          <w:szCs w:val="16"/>
-        </w:rPr>
-        <w:t>/</w:t>
-      </w:r>
-      <w:proofErr w:type="spellStart"/>
-      <w:r>
-        <w:rPr>
-          <w:sz w:val="16"/>
-          <w:szCs w:val="16"/>
-        </w:rPr>
-        <w:t>config</w:t>
-      </w:r>
-      <w:proofErr w:type="spellEnd"/>
-      <w:r>
-        <w:rPr>
-          <w:sz w:val="16"/>
-          <w:szCs w:val="16"/>
-        </w:rPr>
-        <w:t>/SecurityConfig.java   | 14 +++++++++++++-</w:t>
-      </w:r>
-    </w:p>
-    <w:p>
-      <w:pPr>
-        <w:rPr>
-          <w:sz w:val="16"/>
-          <w:szCs w:val="16"/>
-        </w:rPr>
-      </w:pPr>
+    </w:p>
+    <w:p>
+      <w:pPr>
+        <w:rPr>
+          <w:sz w:val="16"/>
+          <w:szCs w:val="16"/>
+        </w:rPr>
+      </w:pPr>
+      <w:r>
+        <w:rPr>
+          <w:sz w:val="16"/>
+          <w:szCs w:val="16"/>
+        </w:rPr>
+        <w:t xml:space="preserve"> $ git merge indexes</w:t>
+      </w:r>
+    </w:p>
+    <w:p>
+      <w:pPr>
+        <w:rPr>
+          <w:sz w:val="16"/>
+          <w:szCs w:val="16"/>
+        </w:rPr>
+      </w:pPr>
+      <w:r>
+        <w:rPr>
+          <w:sz w:val="16"/>
+          <w:szCs w:val="16"/>
+        </w:rPr>
+        <w:t>Updating ae7c38b..ee60f84</w:t>
+      </w:r>
+    </w:p>
+    <w:p>
+      <w:pPr>
+        <w:rPr>
+          <w:sz w:val="16"/>
+          <w:szCs w:val="16"/>
+        </w:rPr>
+      </w:pPr>
+      <w:r>
+        <w:rPr>
+          <w:sz w:val="16"/>
+          <w:szCs w:val="16"/>
+        </w:rPr>
+        <w:t>Fast-forward</w:t>
+      </w:r>
+    </w:p>
+    <w:p>
+      <w:pPr>
+        <w:rPr>
+          <w:sz w:val="16"/>
+          <w:szCs w:val="16"/>
+        </w:rPr>
+      </w:pPr>
+      <w:r>
+        <w:rPr>
+          <w:sz w:val="16"/>
+          <w:szCs w:val="16"/>
+        </w:rPr>
+        <w:t xml:space="preserve"> src/main/java/com/devopsbuddy/DevopsbuddyApplication.java      |  5 ++++-</w:t>
+      </w:r>
+    </w:p>
+    <w:p>
+      <w:pPr>
+        <w:rPr>
+          <w:sz w:val="16"/>
+          <w:szCs w:val="16"/>
+        </w:rPr>
+      </w:pPr>
+      <w:r>
+        <w:rPr>
+          <w:sz w:val="16"/>
+          <w:szCs w:val="16"/>
+        </w:rPr>
+        <w:t xml:space="preserve"> .../devopsbuddy/backend/persistence/domain/backend/User.java   |  2 ++</w:t>
+      </w:r>
+    </w:p>
+    <w:p>
+      <w:pPr>
+        <w:rPr>
+          <w:sz w:val="16"/>
+          <w:szCs w:val="16"/>
+        </w:rPr>
+      </w:pPr>
+      <w:r>
+        <w:rPr>
+          <w:sz w:val="16"/>
+          <w:szCs w:val="16"/>
+        </w:rPr>
+        <w:t xml:space="preserve"> src/main/java/com/devopsbuddy/utils/UsersUtils.java            |  6 +++---</w:t>
+      </w:r>
+    </w:p>
+    <w:p>
+      <w:pPr>
+        <w:rPr>
+          <w:sz w:val="16"/>
+          <w:szCs w:val="16"/>
+        </w:rPr>
+      </w:pPr>
+      <w:r>
+        <w:rPr>
+          <w:sz w:val="16"/>
+          <w:szCs w:val="16"/>
+        </w:rPr>
+        <w:t xml:space="preserve"> .../test/integration/RepositoriesIntegrationTest.java          | 10 ++++++++--</w:t>
+      </w:r>
+    </w:p>
+    <w:p>
+      <w:pPr>
+        <w:rPr>
+          <w:sz w:val="16"/>
+          <w:szCs w:val="16"/>
+        </w:rPr>
+      </w:pPr>
+      <w:r>
+        <w:rPr>
+          <w:sz w:val="16"/>
+          <w:szCs w:val="16"/>
+        </w:rPr>
+        <w:t xml:space="preserve"> .../test/integration/UserServiceIntegrationTest.java           |  8 +++++++-</w:t>
+      </w:r>
+    </w:p>
+    <w:p>
+      <w:pPr>
+        <w:rPr>
+          <w:sz w:val="16"/>
+          <w:szCs w:val="16"/>
+        </w:rPr>
+      </w:pPr>
+    </w:p>
+    <w:p>
+      <w:pPr>
+        <w:rPr>
+          <w:sz w:val="16"/>
+          <w:szCs w:val="16"/>
+        </w:rPr>
+      </w:pPr>
+      <w:r>
+        <w:rPr>
+          <w:sz w:val="16"/>
+          <w:szCs w:val="16"/>
+        </w:rPr>
+        <w:t xml:space="preserve"> $ git merge forgotpassword</w:t>
+      </w:r>
+    </w:p>
+    <w:p>
+      <w:pPr>
+        <w:rPr>
+          <w:sz w:val="16"/>
+          <w:szCs w:val="16"/>
+        </w:rPr>
+      </w:pPr>
+      <w:r>
+        <w:rPr>
+          <w:sz w:val="16"/>
+          <w:szCs w:val="16"/>
+        </w:rPr>
+        <w:t>Updating ee60f84..911b453</w:t>
+      </w:r>
+    </w:p>
+    <w:p>
+      <w:pPr>
+        <w:rPr>
+          <w:sz w:val="16"/>
+          <w:szCs w:val="16"/>
+        </w:rPr>
+      </w:pPr>
+      <w:r>
+        <w:rPr>
+          <w:sz w:val="16"/>
+          <w:szCs w:val="16"/>
+        </w:rPr>
+        <w:t>Fast-forward</w:t>
+      </w:r>
+    </w:p>
+    <w:p>
+      <w:pPr>
+        <w:rPr>
+          <w:sz w:val="16"/>
+          <w:szCs w:val="16"/>
+        </w:rPr>
+      </w:pPr>
+      <w:r>
+        <w:rPr>
+          <w:sz w:val="16"/>
+          <w:szCs w:val="16"/>
+        </w:rPr>
+        <w:t xml:space="preserve"> src/main/java/com/devopsbuddy/DevopsbuddyApplication.java | 15 ++++++++++++---</w:t>
+      </w:r>
+    </w:p>
+    <w:p>
+      <w:pPr>
+        <w:rPr>
+          <w:sz w:val="16"/>
+          <w:szCs w:val="16"/>
+        </w:rPr>
+      </w:pPr>
+      <w:r>
+        <w:rPr>
+          <w:sz w:val="16"/>
+          <w:szCs w:val="16"/>
+        </w:rPr>
+        <w:t xml:space="preserve"> .../java/com/devopsbuddy/config/ApplicationConfig.java    |  2 ++</w:t>
+      </w:r>
+    </w:p>
+    <w:p>
+      <w:pPr>
+        <w:rPr>
+          <w:sz w:val="16"/>
+          <w:szCs w:val="16"/>
+        </w:rPr>
+      </w:pPr>
+      <w:r>
+        <w:rPr>
+          <w:sz w:val="16"/>
+          <w:szCs w:val="16"/>
+        </w:rPr>
+        <w:t xml:space="preserve"> src/main/resources/env/application-common.properties      |  3 +++</w:t>
+      </w:r>
     </w:p>
     <w:p>
       <w:pPr>
@@ -1959,1253 +1587,542 @@
           <w:sz w:val="16"/>
           <w:szCs w:val="16"/>
         </w:rPr>
-        <w:t xml:space="preserve"> $ </w:t>
-      </w:r>
-      <w:proofErr w:type="spellStart"/>
-      <w:proofErr w:type="gramStart"/>
-      <w:r>
-        <w:rPr>
-          <w:sz w:val="16"/>
-          <w:szCs w:val="16"/>
-        </w:rPr>
-        <w:t>git</w:t>
-      </w:r>
-      <w:proofErr w:type="spellEnd"/>
-      <w:proofErr w:type="gramEnd"/>
-      <w:r>
-        <w:rPr>
-          <w:sz w:val="16"/>
-          <w:szCs w:val="16"/>
-        </w:rPr>
-        <w:t xml:space="preserve"> merge indexes</w:t>
-      </w:r>
-    </w:p>
-    <w:p>
-      <w:pPr>
-        <w:rPr>
-          <w:sz w:val="16"/>
-          <w:szCs w:val="16"/>
-        </w:rPr>
+        <w:t xml:space="preserve"> </w:t>
+      </w:r>
+    </w:p>
+    <w:p>
+      <w:pPr>
+        <w:rPr>
+          <w:sz w:val="16"/>
+          <w:szCs w:val="16"/>
+        </w:rPr>
+      </w:pPr>
+      <w:r>
+        <w:rPr>
+          <w:sz w:val="16"/>
+          <w:szCs w:val="16"/>
+        </w:rPr>
+        <w:t>$ git merge forgotpassword</w:t>
+      </w:r>
+    </w:p>
+    <w:p>
+      <w:pPr>
+        <w:rPr>
+          <w:sz w:val="16"/>
+          <w:szCs w:val="16"/>
+        </w:rPr>
+      </w:pPr>
+      <w:r>
+        <w:rPr>
+          <w:sz w:val="16"/>
+          <w:szCs w:val="16"/>
+        </w:rPr>
+        <w:t>Updating 911b453..fd2b27b</w:t>
+      </w:r>
+    </w:p>
+    <w:p>
+      <w:pPr>
+        <w:rPr>
+          <w:sz w:val="16"/>
+          <w:szCs w:val="16"/>
+        </w:rPr>
+      </w:pPr>
+      <w:r>
+        <w:rPr>
+          <w:sz w:val="16"/>
+          <w:szCs w:val="16"/>
+        </w:rPr>
+        <w:t>Fast-forward</w:t>
+      </w:r>
+    </w:p>
+    <w:p>
+      <w:pPr>
+        <w:rPr>
+          <w:sz w:val="16"/>
+          <w:szCs w:val="16"/>
+        </w:rPr>
+      </w:pPr>
+      <w:r>
+        <w:rPr>
+          <w:sz w:val="16"/>
+          <w:szCs w:val="16"/>
+        </w:rPr>
+        <w:t xml:space="preserve"> .../LocalDateTimeAttributeConverter.java           |  21 ++++</w:t>
+      </w:r>
+    </w:p>
+    <w:p>
+      <w:pPr>
+        <w:rPr>
+          <w:sz w:val="16"/>
+          <w:szCs w:val="16"/>
+        </w:rPr>
+      </w:pPr>
+      <w:r>
+        <w:rPr>
+          <w:sz w:val="16"/>
+          <w:szCs w:val="16"/>
+        </w:rPr>
+        <w:t xml:space="preserve"> .../domain/backend/PasswordResetToken.java         | 113 +++++++++++++++++++++</w:t>
+      </w:r>
+    </w:p>
+    <w:p>
+      <w:pPr>
+        <w:rPr>
+          <w:sz w:val="16"/>
+          <w:szCs w:val="16"/>
+        </w:rPr>
+      </w:pPr>
+      <w:r>
+        <w:rPr>
+          <w:sz w:val="16"/>
+          <w:szCs w:val="16"/>
+        </w:rPr>
+        <w:t xml:space="preserve"> .../backend/persistence/domain/backend/User.java   |  15 +++</w:t>
+      </w:r>
+    </w:p>
+    <w:p>
+      <w:pPr>
+        <w:rPr>
+          <w:sz w:val="16"/>
+          <w:szCs w:val="16"/>
+        </w:rPr>
+      </w:pPr>
+      <w:r>
+        <w:rPr>
+          <w:sz w:val="16"/>
+          <w:szCs w:val="16"/>
+        </w:rPr>
+        <w:t xml:space="preserve"> .../repositories/PasswordResetTokenRepository.java |  18 ++++</w:t>
+      </w:r>
+    </w:p>
+    <w:p>
+      <w:pPr>
+        <w:rPr>
+          <w:sz w:val="16"/>
+          <w:szCs w:val="16"/>
+        </w:rPr>
+      </w:pPr>
+      <w:r>
+        <w:rPr>
+          <w:sz w:val="16"/>
+          <w:szCs w:val="16"/>
+        </w:rPr>
+        <w:t xml:space="preserve"> .../persistence/repositories/UserRepository.java   |  16 +++</w:t>
+      </w:r>
+    </w:p>
+    <w:p>
+      <w:pPr>
+        <w:rPr>
+          <w:sz w:val="16"/>
+          <w:szCs w:val="16"/>
+        </w:rPr>
+      </w:pPr>
+      <w:r>
+        <w:rPr>
+          <w:sz w:val="16"/>
+          <w:szCs w:val="16"/>
+        </w:rPr>
+        <w:lastRenderedPageBreak/>
+        <w:t xml:space="preserve"> src/main/resources/application.properties          |   3 +-</w:t>
+      </w:r>
+    </w:p>
+    <w:p>
+      <w:pPr>
+        <w:rPr>
+          <w:sz w:val="16"/>
+          <w:szCs w:val="16"/>
+        </w:rPr>
+      </w:pPr>
+      <w:r>
+        <w:rPr>
+          <w:sz w:val="16"/>
+          <w:szCs w:val="16"/>
+        </w:rPr>
+        <w:t xml:space="preserve"> .../test/integration/AbstractIntegrationTest.java  |  63 ++++++++++++</w:t>
+      </w:r>
+    </w:p>
+    <w:p>
+      <w:pPr>
+        <w:rPr>
+          <w:sz w:val="16"/>
+          <w:szCs w:val="16"/>
+        </w:rPr>
+      </w:pPr>
+      <w:r>
+        <w:rPr>
+          <w:sz w:val="16"/>
+          <w:szCs w:val="16"/>
+        </w:rPr>
+        <w:t xml:space="preserve"> ...est.java =&gt; UserRepositoryIntegrationTest.java} |  73 ++++++----</w:t>
+      </w:r>
+    </w:p>
+    <w:p>
+      <w:pPr>
+        <w:rPr>
+          <w:sz w:val="16"/>
+          <w:szCs w:val="16"/>
+        </w:rPr>
+      </w:pPr>
+      <w:r>
+        <w:rPr>
+          <w:sz w:val="16"/>
+          <w:szCs w:val="16"/>
+        </w:rPr>
+        <w:t xml:space="preserve"> </w:t>
+      </w:r>
+    </w:p>
+    <w:p>
+      <w:pPr>
+        <w:rPr>
+          <w:sz w:val="16"/>
+          <w:szCs w:val="16"/>
+        </w:rPr>
+      </w:pPr>
+      <w:r>
+        <w:rPr>
+          <w:sz w:val="16"/>
+          <w:szCs w:val="16"/>
+        </w:rPr>
+        <w:t xml:space="preserve"> $ git merge forgotpassword</w:t>
+      </w:r>
+    </w:p>
+    <w:p>
+      <w:pPr>
+        <w:rPr>
+          <w:sz w:val="16"/>
+          <w:szCs w:val="16"/>
+        </w:rPr>
+      </w:pPr>
+      <w:r>
+        <w:rPr>
+          <w:sz w:val="16"/>
+          <w:szCs w:val="16"/>
+        </w:rPr>
+        <w:t>Updating fd2b27b..fc6856c</w:t>
+      </w:r>
+    </w:p>
+    <w:p>
+      <w:pPr>
+        <w:rPr>
+          <w:sz w:val="16"/>
+          <w:szCs w:val="16"/>
+        </w:rPr>
+      </w:pPr>
+      <w:r>
+        <w:rPr>
+          <w:sz w:val="16"/>
+          <w:szCs w:val="16"/>
+        </w:rPr>
+        <w:t>Fast-forward</w:t>
+      </w:r>
+    </w:p>
+    <w:p>
+      <w:pPr>
+        <w:rPr>
+          <w:sz w:val="16"/>
+          <w:szCs w:val="16"/>
+        </w:rPr>
+      </w:pPr>
+      <w:r>
+        <w:rPr>
+          <w:sz w:val="16"/>
+          <w:szCs w:val="16"/>
+        </w:rPr>
+        <w:t xml:space="preserve"> .../repositories/PasswordResetTokenRepository.java |  1 +</w:t>
+      </w:r>
+    </w:p>
+    <w:p>
+      <w:pPr>
+        <w:rPr>
+          <w:sz w:val="16"/>
+          <w:szCs w:val="16"/>
+        </w:rPr>
+      </w:pPr>
+      <w:r>
+        <w:rPr>
+          <w:sz w:val="16"/>
+          <w:szCs w:val="16"/>
+        </w:rPr>
+        <w:t xml:space="preserve"> .../persistence/repositories/UserRepository.java   |  2 +</w:t>
+      </w:r>
+    </w:p>
+    <w:p>
+      <w:pPr>
+        <w:rPr>
+          <w:sz w:val="16"/>
+          <w:szCs w:val="16"/>
+        </w:rPr>
+      </w:pPr>
+      <w:r>
+        <w:rPr>
+          <w:sz w:val="16"/>
+          <w:szCs w:val="16"/>
+        </w:rPr>
+        <w:t xml:space="preserve"> .../backend/service/PasswordResetTokenService.java | 73 ++++++++++++++++++++++</w:t>
+      </w:r>
+    </w:p>
+    <w:p>
+      <w:pPr>
+        <w:rPr>
+          <w:sz w:val="16"/>
+          <w:szCs w:val="16"/>
+        </w:rPr>
+      </w:pPr>
+      <w:r>
+        <w:rPr>
+          <w:sz w:val="16"/>
+          <w:szCs w:val="16"/>
+        </w:rPr>
+        <w:t xml:space="preserve"> .../devopsbuddy/backend/service/UserService.java   | 15 +++++</w:t>
+      </w:r>
+    </w:p>
+    <w:p>
+      <w:pPr>
+        <w:rPr>
+          <w:sz w:val="16"/>
+          <w:szCs w:val="16"/>
+        </w:rPr>
+      </w:pPr>
+      <w:r>
+        <w:rPr>
+          <w:sz w:val="16"/>
+          <w:szCs w:val="16"/>
+        </w:rPr>
+        <w:t xml:space="preserve"> .../AbstractServiceIntegrationTest.java            | 31 +++++++++</w:t>
+      </w:r>
+    </w:p>
+    <w:p>
+      <w:pPr>
+        <w:rPr>
+          <w:sz w:val="16"/>
+          <w:szCs w:val="16"/>
+        </w:rPr>
+      </w:pPr>
+      <w:r>
+        <w:rPr>
+          <w:sz w:val="16"/>
+          <w:szCs w:val="16"/>
+        </w:rPr>
+        <w:t xml:space="preserve"> .../PasswordResetTokenServiceIntegrationTest.java  | 55 ++++++++++++++++</w:t>
+      </w:r>
+    </w:p>
+    <w:p>
+      <w:pPr>
+        <w:rPr>
+          <w:sz w:val="16"/>
+          <w:szCs w:val="16"/>
+        </w:rPr>
+      </w:pPr>
+      <w:r>
+        <w:rPr>
+          <w:sz w:val="16"/>
+          <w:szCs w:val="16"/>
+        </w:rPr>
+        <w:t xml:space="preserve"> .../integration/UserRepositoryIntegrationTest.java | 26 ++++----</w:t>
+      </w:r>
+    </w:p>
+    <w:p>
+      <w:pPr>
+        <w:rPr>
+          <w:sz w:val="16"/>
+          <w:szCs w:val="16"/>
+        </w:rPr>
+      </w:pPr>
+      <w:r>
+        <w:rPr>
+          <w:sz w:val="16"/>
+          <w:szCs w:val="16"/>
+        </w:rPr>
+        <w:t xml:space="preserve"> .../integration/UserServiceIntegrationTest.java    |  9 +--</w:t>
+      </w:r>
+    </w:p>
+    <w:p>
+      <w:pPr>
+        <w:ind w:left="720"/>
+      </w:pPr>
+    </w:p>
+    <w:p>
+      <w:pPr>
+        <w:ind w:left="720"/>
+      </w:pPr>
+      <w:r>
+        <w:t>Part 1 of email journey:</w:t>
+      </w:r>
+    </w:p>
+    <w:p>
+      <w:pPr>
+        <w:ind w:left="720"/>
+      </w:pPr>
+    </w:p>
+    <w:p>
+      <w:pPr>
+        <w:ind w:left="720"/>
+      </w:pPr>
+      <w:r>
+        <w:t>$ git merge forgotpassword</w:t>
+      </w:r>
+    </w:p>
+    <w:p>
+      <w:pPr>
+        <w:ind w:left="720"/>
+      </w:pPr>
+      <w:r>
+        <w:t>Updating 18afd91..2a734f9</w:t>
+      </w:r>
+    </w:p>
+    <w:p>
+      <w:pPr>
+        <w:ind w:left="720"/>
+      </w:pPr>
+      <w:r>
+        <w:t>Fast-forward</w:t>
+      </w:r>
+    </w:p>
+    <w:p>
+      <w:pPr>
+        <w:ind w:left="720"/>
+      </w:pPr>
+      <w:r>
+        <w:t xml:space="preserve"> .../com/devopsbuddy/DevopsbuddyApplication.java    |  5 +-</w:t>
+      </w:r>
+    </w:p>
+    <w:p>
+      <w:pPr>
+        <w:ind w:left="720"/>
+      </w:pPr>
+      <w:r>
+        <w:t xml:space="preserve"> .../{web/i18n =&gt; backend/service}/I18NService.java |  2 +-</w:t>
+      </w:r>
+    </w:p>
+    <w:p>
+      <w:pPr>
+        <w:ind w:left="720"/>
+      </w:pPr>
+      <w:r>
+        <w:t xml:space="preserve"> .../com/devopsbuddy/config/SecurityConfig.java     |  4 +-</w:t>
+      </w:r>
+    </w:p>
+    <w:p>
+      <w:pPr>
+        <w:ind w:left="720"/>
+      </w:pPr>
+      <w:r>
+        <w:t xml:space="preserve"> src/main/java/com/devopsbuddy/utils/UserUtils.java | 62 +++++++++++++++</w:t>
+      </w:r>
+    </w:p>
+    <w:p>
+      <w:pPr>
+        <w:ind w:left="720"/>
+      </w:pPr>
+      <w:r>
+        <w:t xml:space="preserve"> .../java/com/devopsbuddy/utils/UsersUtils.java     | 35 --------</w:t>
+      </w:r>
+    </w:p>
+    <w:p>
+      <w:pPr>
+        <w:ind w:left="720"/>
+      </w:pPr>
+      <w:r>
+        <w:t xml:space="preserve"> .../controllers/ForgotMyPasswordController.java    | 93 ++++++++++++++++++++++</w:t>
+      </w:r>
+    </w:p>
+    <w:p>
+      <w:pPr>
+        <w:ind w:left="720"/>
+      </w:pPr>
+      <w:r>
+        <w:t xml:space="preserve"> src/main/resources/application.properties          |  2 +-</w:t>
+      </w:r>
+    </w:p>
+    <w:p>
+      <w:pPr>
+        <w:ind w:left="720"/>
+      </w:pPr>
+      <w:r>
+        <w:t xml:space="preserve"> src/main/resources/i18n/messages.properties        | 13 ++-</w:t>
+      </w:r>
+    </w:p>
+    <w:p>
+      <w:pPr>
+        <w:ind w:left="720"/>
+      </w:pPr>
+      <w:r>
+        <w:t xml:space="preserve"> .../templates/forgotmypassword/emailForm.html      | 53 ++++++++++++</w:t>
+      </w:r>
+    </w:p>
+    <w:p>
+      <w:pPr>
+        <w:ind w:left="720"/>
+      </w:pPr>
+      <w:r>
+        <w:t xml:space="preserve"> src/main/resources/templates/user/login.html       |  1 +</w:t>
+      </w:r>
+    </w:p>
+    <w:p>
+      <w:pPr>
+        <w:ind w:left="720"/>
+      </w:pPr>
+      <w:r>
+        <w:lastRenderedPageBreak/>
+        <w:t xml:space="preserve"> .../devopsbuddy/DevopsbuddyApplicationTests.java   |  2 +-</w:t>
+      </w:r>
+    </w:p>
+    <w:p>
+      <w:pPr>
+        <w:ind w:left="720"/>
+      </w:pPr>
+      <w:r>
+        <w:t xml:space="preserve"> .../test/integration/AbstractIntegrationTest.java  |  4 +-</w:t>
+      </w:r>
+    </w:p>
+    <w:p>
+      <w:pPr>
+        <w:ind w:left="720"/>
+      </w:pPr>
+      <w:r>
+        <w:t xml:space="preserve"> .../AbstractServiceIntegrationTest.java            |  4 +-</w:t>
+      </w:r>
+    </w:p>
+    <w:p>
+      <w:pPr>
+        <w:ind w:left="720"/>
+      </w:pPr>
+      <w:r>
+        <w:t xml:space="preserve"> .../integration/UserRepositoryIntegrationTest.java |  6 --</w:t>
+      </w:r>
+    </w:p>
+    <w:p>
+      <w:pPr>
+        <w:ind w:left="720"/>
+      </w:pPr>
+      <w:r>
+        <w:t xml:space="preserve"> .../integration/UserServiceIntegrationTest.java    |  6 --</w:t>
+      </w:r>
+    </w:p>
+    <w:p>
+      <w:pPr>
+        <w:ind w:left="720"/>
+      </w:pPr>
+      <w:r>
+        <w:t xml:space="preserve"> .../devopsbuddy/test/unit/UserUtilsUnitTest.java   | 39 +++++++++</w:t>
+      </w:r>
+    </w:p>
+    <w:p>
+      <w:pPr>
+        <w:ind w:left="720"/>
+      </w:pPr>
+    </w:p>
+    <w:p>
+      <w:pPr>
+        <w:ind w:left="720"/>
+      </w:pPr>
+    </w:p>
+    <w:p>
+      <w:pPr>
+        <w:ind w:left="720"/>
       </w:pPr>
       <w:bookmarkStart w:id="0" w:name="_GoBack"/>
       <w:bookmarkEnd w:id="0"/>
-      <w:r>
-        <w:rPr>
-          <w:sz w:val="16"/>
-          <w:szCs w:val="16"/>
-        </w:rPr>
-        <w:t>Updating ae7c38b</w:t>
-      </w:r>
-      <w:proofErr w:type="gramStart"/>
-      <w:r>
-        <w:rPr>
-          <w:sz w:val="16"/>
-          <w:szCs w:val="16"/>
-        </w:rPr>
-        <w:t>..</w:t>
-      </w:r>
-      <w:proofErr w:type="gramEnd"/>
-      <w:r>
-        <w:rPr>
-          <w:sz w:val="16"/>
-          <w:szCs w:val="16"/>
-        </w:rPr>
-        <w:t>ee60f84</w:t>
-      </w:r>
-    </w:p>
-    <w:p>
-      <w:pPr>
-        <w:rPr>
-          <w:sz w:val="16"/>
-          <w:szCs w:val="16"/>
-        </w:rPr>
-      </w:pPr>
-      <w:r>
-        <w:rPr>
-          <w:sz w:val="16"/>
-          <w:szCs w:val="16"/>
-        </w:rPr>
-        <w:t>Fast-forward</w:t>
-      </w:r>
-    </w:p>
-    <w:p>
-      <w:pPr>
-        <w:rPr>
-          <w:sz w:val="16"/>
-          <w:szCs w:val="16"/>
-        </w:rPr>
-      </w:pPr>
-      <w:r>
-        <w:rPr>
-          <w:sz w:val="16"/>
-          <w:szCs w:val="16"/>
-        </w:rPr>
-        <w:t xml:space="preserve"> </w:t>
-      </w:r>
-      <w:proofErr w:type="spellStart"/>
-      <w:r>
-        <w:rPr>
-          <w:sz w:val="16"/>
-          <w:szCs w:val="16"/>
-        </w:rPr>
-        <w:t>src</w:t>
-      </w:r>
-      <w:proofErr w:type="spellEnd"/>
-      <w:r>
-        <w:rPr>
-          <w:sz w:val="16"/>
-          <w:szCs w:val="16"/>
-        </w:rPr>
-        <w:t>/main/java/com/</w:t>
-      </w:r>
-      <w:proofErr w:type="spellStart"/>
-      <w:r>
-        <w:rPr>
-          <w:sz w:val="16"/>
-          <w:szCs w:val="16"/>
-        </w:rPr>
-        <w:t>devopsbuddy</w:t>
-      </w:r>
-      <w:proofErr w:type="spellEnd"/>
-      <w:r>
-        <w:rPr>
-          <w:sz w:val="16"/>
-          <w:szCs w:val="16"/>
-        </w:rPr>
-        <w:t xml:space="preserve">/DevopsbuddyApplication.java      </w:t>
-      </w:r>
-      <w:proofErr w:type="gramStart"/>
-      <w:r>
-        <w:rPr>
-          <w:sz w:val="16"/>
-          <w:szCs w:val="16"/>
-        </w:rPr>
-        <w:t>|  5</w:t>
-      </w:r>
-      <w:proofErr w:type="gramEnd"/>
-      <w:r>
-        <w:rPr>
-          <w:sz w:val="16"/>
-          <w:szCs w:val="16"/>
-        </w:rPr>
-        <w:t xml:space="preserve"> ++++-</w:t>
-      </w:r>
-    </w:p>
-    <w:p>
-      <w:pPr>
-        <w:rPr>
-          <w:sz w:val="16"/>
-          <w:szCs w:val="16"/>
-        </w:rPr>
-      </w:pPr>
-      <w:r>
-        <w:rPr>
-          <w:sz w:val="16"/>
-          <w:szCs w:val="16"/>
-        </w:rPr>
-        <w:t xml:space="preserve"> .../</w:t>
-      </w:r>
-      <w:proofErr w:type="spellStart"/>
-      <w:r>
-        <w:rPr>
-          <w:sz w:val="16"/>
-          <w:szCs w:val="16"/>
-        </w:rPr>
-        <w:t>devopsbuddy</w:t>
-      </w:r>
-      <w:proofErr w:type="spellEnd"/>
-      <w:r>
-        <w:rPr>
-          <w:sz w:val="16"/>
-          <w:szCs w:val="16"/>
-        </w:rPr>
-        <w:t xml:space="preserve">/backend/persistence/domain/backend/User.java   </w:t>
-      </w:r>
-      <w:proofErr w:type="gramStart"/>
-      <w:r>
-        <w:rPr>
-          <w:sz w:val="16"/>
-          <w:szCs w:val="16"/>
-        </w:rPr>
-        <w:t>|  2</w:t>
-      </w:r>
-      <w:proofErr w:type="gramEnd"/>
-      <w:r>
-        <w:rPr>
-          <w:sz w:val="16"/>
-          <w:szCs w:val="16"/>
-        </w:rPr>
-        <w:t xml:space="preserve"> ++</w:t>
-      </w:r>
-    </w:p>
-    <w:p>
-      <w:pPr>
-        <w:rPr>
-          <w:sz w:val="16"/>
-          <w:szCs w:val="16"/>
-        </w:rPr>
-      </w:pPr>
-      <w:r>
-        <w:rPr>
-          <w:sz w:val="16"/>
-          <w:szCs w:val="16"/>
-        </w:rPr>
-        <w:t xml:space="preserve"> </w:t>
-      </w:r>
-      <w:proofErr w:type="spellStart"/>
-      <w:r>
-        <w:rPr>
-          <w:sz w:val="16"/>
-          <w:szCs w:val="16"/>
-        </w:rPr>
-        <w:t>src</w:t>
-      </w:r>
-      <w:proofErr w:type="spellEnd"/>
-      <w:r>
-        <w:rPr>
-          <w:sz w:val="16"/>
-          <w:szCs w:val="16"/>
-        </w:rPr>
-        <w:t>/main/java/com/</w:t>
-      </w:r>
-      <w:proofErr w:type="spellStart"/>
-      <w:r>
-        <w:rPr>
-          <w:sz w:val="16"/>
-          <w:szCs w:val="16"/>
-        </w:rPr>
-        <w:t>devopsbuddy</w:t>
-      </w:r>
-      <w:proofErr w:type="spellEnd"/>
-      <w:r>
-        <w:rPr>
-          <w:sz w:val="16"/>
-          <w:szCs w:val="16"/>
-        </w:rPr>
-        <w:t>/</w:t>
-      </w:r>
-      <w:proofErr w:type="spellStart"/>
-      <w:r>
-        <w:rPr>
-          <w:sz w:val="16"/>
-          <w:szCs w:val="16"/>
-        </w:rPr>
-        <w:t>utils</w:t>
-      </w:r>
-      <w:proofErr w:type="spellEnd"/>
-      <w:r>
-        <w:rPr>
-          <w:sz w:val="16"/>
-          <w:szCs w:val="16"/>
-        </w:rPr>
-        <w:t xml:space="preserve">/UsersUtils.java            </w:t>
-      </w:r>
-      <w:proofErr w:type="gramStart"/>
-      <w:r>
-        <w:rPr>
-          <w:sz w:val="16"/>
-          <w:szCs w:val="16"/>
-        </w:rPr>
-        <w:t>|  6</w:t>
-      </w:r>
-      <w:proofErr w:type="gramEnd"/>
-      <w:r>
-        <w:rPr>
-          <w:sz w:val="16"/>
-          <w:szCs w:val="16"/>
-        </w:rPr>
-        <w:t xml:space="preserve"> +++---</w:t>
-      </w:r>
-    </w:p>
-    <w:p>
-      <w:pPr>
-        <w:rPr>
-          <w:sz w:val="16"/>
-          <w:szCs w:val="16"/>
-        </w:rPr>
-      </w:pPr>
-      <w:r>
-        <w:rPr>
-          <w:sz w:val="16"/>
-          <w:szCs w:val="16"/>
-        </w:rPr>
-        <w:t xml:space="preserve"> .../test/integration/RepositoriesIntegrationTest.java          | 10 ++++++++--</w:t>
-      </w:r>
-    </w:p>
-    <w:p>
-      <w:pPr>
-        <w:rPr>
-          <w:sz w:val="16"/>
-          <w:szCs w:val="16"/>
-        </w:rPr>
-      </w:pPr>
-      <w:r>
-        <w:rPr>
-          <w:sz w:val="16"/>
-          <w:szCs w:val="16"/>
-        </w:rPr>
-        <w:t xml:space="preserve"> .../test/integration/UserServiceIntegrationTest.java           </w:t>
-      </w:r>
-      <w:proofErr w:type="gramStart"/>
-      <w:r>
-        <w:rPr>
-          <w:sz w:val="16"/>
-          <w:szCs w:val="16"/>
-        </w:rPr>
-        <w:t>|  8</w:t>
-      </w:r>
-      <w:proofErr w:type="gramEnd"/>
-      <w:r>
-        <w:rPr>
-          <w:sz w:val="16"/>
-          <w:szCs w:val="16"/>
-        </w:rPr>
-        <w:t xml:space="preserve"> +++++++-</w:t>
-      </w:r>
-    </w:p>
-    <w:p>
-      <w:pPr>
-        <w:rPr>
-          <w:sz w:val="16"/>
-          <w:szCs w:val="16"/>
-        </w:rPr>
-      </w:pPr>
-    </w:p>
-    <w:p>
-      <w:pPr>
-        <w:rPr>
-          <w:sz w:val="16"/>
-          <w:szCs w:val="16"/>
-        </w:rPr>
-      </w:pPr>
-      <w:r>
-        <w:rPr>
-          <w:sz w:val="16"/>
-          <w:szCs w:val="16"/>
-        </w:rPr>
-        <w:t xml:space="preserve"> $ </w:t>
-      </w:r>
-      <w:proofErr w:type="spellStart"/>
-      <w:proofErr w:type="gramStart"/>
-      <w:r>
-        <w:rPr>
-          <w:sz w:val="16"/>
-          <w:szCs w:val="16"/>
-        </w:rPr>
-        <w:t>git</w:t>
-      </w:r>
-      <w:proofErr w:type="spellEnd"/>
-      <w:proofErr w:type="gramEnd"/>
-      <w:r>
-        <w:rPr>
-          <w:sz w:val="16"/>
-          <w:szCs w:val="16"/>
-        </w:rPr>
-        <w:t xml:space="preserve"> merge </w:t>
-      </w:r>
-      <w:proofErr w:type="spellStart"/>
-      <w:r>
-        <w:rPr>
-          <w:sz w:val="16"/>
-          <w:szCs w:val="16"/>
-        </w:rPr>
-        <w:t>forgotpassword</w:t>
-      </w:r>
-      <w:proofErr w:type="spellEnd"/>
-    </w:p>
-    <w:p>
-      <w:pPr>
-        <w:rPr>
-          <w:sz w:val="16"/>
-          <w:szCs w:val="16"/>
-        </w:rPr>
-      </w:pPr>
-      <w:r>
-        <w:rPr>
-          <w:sz w:val="16"/>
-          <w:szCs w:val="16"/>
-        </w:rPr>
-        <w:t>Updating ee60f84</w:t>
-      </w:r>
-      <w:proofErr w:type="gramStart"/>
-      <w:r>
-        <w:rPr>
-          <w:sz w:val="16"/>
-          <w:szCs w:val="16"/>
-        </w:rPr>
-        <w:t>..</w:t>
-      </w:r>
-      <w:proofErr w:type="gramEnd"/>
-      <w:r>
-        <w:rPr>
-          <w:sz w:val="16"/>
-          <w:szCs w:val="16"/>
-        </w:rPr>
-        <w:t>911b453</w:t>
-      </w:r>
-    </w:p>
-    <w:p>
-      <w:pPr>
-        <w:rPr>
-          <w:sz w:val="16"/>
-          <w:szCs w:val="16"/>
-        </w:rPr>
-      </w:pPr>
-      <w:r>
-        <w:rPr>
-          <w:sz w:val="16"/>
-          <w:szCs w:val="16"/>
-        </w:rPr>
-        <w:t>Fast-forward</w:t>
-      </w:r>
-    </w:p>
-    <w:p>
-      <w:pPr>
-        <w:rPr>
-          <w:sz w:val="16"/>
-          <w:szCs w:val="16"/>
-        </w:rPr>
-      </w:pPr>
-      <w:r>
-        <w:rPr>
-          <w:sz w:val="16"/>
-          <w:szCs w:val="16"/>
-        </w:rPr>
-        <w:t xml:space="preserve"> </w:t>
-      </w:r>
-      <w:proofErr w:type="spellStart"/>
-      <w:r>
-        <w:rPr>
-          <w:sz w:val="16"/>
-          <w:szCs w:val="16"/>
-        </w:rPr>
-        <w:t>src</w:t>
-      </w:r>
-      <w:proofErr w:type="spellEnd"/>
-      <w:r>
-        <w:rPr>
-          <w:sz w:val="16"/>
-          <w:szCs w:val="16"/>
-        </w:rPr>
-        <w:t>/main/java/com/</w:t>
-      </w:r>
-      <w:proofErr w:type="spellStart"/>
-      <w:r>
-        <w:rPr>
-          <w:sz w:val="16"/>
-          <w:szCs w:val="16"/>
-        </w:rPr>
-        <w:t>devopsbuddy</w:t>
-      </w:r>
-      <w:proofErr w:type="spellEnd"/>
-      <w:r>
-        <w:rPr>
-          <w:sz w:val="16"/>
-          <w:szCs w:val="16"/>
-        </w:rPr>
-        <w:t>/DevopsbuddyApplication.java | 15 ++++++++++++---</w:t>
-      </w:r>
-    </w:p>
-    <w:p>
-      <w:pPr>
-        <w:rPr>
-          <w:sz w:val="16"/>
-          <w:szCs w:val="16"/>
-        </w:rPr>
-      </w:pPr>
-      <w:r>
-        <w:rPr>
-          <w:sz w:val="16"/>
-          <w:szCs w:val="16"/>
-        </w:rPr>
-        <w:t xml:space="preserve"> .../java/com/</w:t>
-      </w:r>
-      <w:proofErr w:type="spellStart"/>
-      <w:r>
-        <w:rPr>
-          <w:sz w:val="16"/>
-          <w:szCs w:val="16"/>
-        </w:rPr>
-        <w:t>devopsbuddy</w:t>
-      </w:r>
-      <w:proofErr w:type="spellEnd"/>
-      <w:r>
-        <w:rPr>
-          <w:sz w:val="16"/>
-          <w:szCs w:val="16"/>
-        </w:rPr>
-        <w:t>/</w:t>
-      </w:r>
-      <w:proofErr w:type="spellStart"/>
-      <w:r>
-        <w:rPr>
-          <w:sz w:val="16"/>
-          <w:szCs w:val="16"/>
-        </w:rPr>
-        <w:t>config</w:t>
-      </w:r>
-      <w:proofErr w:type="spellEnd"/>
-      <w:r>
-        <w:rPr>
-          <w:sz w:val="16"/>
-          <w:szCs w:val="16"/>
-        </w:rPr>
-        <w:t xml:space="preserve">/ApplicationConfig.java    </w:t>
-      </w:r>
-      <w:proofErr w:type="gramStart"/>
-      <w:r>
-        <w:rPr>
-          <w:sz w:val="16"/>
-          <w:szCs w:val="16"/>
-        </w:rPr>
-        <w:t>|  2</w:t>
-      </w:r>
-      <w:proofErr w:type="gramEnd"/>
-      <w:r>
-        <w:rPr>
-          <w:sz w:val="16"/>
-          <w:szCs w:val="16"/>
-        </w:rPr>
-        <w:t xml:space="preserve"> ++</w:t>
-      </w:r>
-    </w:p>
-    <w:p>
-      <w:pPr>
-        <w:rPr>
-          <w:sz w:val="16"/>
-          <w:szCs w:val="16"/>
-        </w:rPr>
-      </w:pPr>
-      <w:r>
-        <w:rPr>
-          <w:sz w:val="16"/>
-          <w:szCs w:val="16"/>
-        </w:rPr>
-        <w:t xml:space="preserve"> </w:t>
-      </w:r>
-      <w:proofErr w:type="spellStart"/>
-      <w:r>
-        <w:rPr>
-          <w:sz w:val="16"/>
-          <w:szCs w:val="16"/>
-        </w:rPr>
-        <w:t>src</w:t>
-      </w:r>
-      <w:proofErr w:type="spellEnd"/>
-      <w:r>
-        <w:rPr>
-          <w:sz w:val="16"/>
-          <w:szCs w:val="16"/>
-        </w:rPr>
-        <w:t>/main/resources/</w:t>
-      </w:r>
-      <w:proofErr w:type="spellStart"/>
-      <w:r>
-        <w:rPr>
-          <w:sz w:val="16"/>
-          <w:szCs w:val="16"/>
-        </w:rPr>
-        <w:t>env</w:t>
-      </w:r>
-      <w:proofErr w:type="spellEnd"/>
-      <w:r>
-        <w:rPr>
-          <w:sz w:val="16"/>
-          <w:szCs w:val="16"/>
-        </w:rPr>
-        <w:t>/application-</w:t>
-      </w:r>
-      <w:proofErr w:type="spellStart"/>
-      <w:r>
-        <w:rPr>
-          <w:sz w:val="16"/>
-          <w:szCs w:val="16"/>
-        </w:rPr>
-        <w:t>common.properties</w:t>
-      </w:r>
-      <w:proofErr w:type="spellEnd"/>
-      <w:r>
-        <w:rPr>
-          <w:sz w:val="16"/>
-          <w:szCs w:val="16"/>
-        </w:rPr>
-        <w:t xml:space="preserve">      </w:t>
-      </w:r>
-      <w:proofErr w:type="gramStart"/>
-      <w:r>
-        <w:rPr>
-          <w:sz w:val="16"/>
-          <w:szCs w:val="16"/>
-        </w:rPr>
-        <w:t>|  3</w:t>
-      </w:r>
-      <w:proofErr w:type="gramEnd"/>
-      <w:r>
-        <w:rPr>
-          <w:sz w:val="16"/>
-          <w:szCs w:val="16"/>
-        </w:rPr>
-        <w:t xml:space="preserve"> +++</w:t>
-      </w:r>
-    </w:p>
-    <w:p>
-      <w:pPr>
-        <w:rPr>
-          <w:sz w:val="16"/>
-          <w:szCs w:val="16"/>
-        </w:rPr>
-      </w:pPr>
-      <w:r>
-        <w:rPr>
-          <w:sz w:val="16"/>
-          <w:szCs w:val="16"/>
-        </w:rPr>
-        <w:t xml:space="preserve"> </w:t>
-      </w:r>
-    </w:p>
-    <w:p>
-      <w:pPr>
-        <w:rPr>
-          <w:sz w:val="16"/>
-          <w:szCs w:val="16"/>
-        </w:rPr>
-      </w:pPr>
-      <w:r>
-        <w:rPr>
-          <w:sz w:val="16"/>
-          <w:szCs w:val="16"/>
-        </w:rPr>
-        <w:t xml:space="preserve"> </w:t>
-      </w:r>
-    </w:p>
-    <w:p>
-      <w:pPr>
-        <w:rPr>
-          <w:sz w:val="16"/>
-          <w:szCs w:val="16"/>
-        </w:rPr>
-      </w:pPr>
-      <w:r>
-        <w:rPr>
-          <w:sz w:val="16"/>
-          <w:szCs w:val="16"/>
-        </w:rPr>
-        <w:t xml:space="preserve">$ </w:t>
-      </w:r>
-      <w:proofErr w:type="spellStart"/>
-      <w:proofErr w:type="gramStart"/>
-      <w:r>
-        <w:rPr>
-          <w:sz w:val="16"/>
-          <w:szCs w:val="16"/>
-        </w:rPr>
-        <w:t>git</w:t>
-      </w:r>
-      <w:proofErr w:type="spellEnd"/>
-      <w:proofErr w:type="gramEnd"/>
-      <w:r>
-        <w:rPr>
-          <w:sz w:val="16"/>
-          <w:szCs w:val="16"/>
-        </w:rPr>
-        <w:t xml:space="preserve"> merge </w:t>
-      </w:r>
-      <w:proofErr w:type="spellStart"/>
-      <w:r>
-        <w:rPr>
-          <w:sz w:val="16"/>
-          <w:szCs w:val="16"/>
-        </w:rPr>
-        <w:t>forgotpassword</w:t>
-      </w:r>
-      <w:proofErr w:type="spellEnd"/>
-    </w:p>
-    <w:p>
-      <w:pPr>
-        <w:rPr>
-          <w:sz w:val="16"/>
-          <w:szCs w:val="16"/>
-        </w:rPr>
-      </w:pPr>
-      <w:r>
-        <w:rPr>
-          <w:sz w:val="16"/>
-          <w:szCs w:val="16"/>
-        </w:rPr>
-        <w:t>Updating 911b453</w:t>
-      </w:r>
-      <w:proofErr w:type="gramStart"/>
-      <w:r>
-        <w:rPr>
-          <w:sz w:val="16"/>
-          <w:szCs w:val="16"/>
-        </w:rPr>
-        <w:t>..</w:t>
-      </w:r>
-      <w:proofErr w:type="gramEnd"/>
-      <w:r>
-        <w:rPr>
-          <w:sz w:val="16"/>
-          <w:szCs w:val="16"/>
-        </w:rPr>
-        <w:t>fd2b27b</w:t>
-      </w:r>
-    </w:p>
-    <w:p>
-      <w:pPr>
-        <w:rPr>
-          <w:sz w:val="16"/>
-          <w:szCs w:val="16"/>
-        </w:rPr>
-      </w:pPr>
-      <w:r>
-        <w:rPr>
-          <w:sz w:val="16"/>
-          <w:szCs w:val="16"/>
-        </w:rPr>
-        <w:t>Fast-forward</w:t>
-      </w:r>
-    </w:p>
-    <w:p>
-      <w:pPr>
-        <w:rPr>
-          <w:sz w:val="16"/>
-          <w:szCs w:val="16"/>
-        </w:rPr>
-      </w:pPr>
-      <w:r>
-        <w:rPr>
-          <w:sz w:val="16"/>
-          <w:szCs w:val="16"/>
-        </w:rPr>
-        <w:t xml:space="preserve"> .../LocalDateTimeAttributeConverter.java           </w:t>
-      </w:r>
-      <w:proofErr w:type="gramStart"/>
-      <w:r>
-        <w:rPr>
-          <w:sz w:val="16"/>
-          <w:szCs w:val="16"/>
-        </w:rPr>
-        <w:t>|  21</w:t>
-      </w:r>
-      <w:proofErr w:type="gramEnd"/>
-      <w:r>
-        <w:rPr>
-          <w:sz w:val="16"/>
-          <w:szCs w:val="16"/>
-        </w:rPr>
-        <w:t xml:space="preserve"> ++++</w:t>
-      </w:r>
-    </w:p>
-    <w:p>
-      <w:pPr>
-        <w:rPr>
-          <w:sz w:val="16"/>
-          <w:szCs w:val="16"/>
-        </w:rPr>
-      </w:pPr>
-      <w:r>
-        <w:rPr>
-          <w:sz w:val="16"/>
-          <w:szCs w:val="16"/>
-        </w:rPr>
-        <w:t xml:space="preserve"> .../domain/backend/PasswordResetToken.java         | 113 +++++++++++++++++++++</w:t>
-      </w:r>
-    </w:p>
-    <w:p>
-      <w:pPr>
-        <w:rPr>
-          <w:sz w:val="16"/>
-          <w:szCs w:val="16"/>
-        </w:rPr>
-      </w:pPr>
-      <w:r>
-        <w:rPr>
-          <w:sz w:val="16"/>
-          <w:szCs w:val="16"/>
-        </w:rPr>
-        <w:t xml:space="preserve"> .../backend/persistence/domain/backend/User.java   </w:t>
-      </w:r>
-      <w:proofErr w:type="gramStart"/>
-      <w:r>
-        <w:rPr>
-          <w:sz w:val="16"/>
-          <w:szCs w:val="16"/>
-        </w:rPr>
-        <w:t>|  15</w:t>
-      </w:r>
-      <w:proofErr w:type="gramEnd"/>
-      <w:r>
-        <w:rPr>
-          <w:sz w:val="16"/>
-          <w:szCs w:val="16"/>
-        </w:rPr>
-        <w:t xml:space="preserve"> +++</w:t>
-      </w:r>
-    </w:p>
-    <w:p>
-      <w:pPr>
-        <w:rPr>
-          <w:sz w:val="16"/>
-          <w:szCs w:val="16"/>
-        </w:rPr>
-      </w:pPr>
-      <w:r>
-        <w:rPr>
-          <w:sz w:val="16"/>
-          <w:szCs w:val="16"/>
-        </w:rPr>
-        <w:t xml:space="preserve"> .../repositories/PasswordResetTokenRepository.java </w:t>
-      </w:r>
-      <w:proofErr w:type="gramStart"/>
-      <w:r>
-        <w:rPr>
-          <w:sz w:val="16"/>
-          <w:szCs w:val="16"/>
-        </w:rPr>
-        <w:t>|  18</w:t>
-      </w:r>
-      <w:proofErr w:type="gramEnd"/>
-      <w:r>
-        <w:rPr>
-          <w:sz w:val="16"/>
-          <w:szCs w:val="16"/>
-        </w:rPr>
-        <w:t xml:space="preserve"> ++++</w:t>
-      </w:r>
-    </w:p>
-    <w:p>
-      <w:pPr>
-        <w:rPr>
-          <w:sz w:val="16"/>
-          <w:szCs w:val="16"/>
-        </w:rPr>
-      </w:pPr>
-      <w:r>
-        <w:rPr>
-          <w:sz w:val="16"/>
-          <w:szCs w:val="16"/>
-        </w:rPr>
-        <w:t xml:space="preserve"> .../persistence/repositories/UserRepository.java   </w:t>
-      </w:r>
-      <w:proofErr w:type="gramStart"/>
-      <w:r>
-        <w:rPr>
-          <w:sz w:val="16"/>
-          <w:szCs w:val="16"/>
-        </w:rPr>
-        <w:t>|  16</w:t>
-      </w:r>
-      <w:proofErr w:type="gramEnd"/>
-      <w:r>
-        <w:rPr>
-          <w:sz w:val="16"/>
-          <w:szCs w:val="16"/>
-        </w:rPr>
-        <w:t xml:space="preserve"> +++</w:t>
-      </w:r>
-    </w:p>
-    <w:p>
-      <w:pPr>
-        <w:rPr>
-          <w:sz w:val="16"/>
-          <w:szCs w:val="16"/>
-        </w:rPr>
-      </w:pPr>
-      <w:r>
-        <w:rPr>
-          <w:sz w:val="16"/>
-          <w:szCs w:val="16"/>
-        </w:rPr>
-        <w:lastRenderedPageBreak/>
-        <w:t xml:space="preserve"> </w:t>
-      </w:r>
-      <w:proofErr w:type="spellStart"/>
-      <w:r>
-        <w:rPr>
-          <w:sz w:val="16"/>
-          <w:szCs w:val="16"/>
-        </w:rPr>
-        <w:t>src</w:t>
-      </w:r>
-      <w:proofErr w:type="spellEnd"/>
-      <w:r>
-        <w:rPr>
-          <w:sz w:val="16"/>
-          <w:szCs w:val="16"/>
-        </w:rPr>
-        <w:t>/main/resources/</w:t>
-      </w:r>
-      <w:proofErr w:type="spellStart"/>
-      <w:r>
-        <w:rPr>
-          <w:sz w:val="16"/>
-          <w:szCs w:val="16"/>
-        </w:rPr>
-        <w:t>application.properties</w:t>
-      </w:r>
-      <w:proofErr w:type="spellEnd"/>
-      <w:r>
-        <w:rPr>
-          <w:sz w:val="16"/>
-          <w:szCs w:val="16"/>
-        </w:rPr>
-        <w:t xml:space="preserve">          |   3 +-</w:t>
-      </w:r>
-    </w:p>
-    <w:p>
-      <w:pPr>
-        <w:rPr>
-          <w:sz w:val="16"/>
-          <w:szCs w:val="16"/>
-        </w:rPr>
-      </w:pPr>
-      <w:r>
-        <w:rPr>
-          <w:sz w:val="16"/>
-          <w:szCs w:val="16"/>
-        </w:rPr>
-        <w:t xml:space="preserve"> .../test/integration/AbstractIntegrationTest.java  </w:t>
-      </w:r>
-      <w:proofErr w:type="gramStart"/>
-      <w:r>
-        <w:rPr>
-          <w:sz w:val="16"/>
-          <w:szCs w:val="16"/>
-        </w:rPr>
-        <w:t>|  63</w:t>
-      </w:r>
-      <w:proofErr w:type="gramEnd"/>
-      <w:r>
-        <w:rPr>
-          <w:sz w:val="16"/>
-          <w:szCs w:val="16"/>
-        </w:rPr>
-        <w:t xml:space="preserve"> ++++++++++++</w:t>
-      </w:r>
-    </w:p>
-    <w:p>
-      <w:pPr>
-        <w:rPr>
-          <w:sz w:val="16"/>
-          <w:szCs w:val="16"/>
-        </w:rPr>
-      </w:pPr>
-      <w:r>
-        <w:rPr>
-          <w:sz w:val="16"/>
-          <w:szCs w:val="16"/>
-        </w:rPr>
-        <w:t xml:space="preserve"> ...est.java =&gt; UserRepositoryIntegrationTest.java} </w:t>
-      </w:r>
-      <w:proofErr w:type="gramStart"/>
-      <w:r>
-        <w:rPr>
-          <w:sz w:val="16"/>
-          <w:szCs w:val="16"/>
-        </w:rPr>
-        <w:t>|  73</w:t>
-      </w:r>
-      <w:proofErr w:type="gramEnd"/>
-      <w:r>
-        <w:rPr>
-          <w:sz w:val="16"/>
-          <w:szCs w:val="16"/>
-        </w:rPr>
-        <w:t xml:space="preserve"> ++++++----</w:t>
-      </w:r>
-    </w:p>
-    <w:p>
-      <w:pPr>
-        <w:rPr>
-          <w:sz w:val="16"/>
-          <w:szCs w:val="16"/>
-        </w:rPr>
-      </w:pPr>
-      <w:r>
-        <w:rPr>
-          <w:sz w:val="16"/>
-          <w:szCs w:val="16"/>
-        </w:rPr>
-        <w:t xml:space="preserve"> </w:t>
-      </w:r>
-    </w:p>
-    <w:p>
-      <w:pPr>
-        <w:rPr>
-          <w:sz w:val="16"/>
-          <w:szCs w:val="16"/>
-        </w:rPr>
-      </w:pPr>
-      <w:r>
-        <w:rPr>
-          <w:sz w:val="16"/>
-          <w:szCs w:val="16"/>
-        </w:rPr>
-        <w:t xml:space="preserve"> $ </w:t>
-      </w:r>
-      <w:proofErr w:type="spellStart"/>
-      <w:proofErr w:type="gramStart"/>
-      <w:r>
-        <w:rPr>
-          <w:sz w:val="16"/>
-          <w:szCs w:val="16"/>
-        </w:rPr>
-        <w:t>git</w:t>
-      </w:r>
-      <w:proofErr w:type="spellEnd"/>
-      <w:proofErr w:type="gramEnd"/>
-      <w:r>
-        <w:rPr>
-          <w:sz w:val="16"/>
-          <w:szCs w:val="16"/>
-        </w:rPr>
-        <w:t xml:space="preserve"> merge </w:t>
-      </w:r>
-      <w:proofErr w:type="spellStart"/>
-      <w:r>
-        <w:rPr>
-          <w:sz w:val="16"/>
-          <w:szCs w:val="16"/>
-        </w:rPr>
-        <w:t>forgotpassword</w:t>
-      </w:r>
-      <w:proofErr w:type="spellEnd"/>
-    </w:p>
-    <w:p>
-      <w:pPr>
-        <w:rPr>
-          <w:sz w:val="16"/>
-          <w:szCs w:val="16"/>
-        </w:rPr>
-      </w:pPr>
-      <w:r>
-        <w:rPr>
-          <w:sz w:val="16"/>
-          <w:szCs w:val="16"/>
-        </w:rPr>
-        <w:t>Updating fd2b27b</w:t>
-      </w:r>
-      <w:proofErr w:type="gramStart"/>
-      <w:r>
-        <w:rPr>
-          <w:sz w:val="16"/>
-          <w:szCs w:val="16"/>
-        </w:rPr>
-        <w:t>..</w:t>
-      </w:r>
-      <w:proofErr w:type="gramEnd"/>
-      <w:r>
-        <w:rPr>
-          <w:sz w:val="16"/>
-          <w:szCs w:val="16"/>
-        </w:rPr>
-        <w:t>fc6856c</w:t>
-      </w:r>
-    </w:p>
-    <w:p>
-      <w:pPr>
-        <w:rPr>
-          <w:sz w:val="16"/>
-          <w:szCs w:val="16"/>
-        </w:rPr>
-      </w:pPr>
-      <w:r>
-        <w:rPr>
-          <w:sz w:val="16"/>
-          <w:szCs w:val="16"/>
-        </w:rPr>
-        <w:t>Fast-forward</w:t>
-      </w:r>
-    </w:p>
-    <w:p>
-      <w:pPr>
-        <w:rPr>
-          <w:sz w:val="16"/>
-          <w:szCs w:val="16"/>
-        </w:rPr>
-      </w:pPr>
-      <w:r>
-        <w:rPr>
-          <w:sz w:val="16"/>
-          <w:szCs w:val="16"/>
-        </w:rPr>
-        <w:t xml:space="preserve"> .../repositories/PasswordResetTokenRepository.java </w:t>
-      </w:r>
-      <w:proofErr w:type="gramStart"/>
-      <w:r>
-        <w:rPr>
-          <w:sz w:val="16"/>
-          <w:szCs w:val="16"/>
-        </w:rPr>
-        <w:t>|  1</w:t>
-      </w:r>
-      <w:proofErr w:type="gramEnd"/>
-      <w:r>
-        <w:rPr>
-          <w:sz w:val="16"/>
-          <w:szCs w:val="16"/>
-        </w:rPr>
-        <w:t xml:space="preserve"> +</w:t>
-      </w:r>
-    </w:p>
-    <w:p>
-      <w:pPr>
-        <w:rPr>
-          <w:sz w:val="16"/>
-          <w:szCs w:val="16"/>
-        </w:rPr>
-      </w:pPr>
-      <w:r>
-        <w:rPr>
-          <w:sz w:val="16"/>
-          <w:szCs w:val="16"/>
-        </w:rPr>
-        <w:t xml:space="preserve"> .../persistence/repositories/UserRepository.java   </w:t>
-      </w:r>
-      <w:proofErr w:type="gramStart"/>
-      <w:r>
-        <w:rPr>
-          <w:sz w:val="16"/>
-          <w:szCs w:val="16"/>
-        </w:rPr>
-        <w:t>|  2</w:t>
-      </w:r>
-      <w:proofErr w:type="gramEnd"/>
-      <w:r>
-        <w:rPr>
-          <w:sz w:val="16"/>
-          <w:szCs w:val="16"/>
-        </w:rPr>
-        <w:t xml:space="preserve"> +</w:t>
-      </w:r>
-    </w:p>
-    <w:p>
-      <w:pPr>
-        <w:rPr>
-          <w:sz w:val="16"/>
-          <w:szCs w:val="16"/>
-        </w:rPr>
-      </w:pPr>
-      <w:r>
-        <w:rPr>
-          <w:sz w:val="16"/>
-          <w:szCs w:val="16"/>
-        </w:rPr>
-        <w:t xml:space="preserve"> .../backend/service/PasswordResetTokenService.java | 73 ++++++++++++++++++++++</w:t>
-      </w:r>
-    </w:p>
-    <w:p>
-      <w:pPr>
-        <w:rPr>
-          <w:sz w:val="16"/>
-          <w:szCs w:val="16"/>
-        </w:rPr>
-      </w:pPr>
-      <w:r>
-        <w:rPr>
-          <w:sz w:val="16"/>
-          <w:szCs w:val="16"/>
-        </w:rPr>
-        <w:t xml:space="preserve"> .../</w:t>
-      </w:r>
-      <w:proofErr w:type="spellStart"/>
-      <w:r>
-        <w:rPr>
-          <w:sz w:val="16"/>
-          <w:szCs w:val="16"/>
-        </w:rPr>
-        <w:t>devopsbuddy</w:t>
-      </w:r>
-      <w:proofErr w:type="spellEnd"/>
-      <w:r>
-        <w:rPr>
-          <w:sz w:val="16"/>
-          <w:szCs w:val="16"/>
-        </w:rPr>
-        <w:t>/backend/service/UserService.java   | 15 +++++</w:t>
-      </w:r>
-    </w:p>
-    <w:p>
-      <w:pPr>
-        <w:rPr>
-          <w:sz w:val="16"/>
-          <w:szCs w:val="16"/>
-        </w:rPr>
-      </w:pPr>
-      <w:r>
-        <w:rPr>
-          <w:sz w:val="16"/>
-          <w:szCs w:val="16"/>
-        </w:rPr>
-        <w:t xml:space="preserve"> .../AbstractServiceIntegrationTest.java            | 31 +++++++++</w:t>
-      </w:r>
-    </w:p>
-    <w:p>
-      <w:pPr>
-        <w:rPr>
-          <w:sz w:val="16"/>
-          <w:szCs w:val="16"/>
-        </w:rPr>
-      </w:pPr>
-      <w:r>
-        <w:rPr>
-          <w:sz w:val="16"/>
-          <w:szCs w:val="16"/>
-        </w:rPr>
-        <w:t xml:space="preserve"> .../PasswordResetTokenServiceIntegrationTest.java  | 55 ++++++++++++++++</w:t>
-      </w:r>
-    </w:p>
-    <w:p>
-      <w:pPr>
-        <w:rPr>
-          <w:sz w:val="16"/>
-          <w:szCs w:val="16"/>
-        </w:rPr>
-      </w:pPr>
-      <w:r>
-        <w:rPr>
-          <w:sz w:val="16"/>
-          <w:szCs w:val="16"/>
-        </w:rPr>
-        <w:t xml:space="preserve"> .../integration/UserRepositoryIntegrationTest.java | 26 ++++----</w:t>
-      </w:r>
-    </w:p>
-    <w:p>
-      <w:pPr>
-        <w:rPr>
-          <w:sz w:val="16"/>
-          <w:szCs w:val="16"/>
-        </w:rPr>
-      </w:pPr>
-      <w:r>
-        <w:rPr>
-          <w:sz w:val="16"/>
-          <w:szCs w:val="16"/>
-        </w:rPr>
-        <w:t xml:space="preserve"> .../integration/UserServiceIntegrationTest.java    </w:t>
-      </w:r>
-      <w:proofErr w:type="gramStart"/>
-      <w:r>
-        <w:rPr>
-          <w:sz w:val="16"/>
-          <w:szCs w:val="16"/>
-        </w:rPr>
-        <w:t>|  9</w:t>
-      </w:r>
-      <w:proofErr w:type="gramEnd"/>
-      <w:r>
-        <w:rPr>
-          <w:sz w:val="16"/>
-          <w:szCs w:val="16"/>
-        </w:rPr>
-        <w:t xml:space="preserve"> +--</w:t>
-      </w:r>
-    </w:p>
-    <w:p>
-      <w:pPr>
-        <w:ind w:left="720"/>
-      </w:pPr>
     </w:p>
     <w:sectPr>
       <w:pgSz w:w="12240" w:h="15840"/>
@@ -3219,7 +2136,7 @@
 
 <file path=word/numbering.xml><?xml version="1.0" encoding="utf-8"?>
 <w:numbering xmlns:wpc="http://schemas.microsoft.com/office/word/2010/wordprocessingCanvas" xmlns:mc="http://schemas.openxmlformats.org/markup-compatibility/2006" xmlns:o="urn:schemas-microsoft-com:office:office" xmlns:r="http://schemas.openxmlformats.org/officeDocument/2006/relationships" xmlns:m="http://schemas.openxmlformats.org/officeDocument/2006/math" xmlns:v="urn:schemas-microsoft-com:vml" xmlns:wp14="http://schemas.microsoft.com/office/word/2010/wordprocessingDrawing" xmlns:wp="http://schemas.openxmlformats.org/drawingml/2006/wordprocessingDrawing" xmlns:w10="urn:schemas-microsoft-com:office:word" xmlns:w="http://schemas.openxmlformats.org/wordprocessingml/2006/main" xmlns:w14="http://schemas.microsoft.com/office/word/2010/wordml" xmlns:w15="http://schemas.microsoft.com/office/word/2012/wordml" xmlns:wpg="http://schemas.microsoft.com/office/word/2010/wordprocessingGroup" xmlns:wpi="http://schemas.microsoft.com/office/word/2010/wordprocessingInk" xmlns:wne="http://schemas.microsoft.com/office/word/2006/wordml" xmlns:wps="http://schemas.microsoft.com/office/word/2010/wordprocessingShape" mc:Ignorable="w14 w15 wp14">
-  <w:abstractNum w:abstractNumId="0" w15:restartNumberingAfterBreak="0">
+  <w:abstractNum w:abstractNumId="0">
     <w:nsid w:val="206A2D7D"/>
     <w:multiLevelType w:val="multilevel"/>
     <w:tmpl w:val="0409001F"/>
@@ -3305,7 +2222,7 @@
       </w:pPr>
     </w:lvl>
   </w:abstractNum>
-  <w:abstractNum w:abstractNumId="1" w15:restartNumberingAfterBreak="0">
+  <w:abstractNum w:abstractNumId="1">
     <w:nsid w:val="2D5E2C1C"/>
     <w:multiLevelType w:val="hybridMultilevel"/>
     <w:tmpl w:val="D0B6605C"/>
@@ -3391,7 +2308,7 @@
       </w:pPr>
     </w:lvl>
   </w:abstractNum>
-  <w:abstractNum w:abstractNumId="2" w15:restartNumberingAfterBreak="0">
+  <w:abstractNum w:abstractNumId="2">
     <w:nsid w:val="38891EE6"/>
     <w:multiLevelType w:val="multilevel"/>
     <w:tmpl w:val="9E6C3900"/>
@@ -3480,7 +2397,7 @@
       </w:pPr>
     </w:lvl>
   </w:abstractNum>
-  <w:abstractNum w:abstractNumId="3" w15:restartNumberingAfterBreak="0">
+  <w:abstractNum w:abstractNumId="3">
     <w:nsid w:val="3D827243"/>
     <w:multiLevelType w:val="multilevel"/>
     <w:tmpl w:val="9E6C3900"/>
@@ -3569,7 +2486,7 @@
       </w:pPr>
     </w:lvl>
   </w:abstractNum>
-  <w:abstractNum w:abstractNumId="4" w15:restartNumberingAfterBreak="0">
+  <w:abstractNum w:abstractNumId="4">
     <w:nsid w:val="3EBF7131"/>
     <w:multiLevelType w:val="multilevel"/>
     <w:tmpl w:val="9E6C3900"/>
@@ -3658,7 +2575,7 @@
       </w:pPr>
     </w:lvl>
   </w:abstractNum>
-  <w:abstractNum w:abstractNumId="5" w15:restartNumberingAfterBreak="0">
+  <w:abstractNum w:abstractNumId="5">
     <w:nsid w:val="43B77A96"/>
     <w:multiLevelType w:val="multilevel"/>
     <w:tmpl w:val="0409001F"/>
@@ -3744,7 +2661,7 @@
       </w:pPr>
     </w:lvl>
   </w:abstractNum>
-  <w:abstractNum w:abstractNumId="6" w15:restartNumberingAfterBreak="0">
+  <w:abstractNum w:abstractNumId="6">
     <w:nsid w:val="4E89291C"/>
     <w:multiLevelType w:val="multilevel"/>
     <w:tmpl w:val="9E6C3900"/>
@@ -3833,7 +2750,7 @@
       </w:pPr>
     </w:lvl>
   </w:abstractNum>
-  <w:abstractNum w:abstractNumId="7" w15:restartNumberingAfterBreak="0">
+  <w:abstractNum w:abstractNumId="7">
     <w:nsid w:val="73875575"/>
     <w:multiLevelType w:val="hybridMultilevel"/>
     <w:tmpl w:val="CF847704"/>
@@ -3946,7 +2863,7 @@
       </w:rPr>
     </w:lvl>
   </w:abstractNum>
-  <w:abstractNum w:abstractNumId="8" w15:restartNumberingAfterBreak="0">
+  <w:abstractNum w:abstractNumId="8">
     <w:nsid w:val="7CFC1EE0"/>
     <w:multiLevelType w:val="hybridMultilevel"/>
     <w:tmpl w:val="6B0C4452"/>

</xml_diff>

<commit_message>
Updated doc with changed files
</commit_message>
<xml_diff>
--- a/src/main/resources/Docs/Architecture Design.docx
+++ b/src/main/resources/Docs/Architecture Design.docx
@@ -335,8 +335,32 @@
         <w:rPr>
           <w:sz w:val="20"/>
         </w:rPr>
-        <w:t>[config] SecurityConfig</w:t>
-      </w:r>
+        <w:t>[</w:t>
+      </w:r>
+      <w:proofErr w:type="spellStart"/>
+      <w:proofErr w:type="gramStart"/>
+      <w:r>
+        <w:rPr>
+          <w:sz w:val="20"/>
+        </w:rPr>
+        <w:t>config</w:t>
+      </w:r>
+      <w:proofErr w:type="spellEnd"/>
+      <w:proofErr w:type="gramEnd"/>
+      <w:r>
+        <w:rPr>
+          <w:sz w:val="20"/>
+        </w:rPr>
+        <w:t xml:space="preserve">] </w:t>
+      </w:r>
+      <w:proofErr w:type="spellStart"/>
+      <w:r>
+        <w:rPr>
+          <w:sz w:val="20"/>
+        </w:rPr>
+        <w:t>SecurityConfig</w:t>
+      </w:r>
+      <w:proofErr w:type="spellEnd"/>
     </w:p>
     <w:p>
       <w:pPr>
@@ -358,8 +382,18 @@
           <w:sz w:val="18"/>
           <w:szCs w:val="18"/>
         </w:rPr>
-        <w:t>extends WebSecurityConfigurerAdapter</w:t>
-      </w:r>
+        <w:t xml:space="preserve">extends </w:t>
+      </w:r>
+      <w:proofErr w:type="spellStart"/>
+      <w:r>
+        <w:rPr>
+          <w:color w:val="000000"/>
+          <w:sz w:val="18"/>
+          <w:szCs w:val="18"/>
+        </w:rPr>
+        <w:t>WebSecurityConfigurerAdapter</w:t>
+      </w:r>
+      <w:proofErr w:type="spellEnd"/>
     </w:p>
     <w:p>
       <w:pPr>
@@ -381,15 +415,79 @@
           <w:sz w:val="18"/>
           <w:szCs w:val="18"/>
         </w:rPr>
-        <w:t xml:space="preserve">@Autowired </w:t>
-      </w:r>
+        <w:t>@</w:t>
+      </w:r>
+      <w:proofErr w:type="spellStart"/>
+      <w:r>
+        <w:rPr>
+          <w:color w:val="808000"/>
+          <w:sz w:val="18"/>
+          <w:szCs w:val="18"/>
+        </w:rPr>
+        <w:t>Autowired</w:t>
+      </w:r>
+      <w:proofErr w:type="spellEnd"/>
+      <w:r>
+        <w:rPr>
+          <w:color w:val="808000"/>
+          <w:sz w:val="18"/>
+          <w:szCs w:val="18"/>
+        </w:rPr>
+        <w:t xml:space="preserve"> </w:t>
+      </w:r>
+      <w:proofErr w:type="spellStart"/>
       <w:r>
         <w:rPr>
           <w:color w:val="000000"/>
           <w:sz w:val="18"/>
           <w:szCs w:val="18"/>
         </w:rPr>
-        <w:t>configureGlobal(AuthenticationManagerBuilder auth)</w:t>
+        <w:t>configureGlobal</w:t>
+      </w:r>
+      <w:proofErr w:type="spellEnd"/>
+      <w:r>
+        <w:rPr>
+          <w:color w:val="000000"/>
+          <w:sz w:val="18"/>
+          <w:szCs w:val="18"/>
+        </w:rPr>
+        <w:t>(</w:t>
+      </w:r>
+      <w:proofErr w:type="spellStart"/>
+      <w:r>
+        <w:rPr>
+          <w:color w:val="000000"/>
+          <w:sz w:val="18"/>
+          <w:szCs w:val="18"/>
+        </w:rPr>
+        <w:t>AuthenticationManagerBuilder</w:t>
+      </w:r>
+      <w:proofErr w:type="spellEnd"/>
+      <w:r>
+        <w:rPr>
+          <w:color w:val="000000"/>
+          <w:sz w:val="18"/>
+          <w:szCs w:val="18"/>
+        </w:rPr>
+        <w:t xml:space="preserve"> </w:t>
+      </w:r>
+      <w:proofErr w:type="spellStart"/>
+      <w:r>
+        <w:rPr>
+          <w:color w:val="000000"/>
+          <w:sz w:val="18"/>
+          <w:szCs w:val="18"/>
+        </w:rPr>
+        <w:t>auth</w:t>
+      </w:r>
+      <w:proofErr w:type="spellEnd"/>
+      <w:r>
+        <w:rPr>
+          <w:color w:val="000000"/>
+          <w:sz w:val="18"/>
+          <w:szCs w:val="18"/>
+        </w:rPr>
+        <w:t>)</w:t>
       </w:r>
     </w:p>
     <w:p>
@@ -412,7 +510,25 @@
           <w:sz w:val="18"/>
           <w:szCs w:val="18"/>
         </w:rPr>
-        <w:t>@Override configure(HttpSecurity http)</w:t>
+        <w:t>@Override configure(</w:t>
+      </w:r>
+      <w:proofErr w:type="spellStart"/>
+      <w:r>
+        <w:rPr>
+          <w:color w:val="000000"/>
+          <w:sz w:val="18"/>
+          <w:szCs w:val="18"/>
+        </w:rPr>
+        <w:t>HttpSecurity</w:t>
+      </w:r>
+      <w:proofErr w:type="spellEnd"/>
+      <w:r>
+        <w:rPr>
+          <w:color w:val="000000"/>
+          <w:sz w:val="18"/>
+          <w:szCs w:val="18"/>
+        </w:rPr>
+        <w:t xml:space="preserve"> http)</w:t>
       </w:r>
     </w:p>
     <w:p>
@@ -486,6 +602,7 @@
         </w:rPr>
         <w:t xml:space="preserve">li </w:t>
       </w:r>
+      <w:proofErr w:type="spellStart"/>
       <w:r>
         <w:rPr>
           <w:b/>
@@ -506,7 +623,19 @@
           <w:szCs w:val="24"/>
           <w:shd w:val="clear" w:color="auto" w:fill="EFEFEF"/>
         </w:rPr>
-        <w:t>:if=</w:t>
+        <w:t>:if</w:t>
+      </w:r>
+      <w:proofErr w:type="spellEnd"/>
+      <w:r>
+        <w:rPr>
+          <w:b/>
+          <w:bCs/>
+          <w:color w:val="0000FF"/>
+          <w:sz w:val="16"/>
+          <w:szCs w:val="24"/>
+          <w:shd w:val="clear" w:color="auto" w:fill="EFEFEF"/>
+        </w:rPr>
+        <w:t>=</w:t>
       </w:r>
       <w:r>
         <w:rPr>
@@ -517,7 +646,55 @@
           <w:szCs w:val="24"/>
           <w:shd w:val="clear" w:color="auto" w:fill="EFEFEF"/>
         </w:rPr>
-        <w:t>"${#authorization.expression('!isAuthenticated()')}"</w:t>
+        <w:t>"${#</w:t>
+      </w:r>
+      <w:proofErr w:type="spellStart"/>
+      <w:r>
+        <w:rPr>
+          <w:b/>
+          <w:bCs/>
+          <w:color w:val="008000"/>
+          <w:sz w:val="16"/>
+          <w:szCs w:val="24"/>
+          <w:shd w:val="clear" w:color="auto" w:fill="EFEFEF"/>
+        </w:rPr>
+        <w:t>authorization.expression</w:t>
+      </w:r>
+      <w:proofErr w:type="spellEnd"/>
+      <w:r>
+        <w:rPr>
+          <w:b/>
+          <w:bCs/>
+          <w:color w:val="008000"/>
+          <w:sz w:val="16"/>
+          <w:szCs w:val="24"/>
+          <w:shd w:val="clear" w:color="auto" w:fill="EFEFEF"/>
+        </w:rPr>
+        <w:t>('!</w:t>
+      </w:r>
+      <w:proofErr w:type="spellStart"/>
+      <w:r>
+        <w:rPr>
+          <w:b/>
+          <w:bCs/>
+          <w:color w:val="008000"/>
+          <w:sz w:val="16"/>
+          <w:szCs w:val="24"/>
+          <w:shd w:val="clear" w:color="auto" w:fill="EFEFEF"/>
+        </w:rPr>
+        <w:t>isAuthenticated</w:t>
+      </w:r>
+      <w:proofErr w:type="spellEnd"/>
+      <w:r>
+        <w:rPr>
+          <w:b/>
+          <w:bCs/>
+          <w:color w:val="008000"/>
+          <w:sz w:val="16"/>
+          <w:szCs w:val="24"/>
+          <w:shd w:val="clear" w:color="auto" w:fill="EFEFEF"/>
+        </w:rPr>
+        <w:t>()')}"</w:t>
       </w:r>
       <w:r>
         <w:rPr>
@@ -557,6 +734,7 @@
         </w:rPr>
         <w:t xml:space="preserve">a </w:t>
       </w:r>
+      <w:proofErr w:type="spellStart"/>
       <w:r>
         <w:rPr>
           <w:b/>
@@ -577,7 +755,19 @@
           <w:szCs w:val="24"/>
           <w:shd w:val="clear" w:color="auto" w:fill="EFEFEF"/>
         </w:rPr>
-        <w:t>:href=</w:t>
+        <w:t>:href</w:t>
+      </w:r>
+      <w:proofErr w:type="spellEnd"/>
+      <w:r>
+        <w:rPr>
+          <w:b/>
+          <w:bCs/>
+          <w:color w:val="0000FF"/>
+          <w:sz w:val="16"/>
+          <w:szCs w:val="24"/>
+          <w:shd w:val="clear" w:color="auto" w:fill="EFEFEF"/>
+        </w:rPr>
+        <w:t>=</w:t>
       </w:r>
       <w:r>
         <w:rPr>
@@ -590,6 +780,7 @@
         </w:rPr>
         <w:t xml:space="preserve">"@{/login}" </w:t>
       </w:r>
+      <w:proofErr w:type="spellStart"/>
       <w:r>
         <w:rPr>
           <w:b/>
@@ -610,7 +801,19 @@
           <w:szCs w:val="24"/>
           <w:shd w:val="clear" w:color="auto" w:fill="EFEFEF"/>
         </w:rPr>
-        <w:t>:text=</w:t>
+        <w:t>:text</w:t>
+      </w:r>
+      <w:proofErr w:type="spellEnd"/>
+      <w:r>
+        <w:rPr>
+          <w:b/>
+          <w:bCs/>
+          <w:color w:val="0000FF"/>
+          <w:sz w:val="16"/>
+          <w:szCs w:val="24"/>
+          <w:shd w:val="clear" w:color="auto" w:fill="EFEFEF"/>
+        </w:rPr>
+        <w:t>=</w:t>
       </w:r>
       <w:r>
         <w:rPr>
@@ -621,7 +824,31 @@
           <w:szCs w:val="24"/>
           <w:shd w:val="clear" w:color="auto" w:fill="EFEFEF"/>
         </w:rPr>
-        <w:t xml:space="preserve">"#{navbar.login.text}" </w:t>
+        <w:t>"#{</w:t>
+      </w:r>
+      <w:proofErr w:type="spellStart"/>
+      <w:r>
+        <w:rPr>
+          <w:b/>
+          <w:bCs/>
+          <w:color w:val="008000"/>
+          <w:sz w:val="16"/>
+          <w:szCs w:val="24"/>
+          <w:shd w:val="clear" w:color="auto" w:fill="EFEFEF"/>
+        </w:rPr>
+        <w:t>navbar.login.text</w:t>
+      </w:r>
+      <w:proofErr w:type="spellEnd"/>
+      <w:r>
+        <w:rPr>
+          <w:b/>
+          <w:bCs/>
+          <w:color w:val="008000"/>
+          <w:sz w:val="16"/>
+          <w:szCs w:val="24"/>
+          <w:shd w:val="clear" w:color="auto" w:fill="EFEFEF"/>
+        </w:rPr>
+        <w:t xml:space="preserve">}" </w:t>
       </w:r>
       <w:r>
         <w:rPr>
@@ -791,8 +1018,16 @@
         <w:rPr>
           <w:sz w:val="20"/>
         </w:rPr>
-        <w:t>Application-dev.properties</w:t>
-      </w:r>
+        <w:t>Application-</w:t>
+      </w:r>
+      <w:proofErr w:type="spellStart"/>
+      <w:r>
+        <w:rPr>
+          <w:sz w:val="20"/>
+        </w:rPr>
+        <w:t>dev.properties</w:t>
+      </w:r>
+      <w:proofErr w:type="spellEnd"/>
       <w:r>
         <w:rPr>
           <w:sz w:val="20"/>
@@ -836,12 +1071,14 @@
           <w:sz w:val="20"/>
         </w:rPr>
       </w:pPr>
+      <w:proofErr w:type="spellStart"/>
       <w:r>
         <w:rPr>
           <w:sz w:val="20"/>
         </w:rPr>
         <w:t>DevelopmentConfig</w:t>
       </w:r>
+      <w:proofErr w:type="spellEnd"/>
     </w:p>
     <w:p>
       <w:pPr>
@@ -859,7 +1096,21 @@
         <w:rPr>
           <w:sz w:val="18"/>
         </w:rPr>
-        <w:t>Added public ServletRegistrationBean h2ConsoleServletRegistration</w:t>
+        <w:t xml:space="preserve">Added public </w:t>
+      </w:r>
+      <w:proofErr w:type="spellStart"/>
+      <w:r>
+        <w:rPr>
+          <w:sz w:val="18"/>
+        </w:rPr>
+        <w:t>ServletRegistrationBean</w:t>
+      </w:r>
+      <w:proofErr w:type="spellEnd"/>
+      <w:r>
+        <w:rPr>
+          <w:sz w:val="18"/>
+        </w:rPr>
+        <w:t xml:space="preserve"> h2ConsoleServletRegistration</w:t>
       </w:r>
     </w:p>
     <w:p>
@@ -882,12 +1133,14 @@
           <w:sz w:val="18"/>
         </w:rPr>
       </w:pPr>
+      <w:proofErr w:type="spellStart"/>
       <w:r>
         <w:rPr>
           <w:sz w:val="20"/>
         </w:rPr>
         <w:t>SecurityConfig</w:t>
       </w:r>
+      <w:proofErr w:type="spellEnd"/>
     </w:p>
     <w:p>
       <w:pPr>
@@ -905,8 +1158,16 @@
         <w:rPr>
           <w:sz w:val="18"/>
         </w:rPr>
-        <w:t>Added "/console/**" to the list of permitAll</w:t>
-      </w:r>
+        <w:t xml:space="preserve">Added "/console/**" to the list of </w:t>
+      </w:r>
+      <w:proofErr w:type="spellStart"/>
+      <w:r>
+        <w:rPr>
+          <w:sz w:val="18"/>
+        </w:rPr>
+        <w:t>permitAll</w:t>
+      </w:r>
+      <w:proofErr w:type="spellEnd"/>
     </w:p>
     <w:p>
       <w:pPr>
@@ -944,7 +1205,21 @@
         <w:rPr>
           <w:sz w:val="20"/>
         </w:rPr>
-        <w:t xml:space="preserve"> [backend.persistence.domain.backend]</w:t>
+        <w:t xml:space="preserve"> [</w:t>
+      </w:r>
+      <w:proofErr w:type="spellStart"/>
+      <w:r>
+        <w:rPr>
+          <w:sz w:val="20"/>
+        </w:rPr>
+        <w:t>backend.persistence.domain.backend</w:t>
+      </w:r>
+      <w:proofErr w:type="spellEnd"/>
+      <w:r>
+        <w:rPr>
+          <w:sz w:val="20"/>
+        </w:rPr>
+        <w:t>]</w:t>
       </w:r>
     </w:p>
     <w:p>
@@ -960,7 +1235,21 @@
         <w:rPr>
           <w:sz w:val="18"/>
         </w:rPr>
-        <w:t>Added Plan, User, Role, UserRole entities</w:t>
+        <w:t xml:space="preserve">Added Plan, User, Role, </w:t>
+      </w:r>
+      <w:proofErr w:type="spellStart"/>
+      <w:r>
+        <w:rPr>
+          <w:sz w:val="18"/>
+        </w:rPr>
+        <w:t>UserRole</w:t>
+      </w:r>
+      <w:proofErr w:type="spellEnd"/>
+      <w:r>
+        <w:rPr>
+          <w:sz w:val="18"/>
+        </w:rPr>
+        <w:t xml:space="preserve"> entities</w:t>
       </w:r>
     </w:p>
     <w:p>
@@ -993,7 +1282,21 @@
         <w:rPr>
           <w:sz w:val="20"/>
         </w:rPr>
-        <w:t xml:space="preserve"> [backend.persistence.domain.repositories]</w:t>
+        <w:t xml:space="preserve"> [</w:t>
+      </w:r>
+      <w:proofErr w:type="spellStart"/>
+      <w:r>
+        <w:rPr>
+          <w:sz w:val="20"/>
+        </w:rPr>
+        <w:t>backend.persistence.domain.repositories</w:t>
+      </w:r>
+      <w:proofErr w:type="spellEnd"/>
+      <w:r>
+        <w:rPr>
+          <w:sz w:val="20"/>
+        </w:rPr>
+        <w:t>]</w:t>
       </w:r>
     </w:p>
     <w:p>
@@ -1012,8 +1315,44 @@
         <w:rPr>
           <w:sz w:val="18"/>
         </w:rPr>
-        <w:t>Added PlanRepository, RoleRepository, UserRepository</w:t>
-      </w:r>
+        <w:t xml:space="preserve">Added </w:t>
+      </w:r>
+      <w:proofErr w:type="spellStart"/>
+      <w:r>
+        <w:rPr>
+          <w:sz w:val="18"/>
+        </w:rPr>
+        <w:t>PlanRepository</w:t>
+      </w:r>
+      <w:proofErr w:type="spellEnd"/>
+      <w:r>
+        <w:rPr>
+          <w:sz w:val="18"/>
+        </w:rPr>
+        <w:t xml:space="preserve">, </w:t>
+      </w:r>
+      <w:proofErr w:type="spellStart"/>
+      <w:r>
+        <w:rPr>
+          <w:sz w:val="18"/>
+        </w:rPr>
+        <w:t>RoleRepository</w:t>
+      </w:r>
+      <w:proofErr w:type="spellEnd"/>
+      <w:r>
+        <w:rPr>
+          <w:sz w:val="18"/>
+        </w:rPr>
+        <w:t xml:space="preserve">, </w:t>
+      </w:r>
+      <w:proofErr w:type="spellStart"/>
+      <w:r>
+        <w:rPr>
+          <w:sz w:val="18"/>
+        </w:rPr>
+        <w:t>UserRepository</w:t>
+      </w:r>
+      <w:proofErr w:type="spellEnd"/>
     </w:p>
     <w:p>
       <w:pPr>
@@ -1031,8 +1370,16 @@
         <w:rPr>
           <w:sz w:val="18"/>
         </w:rPr>
-        <w:t>Added RepositoriesIntegrationTest</w:t>
-      </w:r>
+        <w:t xml:space="preserve">Added </w:t>
+      </w:r>
+      <w:proofErr w:type="spellStart"/>
+      <w:r>
+        <w:rPr>
+          <w:sz w:val="18"/>
+        </w:rPr>
+        <w:t>RepositoriesIntegrationTest</w:t>
+      </w:r>
+      <w:proofErr w:type="spellEnd"/>
     </w:p>
     <w:p>
       <w:pPr>
@@ -1052,22 +1399,65 @@
           <w:sz w:val="16"/>
           <w:szCs w:val="16"/>
         </w:rPr>
-        <w:t>$ git merge userdetails</w:t>
-      </w:r>
-    </w:p>
-    <w:p>
-      <w:pPr>
-        <w:rPr>
-          <w:sz w:val="16"/>
-          <w:szCs w:val="16"/>
-        </w:rPr>
-      </w:pPr>
-      <w:r>
-        <w:rPr>
-          <w:sz w:val="16"/>
-          <w:szCs w:val="16"/>
-        </w:rPr>
-        <w:t>Updating dfc7243..40e9aa2</w:t>
+        <w:t xml:space="preserve">$ </w:t>
+      </w:r>
+      <w:proofErr w:type="spellStart"/>
+      <w:proofErr w:type="gramStart"/>
+      <w:r>
+        <w:rPr>
+          <w:sz w:val="16"/>
+          <w:szCs w:val="16"/>
+        </w:rPr>
+        <w:t>git</w:t>
+      </w:r>
+      <w:proofErr w:type="spellEnd"/>
+      <w:proofErr w:type="gramEnd"/>
+      <w:r>
+        <w:rPr>
+          <w:sz w:val="16"/>
+          <w:szCs w:val="16"/>
+        </w:rPr>
+        <w:t xml:space="preserve"> merge </w:t>
+      </w:r>
+      <w:proofErr w:type="spellStart"/>
+      <w:r>
+        <w:rPr>
+          <w:sz w:val="16"/>
+          <w:szCs w:val="16"/>
+        </w:rPr>
+        <w:t>userdetails</w:t>
+      </w:r>
+      <w:proofErr w:type="spellEnd"/>
+    </w:p>
+    <w:p>
+      <w:pPr>
+        <w:rPr>
+          <w:sz w:val="16"/>
+          <w:szCs w:val="16"/>
+        </w:rPr>
+      </w:pPr>
+      <w:r>
+        <w:rPr>
+          <w:sz w:val="16"/>
+          <w:szCs w:val="16"/>
+        </w:rPr>
+        <w:t>Updating dfc7243</w:t>
+      </w:r>
+      <w:proofErr w:type="gramStart"/>
+      <w:r>
+        <w:rPr>
+          <w:sz w:val="16"/>
+          <w:szCs w:val="16"/>
+        </w:rPr>
+        <w:t>..</w:t>
+      </w:r>
+      <w:proofErr w:type="gramEnd"/>
+      <w:r>
+        <w:rPr>
+          <w:sz w:val="16"/>
+          <w:szCs w:val="16"/>
+        </w:rPr>
+        <w:t>40e9aa2</w:t>
       </w:r>
     </w:p>
     <w:p>
@@ -1112,7 +1502,23 @@
           <w:sz w:val="16"/>
           <w:szCs w:val="16"/>
         </w:rPr>
-        <w:t xml:space="preserve"> .../backend/persistence/domain/backend/Role.java   |  2 +-</w:t>
+        <w:t xml:space="preserve"> .../backend/persistence/domain/backend/Role.java   </w:t>
+      </w:r>
+      <w:proofErr w:type="gramStart"/>
+      <w:r>
+        <w:rPr>
+          <w:sz w:val="16"/>
+          <w:szCs w:val="16"/>
+        </w:rPr>
+        <w:t>|  2</w:t>
+      </w:r>
+      <w:proofErr w:type="gramEnd"/>
+      <w:r>
+        <w:rPr>
+          <w:sz w:val="16"/>
+          <w:szCs w:val="16"/>
+        </w:rPr>
+        <w:t xml:space="preserve"> +-</w:t>
       </w:r>
     </w:p>
     <w:p>
@@ -1157,7 +1563,23 @@
           <w:sz w:val="16"/>
           <w:szCs w:val="16"/>
         </w:rPr>
-        <w:t xml:space="preserve"> .../persistence/repositories/UserRepository.java   |  7 ++++</w:t>
+        <w:t xml:space="preserve"> .../persistence/repositories/UserRepository.java   </w:t>
+      </w:r>
+      <w:proofErr w:type="gramStart"/>
+      <w:r>
+        <w:rPr>
+          <w:sz w:val="16"/>
+          <w:szCs w:val="16"/>
+        </w:rPr>
+        <w:t>|  7</w:t>
+      </w:r>
+      <w:proofErr w:type="gramEnd"/>
+      <w:r>
+        <w:rPr>
+          <w:sz w:val="16"/>
+          <w:szCs w:val="16"/>
+        </w:rPr>
+        <w:t xml:space="preserve"> ++++</w:t>
       </w:r>
     </w:p>
     <w:p>
@@ -1187,7 +1609,55 @@
           <w:sz w:val="16"/>
           <w:szCs w:val="16"/>
         </w:rPr>
-        <w:t xml:space="preserve"> .../com/devopsbuddy/config/SecurityConfig.java     |  8 +++--</w:t>
+        <w:t xml:space="preserve"> .../com/</w:t>
+      </w:r>
+      <w:proofErr w:type="spellStart"/>
+      <w:r>
+        <w:rPr>
+          <w:sz w:val="16"/>
+          <w:szCs w:val="16"/>
+        </w:rPr>
+        <w:t>devopsbuddy</w:t>
+      </w:r>
+      <w:proofErr w:type="spellEnd"/>
+      <w:r>
+        <w:rPr>
+          <w:sz w:val="16"/>
+          <w:szCs w:val="16"/>
+        </w:rPr>
+        <w:t>/</w:t>
+      </w:r>
+      <w:proofErr w:type="spellStart"/>
+      <w:r>
+        <w:rPr>
+          <w:sz w:val="16"/>
+          <w:szCs w:val="16"/>
+        </w:rPr>
+        <w:t>config</w:t>
+      </w:r>
+      <w:proofErr w:type="spellEnd"/>
+      <w:r>
+        <w:rPr>
+          <w:sz w:val="16"/>
+          <w:szCs w:val="16"/>
+        </w:rPr>
+        <w:t xml:space="preserve">/SecurityConfig.java     </w:t>
+      </w:r>
+      <w:proofErr w:type="gramStart"/>
+      <w:r>
+        <w:rPr>
+          <w:sz w:val="16"/>
+          <w:szCs w:val="16"/>
+        </w:rPr>
+        <w:t>|  8</w:t>
+      </w:r>
+      <w:proofErr w:type="gramEnd"/>
+      <w:r>
+        <w:rPr>
+          <w:sz w:val="16"/>
+          <w:szCs w:val="16"/>
+        </w:rPr>
+        <w:t xml:space="preserve"> +++--</w:t>
       </w:r>
     </w:p>
     <w:p>
@@ -1218,7 +1688,23 @@
           <w:szCs w:val="16"/>
         </w:rPr>
         <w:lastRenderedPageBreak/>
-        <w:t xml:space="preserve"> 8 files changed, 140 insertions(+), 37 deletions(-)</w:t>
+        <w:t xml:space="preserve"> 8 files changed, 140 </w:t>
+      </w:r>
+      <w:proofErr w:type="gramStart"/>
+      <w:r>
+        <w:rPr>
+          <w:sz w:val="16"/>
+          <w:szCs w:val="16"/>
+        </w:rPr>
+        <w:t>insertions(</w:t>
+      </w:r>
+      <w:proofErr w:type="gramEnd"/>
+      <w:r>
+        <w:rPr>
+          <w:sz w:val="16"/>
+          <w:szCs w:val="16"/>
+        </w:rPr>
+        <w:t>+), 37 deletions(-)</w:t>
       </w:r>
     </w:p>
     <w:p>
@@ -1256,22 +1742,65 @@
           <w:sz w:val="16"/>
           <w:szCs w:val="16"/>
         </w:rPr>
-        <w:t xml:space="preserve"> $ git merge bcrypt</w:t>
-      </w:r>
-    </w:p>
-    <w:p>
-      <w:pPr>
-        <w:rPr>
-          <w:sz w:val="16"/>
-          <w:szCs w:val="16"/>
-        </w:rPr>
-      </w:pPr>
-      <w:r>
-        <w:rPr>
-          <w:sz w:val="16"/>
-          <w:szCs w:val="16"/>
-        </w:rPr>
-        <w:t>Updating 40e9aa2..ae7c38b</w:t>
+        <w:t xml:space="preserve"> $ </w:t>
+      </w:r>
+      <w:proofErr w:type="spellStart"/>
+      <w:proofErr w:type="gramStart"/>
+      <w:r>
+        <w:rPr>
+          <w:sz w:val="16"/>
+          <w:szCs w:val="16"/>
+        </w:rPr>
+        <w:t>git</w:t>
+      </w:r>
+      <w:proofErr w:type="spellEnd"/>
+      <w:proofErr w:type="gramEnd"/>
+      <w:r>
+        <w:rPr>
+          <w:sz w:val="16"/>
+          <w:szCs w:val="16"/>
+        </w:rPr>
+        <w:t xml:space="preserve"> merge </w:t>
+      </w:r>
+      <w:proofErr w:type="spellStart"/>
+      <w:r>
+        <w:rPr>
+          <w:sz w:val="16"/>
+          <w:szCs w:val="16"/>
+        </w:rPr>
+        <w:t>bcrypt</w:t>
+      </w:r>
+      <w:proofErr w:type="spellEnd"/>
+    </w:p>
+    <w:p>
+      <w:pPr>
+        <w:rPr>
+          <w:sz w:val="16"/>
+          <w:szCs w:val="16"/>
+        </w:rPr>
+      </w:pPr>
+      <w:r>
+        <w:rPr>
+          <w:sz w:val="16"/>
+          <w:szCs w:val="16"/>
+        </w:rPr>
+        <w:t>Updating 40e9aa2</w:t>
+      </w:r>
+      <w:proofErr w:type="gramStart"/>
+      <w:r>
+        <w:rPr>
+          <w:sz w:val="16"/>
+          <w:szCs w:val="16"/>
+        </w:rPr>
+        <w:t>..</w:t>
+      </w:r>
+      <w:proofErr w:type="gramEnd"/>
+      <w:r>
+        <w:rPr>
+          <w:sz w:val="16"/>
+          <w:szCs w:val="16"/>
+        </w:rPr>
+        <w:t>ae7c38b</w:t>
       </w:r>
     </w:p>
     <w:p>
@@ -1301,31 +1830,40 @@
           <w:sz w:val="16"/>
           <w:szCs w:val="16"/>
         </w:rPr>
-        <w:t xml:space="preserve"> .../java/com/devopsbuddy/backend/service/UserService.java  |  7 +++++++</w:t>
-      </w:r>
-    </w:p>
-    <w:p>
-      <w:pPr>
-        <w:rPr>
-          <w:sz w:val="16"/>
-          <w:szCs w:val="16"/>
-        </w:rPr>
-      </w:pPr>
-      <w:r>
-        <w:rPr>
-          <w:sz w:val="16"/>
-          <w:szCs w:val="16"/>
-        </w:rPr>
-        <w:t xml:space="preserve"> src/main/java/com/devopsbuddy/config/SecurityConfig.java   | 14 +++++++++++++-</w:t>
-      </w:r>
-    </w:p>
-    <w:p>
-      <w:pPr>
-        <w:rPr>
-          <w:sz w:val="16"/>
-          <w:szCs w:val="16"/>
-        </w:rPr>
-      </w:pPr>
+        <w:t xml:space="preserve"> .../java/com/</w:t>
+      </w:r>
+      <w:proofErr w:type="spellStart"/>
+      <w:r>
+        <w:rPr>
+          <w:sz w:val="16"/>
+          <w:szCs w:val="16"/>
+        </w:rPr>
+        <w:t>devopsbuddy</w:t>
+      </w:r>
+      <w:proofErr w:type="spellEnd"/>
+      <w:r>
+        <w:rPr>
+          <w:sz w:val="16"/>
+          <w:szCs w:val="16"/>
+        </w:rPr>
+        <w:t xml:space="preserve">/backend/service/UserService.java  </w:t>
+      </w:r>
+      <w:proofErr w:type="gramStart"/>
+      <w:r>
+        <w:rPr>
+          <w:sz w:val="16"/>
+          <w:szCs w:val="16"/>
+        </w:rPr>
+        <w:t>|  7</w:t>
+      </w:r>
+      <w:proofErr w:type="gramEnd"/>
+      <w:r>
+        <w:rPr>
+          <w:sz w:val="16"/>
+          <w:szCs w:val="16"/>
+        </w:rPr>
+        <w:t xml:space="preserve"> +++++++</w:t>
+      </w:r>
     </w:p>
     <w:p>
       <w:pPr>
@@ -1341,35 +1879,140 @@
         </w:rPr>
         <w:t xml:space="preserve"> </w:t>
       </w:r>
-    </w:p>
-    <w:p>
-      <w:pPr>
-        <w:rPr>
-          <w:sz w:val="16"/>
-          <w:szCs w:val="16"/>
-        </w:rPr>
-      </w:pPr>
-      <w:r>
-        <w:rPr>
-          <w:sz w:val="16"/>
-          <w:szCs w:val="16"/>
-        </w:rPr>
-        <w:t xml:space="preserve"> $ git merge indexes</w:t>
-      </w:r>
-    </w:p>
-    <w:p>
-      <w:pPr>
-        <w:rPr>
-          <w:sz w:val="16"/>
-          <w:szCs w:val="16"/>
-        </w:rPr>
-      </w:pPr>
-      <w:r>
-        <w:rPr>
-          <w:sz w:val="16"/>
-          <w:szCs w:val="16"/>
-        </w:rPr>
-        <w:t>Updating ae7c38b..ee60f84</w:t>
+      <w:proofErr w:type="spellStart"/>
+      <w:r>
+        <w:rPr>
+          <w:sz w:val="16"/>
+          <w:szCs w:val="16"/>
+        </w:rPr>
+        <w:t>src</w:t>
+      </w:r>
+      <w:proofErr w:type="spellEnd"/>
+      <w:r>
+        <w:rPr>
+          <w:sz w:val="16"/>
+          <w:szCs w:val="16"/>
+        </w:rPr>
+        <w:t>/main/java/com/</w:t>
+      </w:r>
+      <w:proofErr w:type="spellStart"/>
+      <w:r>
+        <w:rPr>
+          <w:sz w:val="16"/>
+          <w:szCs w:val="16"/>
+        </w:rPr>
+        <w:t>devopsbuddy</w:t>
+      </w:r>
+      <w:proofErr w:type="spellEnd"/>
+      <w:r>
+        <w:rPr>
+          <w:sz w:val="16"/>
+          <w:szCs w:val="16"/>
+        </w:rPr>
+        <w:t>/</w:t>
+      </w:r>
+      <w:proofErr w:type="spellStart"/>
+      <w:r>
+        <w:rPr>
+          <w:sz w:val="16"/>
+          <w:szCs w:val="16"/>
+        </w:rPr>
+        <w:t>config</w:t>
+      </w:r>
+      <w:proofErr w:type="spellEnd"/>
+      <w:r>
+        <w:rPr>
+          <w:sz w:val="16"/>
+          <w:szCs w:val="16"/>
+        </w:rPr>
+        <w:t>/SecurityConfig.java   | 14 +++++++++++++-</w:t>
+      </w:r>
+    </w:p>
+    <w:p>
+      <w:pPr>
+        <w:rPr>
+          <w:sz w:val="16"/>
+          <w:szCs w:val="16"/>
+        </w:rPr>
+      </w:pPr>
+    </w:p>
+    <w:p>
+      <w:pPr>
+        <w:rPr>
+          <w:sz w:val="16"/>
+          <w:szCs w:val="16"/>
+        </w:rPr>
+      </w:pPr>
+      <w:r>
+        <w:rPr>
+          <w:sz w:val="16"/>
+          <w:szCs w:val="16"/>
+        </w:rPr>
+        <w:t xml:space="preserve"> </w:t>
+      </w:r>
+    </w:p>
+    <w:p>
+      <w:pPr>
+        <w:rPr>
+          <w:sz w:val="16"/>
+          <w:szCs w:val="16"/>
+        </w:rPr>
+      </w:pPr>
+      <w:r>
+        <w:rPr>
+          <w:sz w:val="16"/>
+          <w:szCs w:val="16"/>
+        </w:rPr>
+        <w:t xml:space="preserve"> $ </w:t>
+      </w:r>
+      <w:proofErr w:type="spellStart"/>
+      <w:proofErr w:type="gramStart"/>
+      <w:r>
+        <w:rPr>
+          <w:sz w:val="16"/>
+          <w:szCs w:val="16"/>
+        </w:rPr>
+        <w:t>git</w:t>
+      </w:r>
+      <w:proofErr w:type="spellEnd"/>
+      <w:proofErr w:type="gramEnd"/>
+      <w:r>
+        <w:rPr>
+          <w:sz w:val="16"/>
+          <w:szCs w:val="16"/>
+        </w:rPr>
+        <w:t xml:space="preserve"> merge indexes</w:t>
+      </w:r>
+    </w:p>
+    <w:p>
+      <w:pPr>
+        <w:rPr>
+          <w:sz w:val="16"/>
+          <w:szCs w:val="16"/>
+        </w:rPr>
+      </w:pPr>
+      <w:r>
+        <w:rPr>
+          <w:sz w:val="16"/>
+          <w:szCs w:val="16"/>
+        </w:rPr>
+        <w:t>Updating ae7c38b</w:t>
+      </w:r>
+      <w:proofErr w:type="gramStart"/>
+      <w:r>
+        <w:rPr>
+          <w:sz w:val="16"/>
+          <w:szCs w:val="16"/>
+        </w:rPr>
+        <w:t>..</w:t>
+      </w:r>
+      <w:proofErr w:type="gramEnd"/>
+      <w:r>
+        <w:rPr>
+          <w:sz w:val="16"/>
+          <w:szCs w:val="16"/>
+        </w:rPr>
+        <w:t>ee60f84</w:t>
       </w:r>
     </w:p>
     <w:p>
@@ -1399,37 +2042,181 @@
           <w:sz w:val="16"/>
           <w:szCs w:val="16"/>
         </w:rPr>
-        <w:t xml:space="preserve"> src/main/java/com/devopsbuddy/DevopsbuddyApplication.java      |  5 ++++-</w:t>
-      </w:r>
-    </w:p>
-    <w:p>
-      <w:pPr>
-        <w:rPr>
-          <w:sz w:val="16"/>
-          <w:szCs w:val="16"/>
-        </w:rPr>
-      </w:pPr>
-      <w:r>
-        <w:rPr>
-          <w:sz w:val="16"/>
-          <w:szCs w:val="16"/>
-        </w:rPr>
-        <w:t xml:space="preserve"> .../devopsbuddy/backend/persistence/domain/backend/User.java   |  2 ++</w:t>
-      </w:r>
-    </w:p>
-    <w:p>
-      <w:pPr>
-        <w:rPr>
-          <w:sz w:val="16"/>
-          <w:szCs w:val="16"/>
-        </w:rPr>
-      </w:pPr>
-      <w:r>
-        <w:rPr>
-          <w:sz w:val="16"/>
-          <w:szCs w:val="16"/>
-        </w:rPr>
-        <w:t xml:space="preserve"> src/main/java/com/devopsbuddy/utils/UsersUtils.java            |  6 +++---</w:t>
+        <w:t xml:space="preserve"> </w:t>
+      </w:r>
+      <w:proofErr w:type="spellStart"/>
+      <w:r>
+        <w:rPr>
+          <w:sz w:val="16"/>
+          <w:szCs w:val="16"/>
+        </w:rPr>
+        <w:t>src</w:t>
+      </w:r>
+      <w:proofErr w:type="spellEnd"/>
+      <w:r>
+        <w:rPr>
+          <w:sz w:val="16"/>
+          <w:szCs w:val="16"/>
+        </w:rPr>
+        <w:t>/main/java/com/</w:t>
+      </w:r>
+      <w:proofErr w:type="spellStart"/>
+      <w:r>
+        <w:rPr>
+          <w:sz w:val="16"/>
+          <w:szCs w:val="16"/>
+        </w:rPr>
+        <w:t>devopsbuddy</w:t>
+      </w:r>
+      <w:proofErr w:type="spellEnd"/>
+      <w:r>
+        <w:rPr>
+          <w:sz w:val="16"/>
+          <w:szCs w:val="16"/>
+        </w:rPr>
+        <w:t xml:space="preserve">/DevopsbuddyApplication.java      </w:t>
+      </w:r>
+      <w:proofErr w:type="gramStart"/>
+      <w:r>
+        <w:rPr>
+          <w:sz w:val="16"/>
+          <w:szCs w:val="16"/>
+        </w:rPr>
+        <w:t>|  5</w:t>
+      </w:r>
+      <w:proofErr w:type="gramEnd"/>
+      <w:r>
+        <w:rPr>
+          <w:sz w:val="16"/>
+          <w:szCs w:val="16"/>
+        </w:rPr>
+        <w:t xml:space="preserve"> ++++-</w:t>
+      </w:r>
+    </w:p>
+    <w:p>
+      <w:pPr>
+        <w:rPr>
+          <w:sz w:val="16"/>
+          <w:szCs w:val="16"/>
+        </w:rPr>
+      </w:pPr>
+      <w:r>
+        <w:rPr>
+          <w:sz w:val="16"/>
+          <w:szCs w:val="16"/>
+        </w:rPr>
+        <w:t xml:space="preserve"> .../</w:t>
+      </w:r>
+      <w:proofErr w:type="spellStart"/>
+      <w:r>
+        <w:rPr>
+          <w:sz w:val="16"/>
+          <w:szCs w:val="16"/>
+        </w:rPr>
+        <w:t>devopsbuddy</w:t>
+      </w:r>
+      <w:proofErr w:type="spellEnd"/>
+      <w:r>
+        <w:rPr>
+          <w:sz w:val="16"/>
+          <w:szCs w:val="16"/>
+        </w:rPr>
+        <w:t xml:space="preserve">/backend/persistence/domain/backend/User.java   </w:t>
+      </w:r>
+      <w:proofErr w:type="gramStart"/>
+      <w:r>
+        <w:rPr>
+          <w:sz w:val="16"/>
+          <w:szCs w:val="16"/>
+        </w:rPr>
+        <w:t>|  2</w:t>
+      </w:r>
+      <w:proofErr w:type="gramEnd"/>
+      <w:r>
+        <w:rPr>
+          <w:sz w:val="16"/>
+          <w:szCs w:val="16"/>
+        </w:rPr>
+        <w:t xml:space="preserve"> ++</w:t>
+      </w:r>
+    </w:p>
+    <w:p>
+      <w:pPr>
+        <w:rPr>
+          <w:sz w:val="16"/>
+          <w:szCs w:val="16"/>
+        </w:rPr>
+      </w:pPr>
+      <w:r>
+        <w:rPr>
+          <w:sz w:val="16"/>
+          <w:szCs w:val="16"/>
+        </w:rPr>
+        <w:t xml:space="preserve"> </w:t>
+      </w:r>
+      <w:proofErr w:type="spellStart"/>
+      <w:r>
+        <w:rPr>
+          <w:sz w:val="16"/>
+          <w:szCs w:val="16"/>
+        </w:rPr>
+        <w:t>src</w:t>
+      </w:r>
+      <w:proofErr w:type="spellEnd"/>
+      <w:r>
+        <w:rPr>
+          <w:sz w:val="16"/>
+          <w:szCs w:val="16"/>
+        </w:rPr>
+        <w:t>/main/java/com/</w:t>
+      </w:r>
+      <w:proofErr w:type="spellStart"/>
+      <w:r>
+        <w:rPr>
+          <w:sz w:val="16"/>
+          <w:szCs w:val="16"/>
+        </w:rPr>
+        <w:t>devopsbuddy</w:t>
+      </w:r>
+      <w:proofErr w:type="spellEnd"/>
+      <w:r>
+        <w:rPr>
+          <w:sz w:val="16"/>
+          <w:szCs w:val="16"/>
+        </w:rPr>
+        <w:t>/</w:t>
+      </w:r>
+      <w:proofErr w:type="spellStart"/>
+      <w:r>
+        <w:rPr>
+          <w:sz w:val="16"/>
+          <w:szCs w:val="16"/>
+        </w:rPr>
+        <w:t>utils</w:t>
+      </w:r>
+      <w:proofErr w:type="spellEnd"/>
+      <w:r>
+        <w:rPr>
+          <w:sz w:val="16"/>
+          <w:szCs w:val="16"/>
+        </w:rPr>
+        <w:t xml:space="preserve">/UsersUtils.java            </w:t>
+      </w:r>
+      <w:proofErr w:type="gramStart"/>
+      <w:r>
+        <w:rPr>
+          <w:sz w:val="16"/>
+          <w:szCs w:val="16"/>
+        </w:rPr>
+        <w:t>|  6</w:t>
+      </w:r>
+      <w:proofErr w:type="gramEnd"/>
+      <w:r>
+        <w:rPr>
+          <w:sz w:val="16"/>
+          <w:szCs w:val="16"/>
+        </w:rPr>
+        <w:t xml:space="preserve"> +++---</w:t>
       </w:r>
     </w:p>
     <w:p>
@@ -1459,45 +2246,104 @@
           <w:sz w:val="16"/>
           <w:szCs w:val="16"/>
         </w:rPr>
-        <w:t xml:space="preserve"> .../test/integration/UserServiceIntegrationTest.java           |  8 +++++++-</w:t>
-      </w:r>
-    </w:p>
-    <w:p>
-      <w:pPr>
-        <w:rPr>
-          <w:sz w:val="16"/>
-          <w:szCs w:val="16"/>
-        </w:rPr>
-      </w:pPr>
-    </w:p>
-    <w:p>
-      <w:pPr>
-        <w:rPr>
-          <w:sz w:val="16"/>
-          <w:szCs w:val="16"/>
-        </w:rPr>
-      </w:pPr>
-      <w:r>
-        <w:rPr>
-          <w:sz w:val="16"/>
-          <w:szCs w:val="16"/>
-        </w:rPr>
-        <w:t xml:space="preserve"> $ git merge forgotpassword</w:t>
-      </w:r>
-    </w:p>
-    <w:p>
-      <w:pPr>
-        <w:rPr>
-          <w:sz w:val="16"/>
-          <w:szCs w:val="16"/>
-        </w:rPr>
-      </w:pPr>
-      <w:r>
-        <w:rPr>
-          <w:sz w:val="16"/>
-          <w:szCs w:val="16"/>
-        </w:rPr>
-        <w:t>Updating ee60f84..911b453</w:t>
+        <w:t xml:space="preserve"> .../test/integration/UserServiceIntegrationTest.java           </w:t>
+      </w:r>
+      <w:proofErr w:type="gramStart"/>
+      <w:r>
+        <w:rPr>
+          <w:sz w:val="16"/>
+          <w:szCs w:val="16"/>
+        </w:rPr>
+        <w:t>|  8</w:t>
+      </w:r>
+      <w:proofErr w:type="gramEnd"/>
+      <w:r>
+        <w:rPr>
+          <w:sz w:val="16"/>
+          <w:szCs w:val="16"/>
+        </w:rPr>
+        <w:t xml:space="preserve"> +++++++-</w:t>
+      </w:r>
+    </w:p>
+    <w:p>
+      <w:pPr>
+        <w:rPr>
+          <w:sz w:val="16"/>
+          <w:szCs w:val="16"/>
+        </w:rPr>
+      </w:pPr>
+    </w:p>
+    <w:p>
+      <w:pPr>
+        <w:rPr>
+          <w:sz w:val="16"/>
+          <w:szCs w:val="16"/>
+        </w:rPr>
+      </w:pPr>
+      <w:r>
+        <w:rPr>
+          <w:sz w:val="16"/>
+          <w:szCs w:val="16"/>
+        </w:rPr>
+        <w:t xml:space="preserve"> $ </w:t>
+      </w:r>
+      <w:proofErr w:type="spellStart"/>
+      <w:proofErr w:type="gramStart"/>
+      <w:r>
+        <w:rPr>
+          <w:sz w:val="16"/>
+          <w:szCs w:val="16"/>
+        </w:rPr>
+        <w:t>git</w:t>
+      </w:r>
+      <w:proofErr w:type="spellEnd"/>
+      <w:proofErr w:type="gramEnd"/>
+      <w:r>
+        <w:rPr>
+          <w:sz w:val="16"/>
+          <w:szCs w:val="16"/>
+        </w:rPr>
+        <w:t xml:space="preserve"> merge </w:t>
+      </w:r>
+      <w:proofErr w:type="spellStart"/>
+      <w:r>
+        <w:rPr>
+          <w:sz w:val="16"/>
+          <w:szCs w:val="16"/>
+        </w:rPr>
+        <w:t>forgotpassword</w:t>
+      </w:r>
+      <w:proofErr w:type="spellEnd"/>
+    </w:p>
+    <w:p>
+      <w:pPr>
+        <w:rPr>
+          <w:sz w:val="16"/>
+          <w:szCs w:val="16"/>
+        </w:rPr>
+      </w:pPr>
+      <w:r>
+        <w:rPr>
+          <w:sz w:val="16"/>
+          <w:szCs w:val="16"/>
+        </w:rPr>
+        <w:t>Updating ee60f84</w:t>
+      </w:r>
+      <w:proofErr w:type="gramStart"/>
+      <w:r>
+        <w:rPr>
+          <w:sz w:val="16"/>
+          <w:szCs w:val="16"/>
+        </w:rPr>
+        <w:t>..</w:t>
+      </w:r>
+      <w:proofErr w:type="gramEnd"/>
+      <w:r>
+        <w:rPr>
+          <w:sz w:val="16"/>
+          <w:szCs w:val="16"/>
+        </w:rPr>
+        <w:t>911b453</w:t>
       </w:r>
     </w:p>
     <w:p>
@@ -1527,53 +2373,103 @@
           <w:sz w:val="16"/>
           <w:szCs w:val="16"/>
         </w:rPr>
-        <w:t xml:space="preserve"> src/main/java/com/devopsbuddy/DevopsbuddyApplication.java | 15 ++++++++++++---</w:t>
-      </w:r>
-    </w:p>
-    <w:p>
-      <w:pPr>
-        <w:rPr>
-          <w:sz w:val="16"/>
-          <w:szCs w:val="16"/>
-        </w:rPr>
-      </w:pPr>
-      <w:r>
-        <w:rPr>
-          <w:sz w:val="16"/>
-          <w:szCs w:val="16"/>
-        </w:rPr>
-        <w:t xml:space="preserve"> .../java/com/devopsbuddy/config/ApplicationConfig.java    |  2 ++</w:t>
-      </w:r>
-    </w:p>
-    <w:p>
-      <w:pPr>
-        <w:rPr>
-          <w:sz w:val="16"/>
-          <w:szCs w:val="16"/>
-        </w:rPr>
-      </w:pPr>
-      <w:r>
-        <w:rPr>
-          <w:sz w:val="16"/>
-          <w:szCs w:val="16"/>
-        </w:rPr>
-        <w:t xml:space="preserve"> src/main/resources/env/application-common.properties      |  3 +++</w:t>
-      </w:r>
-    </w:p>
-    <w:p>
-      <w:pPr>
-        <w:rPr>
-          <w:sz w:val="16"/>
-          <w:szCs w:val="16"/>
-        </w:rPr>
-      </w:pPr>
-      <w:r>
-        <w:rPr>
-          <w:sz w:val="16"/>
-          <w:szCs w:val="16"/>
-        </w:rPr>
         <w:t xml:space="preserve"> </w:t>
       </w:r>
+      <w:proofErr w:type="spellStart"/>
+      <w:r>
+        <w:rPr>
+          <w:sz w:val="16"/>
+          <w:szCs w:val="16"/>
+        </w:rPr>
+        <w:t>src</w:t>
+      </w:r>
+      <w:proofErr w:type="spellEnd"/>
+      <w:r>
+        <w:rPr>
+          <w:sz w:val="16"/>
+          <w:szCs w:val="16"/>
+        </w:rPr>
+        <w:t>/main/java/com/</w:t>
+      </w:r>
+      <w:proofErr w:type="spellStart"/>
+      <w:r>
+        <w:rPr>
+          <w:sz w:val="16"/>
+          <w:szCs w:val="16"/>
+        </w:rPr>
+        <w:t>devopsbuddy</w:t>
+      </w:r>
+      <w:proofErr w:type="spellEnd"/>
+      <w:r>
+        <w:rPr>
+          <w:sz w:val="16"/>
+          <w:szCs w:val="16"/>
+        </w:rPr>
+        <w:t>/DevopsbuddyApplication.java | 15 ++++++++++++---</w:t>
+      </w:r>
+    </w:p>
+    <w:p>
+      <w:pPr>
+        <w:rPr>
+          <w:sz w:val="16"/>
+          <w:szCs w:val="16"/>
+        </w:rPr>
+      </w:pPr>
+      <w:r>
+        <w:rPr>
+          <w:sz w:val="16"/>
+          <w:szCs w:val="16"/>
+        </w:rPr>
+        <w:t xml:space="preserve"> .../java/com/</w:t>
+      </w:r>
+      <w:proofErr w:type="spellStart"/>
+      <w:r>
+        <w:rPr>
+          <w:sz w:val="16"/>
+          <w:szCs w:val="16"/>
+        </w:rPr>
+        <w:t>devopsbuddy</w:t>
+      </w:r>
+      <w:proofErr w:type="spellEnd"/>
+      <w:r>
+        <w:rPr>
+          <w:sz w:val="16"/>
+          <w:szCs w:val="16"/>
+        </w:rPr>
+        <w:t>/</w:t>
+      </w:r>
+      <w:proofErr w:type="spellStart"/>
+      <w:r>
+        <w:rPr>
+          <w:sz w:val="16"/>
+          <w:szCs w:val="16"/>
+        </w:rPr>
+        <w:t>config</w:t>
+      </w:r>
+      <w:proofErr w:type="spellEnd"/>
+      <w:r>
+        <w:rPr>
+          <w:sz w:val="16"/>
+          <w:szCs w:val="16"/>
+        </w:rPr>
+        <w:t xml:space="preserve">/ApplicationConfig.java    </w:t>
+      </w:r>
+      <w:proofErr w:type="gramStart"/>
+      <w:r>
+        <w:rPr>
+          <w:sz w:val="16"/>
+          <w:szCs w:val="16"/>
+        </w:rPr>
+        <w:t>|  2</w:t>
+      </w:r>
+      <w:proofErr w:type="gramEnd"/>
+      <w:r>
+        <w:rPr>
+          <w:sz w:val="16"/>
+          <w:szCs w:val="16"/>
+        </w:rPr>
+        <w:t xml:space="preserve"> ++</w:t>
+      </w:r>
     </w:p>
     <w:p>
       <w:pPr>
@@ -1589,35 +2485,172 @@
         </w:rPr>
         <w:t xml:space="preserve"> </w:t>
       </w:r>
-    </w:p>
-    <w:p>
-      <w:pPr>
-        <w:rPr>
-          <w:sz w:val="16"/>
-          <w:szCs w:val="16"/>
-        </w:rPr>
-      </w:pPr>
-      <w:r>
-        <w:rPr>
-          <w:sz w:val="16"/>
-          <w:szCs w:val="16"/>
-        </w:rPr>
-        <w:t>$ git merge forgotpassword</w:t>
-      </w:r>
-    </w:p>
-    <w:p>
-      <w:pPr>
-        <w:rPr>
-          <w:sz w:val="16"/>
-          <w:szCs w:val="16"/>
-        </w:rPr>
-      </w:pPr>
-      <w:r>
-        <w:rPr>
-          <w:sz w:val="16"/>
-          <w:szCs w:val="16"/>
-        </w:rPr>
-        <w:t>Updating 911b453..fd2b27b</w:t>
+      <w:proofErr w:type="spellStart"/>
+      <w:r>
+        <w:rPr>
+          <w:sz w:val="16"/>
+          <w:szCs w:val="16"/>
+        </w:rPr>
+        <w:t>src</w:t>
+      </w:r>
+      <w:proofErr w:type="spellEnd"/>
+      <w:r>
+        <w:rPr>
+          <w:sz w:val="16"/>
+          <w:szCs w:val="16"/>
+        </w:rPr>
+        <w:t>/main/resources/</w:t>
+      </w:r>
+      <w:proofErr w:type="spellStart"/>
+      <w:r>
+        <w:rPr>
+          <w:sz w:val="16"/>
+          <w:szCs w:val="16"/>
+        </w:rPr>
+        <w:t>env</w:t>
+      </w:r>
+      <w:proofErr w:type="spellEnd"/>
+      <w:r>
+        <w:rPr>
+          <w:sz w:val="16"/>
+          <w:szCs w:val="16"/>
+        </w:rPr>
+        <w:t>/application-</w:t>
+      </w:r>
+      <w:proofErr w:type="spellStart"/>
+      <w:r>
+        <w:rPr>
+          <w:sz w:val="16"/>
+          <w:szCs w:val="16"/>
+        </w:rPr>
+        <w:t>common.properties</w:t>
+      </w:r>
+      <w:proofErr w:type="spellEnd"/>
+      <w:r>
+        <w:rPr>
+          <w:sz w:val="16"/>
+          <w:szCs w:val="16"/>
+        </w:rPr>
+        <w:t xml:space="preserve">      </w:t>
+      </w:r>
+      <w:proofErr w:type="gramStart"/>
+      <w:r>
+        <w:rPr>
+          <w:sz w:val="16"/>
+          <w:szCs w:val="16"/>
+        </w:rPr>
+        <w:t>|  3</w:t>
+      </w:r>
+      <w:proofErr w:type="gramEnd"/>
+      <w:r>
+        <w:rPr>
+          <w:sz w:val="16"/>
+          <w:szCs w:val="16"/>
+        </w:rPr>
+        <w:t xml:space="preserve"> +++</w:t>
+      </w:r>
+    </w:p>
+    <w:p>
+      <w:pPr>
+        <w:rPr>
+          <w:sz w:val="16"/>
+          <w:szCs w:val="16"/>
+        </w:rPr>
+      </w:pPr>
+      <w:r>
+        <w:rPr>
+          <w:sz w:val="16"/>
+          <w:szCs w:val="16"/>
+        </w:rPr>
+        <w:t xml:space="preserve"> </w:t>
+      </w:r>
+    </w:p>
+    <w:p>
+      <w:pPr>
+        <w:rPr>
+          <w:sz w:val="16"/>
+          <w:szCs w:val="16"/>
+        </w:rPr>
+      </w:pPr>
+      <w:r>
+        <w:rPr>
+          <w:sz w:val="16"/>
+          <w:szCs w:val="16"/>
+        </w:rPr>
+        <w:t xml:space="preserve"> </w:t>
+      </w:r>
+    </w:p>
+    <w:p>
+      <w:pPr>
+        <w:rPr>
+          <w:sz w:val="16"/>
+          <w:szCs w:val="16"/>
+        </w:rPr>
+      </w:pPr>
+      <w:r>
+        <w:rPr>
+          <w:sz w:val="16"/>
+          <w:szCs w:val="16"/>
+        </w:rPr>
+        <w:t xml:space="preserve">$ </w:t>
+      </w:r>
+      <w:proofErr w:type="spellStart"/>
+      <w:proofErr w:type="gramStart"/>
+      <w:r>
+        <w:rPr>
+          <w:sz w:val="16"/>
+          <w:szCs w:val="16"/>
+        </w:rPr>
+        <w:t>git</w:t>
+      </w:r>
+      <w:proofErr w:type="spellEnd"/>
+      <w:proofErr w:type="gramEnd"/>
+      <w:r>
+        <w:rPr>
+          <w:sz w:val="16"/>
+          <w:szCs w:val="16"/>
+        </w:rPr>
+        <w:t xml:space="preserve"> merge </w:t>
+      </w:r>
+      <w:proofErr w:type="spellStart"/>
+      <w:r>
+        <w:rPr>
+          <w:sz w:val="16"/>
+          <w:szCs w:val="16"/>
+        </w:rPr>
+        <w:t>forgotpassword</w:t>
+      </w:r>
+      <w:proofErr w:type="spellEnd"/>
+    </w:p>
+    <w:p>
+      <w:pPr>
+        <w:rPr>
+          <w:sz w:val="16"/>
+          <w:szCs w:val="16"/>
+        </w:rPr>
+      </w:pPr>
+      <w:r>
+        <w:rPr>
+          <w:sz w:val="16"/>
+          <w:szCs w:val="16"/>
+        </w:rPr>
+        <w:t>Updating 911b453</w:t>
+      </w:r>
+      <w:proofErr w:type="gramStart"/>
+      <w:r>
+        <w:rPr>
+          <w:sz w:val="16"/>
+          <w:szCs w:val="16"/>
+        </w:rPr>
+        <w:t>..</w:t>
+      </w:r>
+      <w:proofErr w:type="gramEnd"/>
+      <w:r>
+        <w:rPr>
+          <w:sz w:val="16"/>
+          <w:szCs w:val="16"/>
+        </w:rPr>
+        <w:t>fd2b27b</w:t>
       </w:r>
     </w:p>
     <w:p>
@@ -1647,7 +2680,23 @@
           <w:sz w:val="16"/>
           <w:szCs w:val="16"/>
         </w:rPr>
-        <w:t xml:space="preserve"> .../LocalDateTimeAttributeConverter.java           |  21 ++++</w:t>
+        <w:t xml:space="preserve"> .../LocalDateTimeAttributeConverter.java           </w:t>
+      </w:r>
+      <w:proofErr w:type="gramStart"/>
+      <w:r>
+        <w:rPr>
+          <w:sz w:val="16"/>
+          <w:szCs w:val="16"/>
+        </w:rPr>
+        <w:t>|  21</w:t>
+      </w:r>
+      <w:proofErr w:type="gramEnd"/>
+      <w:r>
+        <w:rPr>
+          <w:sz w:val="16"/>
+          <w:szCs w:val="16"/>
+        </w:rPr>
+        <w:t xml:space="preserve"> ++++</w:t>
       </w:r>
     </w:p>
     <w:p>
@@ -1677,37 +2726,85 @@
           <w:sz w:val="16"/>
           <w:szCs w:val="16"/>
         </w:rPr>
-        <w:t xml:space="preserve"> .../backend/persistence/domain/backend/User.java   |  15 +++</w:t>
-      </w:r>
-    </w:p>
-    <w:p>
-      <w:pPr>
-        <w:rPr>
-          <w:sz w:val="16"/>
-          <w:szCs w:val="16"/>
-        </w:rPr>
-      </w:pPr>
-      <w:r>
-        <w:rPr>
-          <w:sz w:val="16"/>
-          <w:szCs w:val="16"/>
-        </w:rPr>
-        <w:t xml:space="preserve"> .../repositories/PasswordResetTokenRepository.java |  18 ++++</w:t>
-      </w:r>
-    </w:p>
-    <w:p>
-      <w:pPr>
-        <w:rPr>
-          <w:sz w:val="16"/>
-          <w:szCs w:val="16"/>
-        </w:rPr>
-      </w:pPr>
-      <w:r>
-        <w:rPr>
-          <w:sz w:val="16"/>
-          <w:szCs w:val="16"/>
-        </w:rPr>
-        <w:t xml:space="preserve"> .../persistence/repositories/UserRepository.java   |  16 +++</w:t>
+        <w:t xml:space="preserve"> .../backend/persistence/domain/backend/User.java   </w:t>
+      </w:r>
+      <w:proofErr w:type="gramStart"/>
+      <w:r>
+        <w:rPr>
+          <w:sz w:val="16"/>
+          <w:szCs w:val="16"/>
+        </w:rPr>
+        <w:t>|  15</w:t>
+      </w:r>
+      <w:proofErr w:type="gramEnd"/>
+      <w:r>
+        <w:rPr>
+          <w:sz w:val="16"/>
+          <w:szCs w:val="16"/>
+        </w:rPr>
+        <w:t xml:space="preserve"> +++</w:t>
+      </w:r>
+    </w:p>
+    <w:p>
+      <w:pPr>
+        <w:rPr>
+          <w:sz w:val="16"/>
+          <w:szCs w:val="16"/>
+        </w:rPr>
+      </w:pPr>
+      <w:r>
+        <w:rPr>
+          <w:sz w:val="16"/>
+          <w:szCs w:val="16"/>
+        </w:rPr>
+        <w:t xml:space="preserve"> .../repositories/PasswordResetTokenRepository.java </w:t>
+      </w:r>
+      <w:proofErr w:type="gramStart"/>
+      <w:r>
+        <w:rPr>
+          <w:sz w:val="16"/>
+          <w:szCs w:val="16"/>
+        </w:rPr>
+        <w:t>|  18</w:t>
+      </w:r>
+      <w:proofErr w:type="gramEnd"/>
+      <w:r>
+        <w:rPr>
+          <w:sz w:val="16"/>
+          <w:szCs w:val="16"/>
+        </w:rPr>
+        <w:t xml:space="preserve"> ++++</w:t>
+      </w:r>
+    </w:p>
+    <w:p>
+      <w:pPr>
+        <w:rPr>
+          <w:sz w:val="16"/>
+          <w:szCs w:val="16"/>
+        </w:rPr>
+      </w:pPr>
+      <w:r>
+        <w:rPr>
+          <w:sz w:val="16"/>
+          <w:szCs w:val="16"/>
+        </w:rPr>
+        <w:t xml:space="preserve"> .../persistence/repositories/UserRepository.java   </w:t>
+      </w:r>
+      <w:proofErr w:type="gramStart"/>
+      <w:r>
+        <w:rPr>
+          <w:sz w:val="16"/>
+          <w:szCs w:val="16"/>
+        </w:rPr>
+        <w:t>|  16</w:t>
+      </w:r>
+      <w:proofErr w:type="gramEnd"/>
+      <w:r>
+        <w:rPr>
+          <w:sz w:val="16"/>
+          <w:szCs w:val="16"/>
+        </w:rPr>
+        <w:t xml:space="preserve"> +++</w:t>
       </w:r>
     </w:p>
     <w:p>
@@ -1723,82 +2820,189 @@
           <w:szCs w:val="16"/>
         </w:rPr>
         <w:lastRenderedPageBreak/>
-        <w:t xml:space="preserve"> src/main/resources/application.properties          |   3 +-</w:t>
-      </w:r>
-    </w:p>
-    <w:p>
-      <w:pPr>
-        <w:rPr>
-          <w:sz w:val="16"/>
-          <w:szCs w:val="16"/>
-        </w:rPr>
-      </w:pPr>
-      <w:r>
-        <w:rPr>
-          <w:sz w:val="16"/>
-          <w:szCs w:val="16"/>
-        </w:rPr>
-        <w:t xml:space="preserve"> .../test/integration/AbstractIntegrationTest.java  |  63 ++++++++++++</w:t>
-      </w:r>
-    </w:p>
-    <w:p>
-      <w:pPr>
-        <w:rPr>
-          <w:sz w:val="16"/>
-          <w:szCs w:val="16"/>
-        </w:rPr>
-      </w:pPr>
-      <w:r>
-        <w:rPr>
-          <w:sz w:val="16"/>
-          <w:szCs w:val="16"/>
-        </w:rPr>
-        <w:t xml:space="preserve"> ...est.java =&gt; UserRepositoryIntegrationTest.java} |  73 ++++++----</w:t>
-      </w:r>
-    </w:p>
-    <w:p>
-      <w:pPr>
-        <w:rPr>
-          <w:sz w:val="16"/>
-          <w:szCs w:val="16"/>
-        </w:rPr>
-      </w:pPr>
-      <w:r>
-        <w:rPr>
-          <w:sz w:val="16"/>
-          <w:szCs w:val="16"/>
-        </w:rPr>
         <w:t xml:space="preserve"> </w:t>
       </w:r>
-    </w:p>
-    <w:p>
-      <w:pPr>
-        <w:rPr>
-          <w:sz w:val="16"/>
-          <w:szCs w:val="16"/>
-        </w:rPr>
-      </w:pPr>
-      <w:r>
-        <w:rPr>
-          <w:sz w:val="16"/>
-          <w:szCs w:val="16"/>
-        </w:rPr>
-        <w:t xml:space="preserve"> $ git merge forgotpassword</w:t>
-      </w:r>
-    </w:p>
-    <w:p>
-      <w:pPr>
-        <w:rPr>
-          <w:sz w:val="16"/>
-          <w:szCs w:val="16"/>
-        </w:rPr>
-      </w:pPr>
-      <w:r>
-        <w:rPr>
-          <w:sz w:val="16"/>
-          <w:szCs w:val="16"/>
-        </w:rPr>
-        <w:t>Updating fd2b27b..fc6856c</w:t>
+      <w:proofErr w:type="spellStart"/>
+      <w:r>
+        <w:rPr>
+          <w:sz w:val="16"/>
+          <w:szCs w:val="16"/>
+        </w:rPr>
+        <w:t>src</w:t>
+      </w:r>
+      <w:proofErr w:type="spellEnd"/>
+      <w:r>
+        <w:rPr>
+          <w:sz w:val="16"/>
+          <w:szCs w:val="16"/>
+        </w:rPr>
+        <w:t>/main/resources/</w:t>
+      </w:r>
+      <w:proofErr w:type="spellStart"/>
+      <w:r>
+        <w:rPr>
+          <w:sz w:val="16"/>
+          <w:szCs w:val="16"/>
+        </w:rPr>
+        <w:t>application.properties</w:t>
+      </w:r>
+      <w:proofErr w:type="spellEnd"/>
+      <w:r>
+        <w:rPr>
+          <w:sz w:val="16"/>
+          <w:szCs w:val="16"/>
+        </w:rPr>
+        <w:t xml:space="preserve">          |   3 +-</w:t>
+      </w:r>
+    </w:p>
+    <w:p>
+      <w:pPr>
+        <w:rPr>
+          <w:sz w:val="16"/>
+          <w:szCs w:val="16"/>
+        </w:rPr>
+      </w:pPr>
+      <w:r>
+        <w:rPr>
+          <w:sz w:val="16"/>
+          <w:szCs w:val="16"/>
+        </w:rPr>
+        <w:t xml:space="preserve"> .../test/integration/AbstractIntegrationTest.java  </w:t>
+      </w:r>
+      <w:proofErr w:type="gramStart"/>
+      <w:r>
+        <w:rPr>
+          <w:sz w:val="16"/>
+          <w:szCs w:val="16"/>
+        </w:rPr>
+        <w:t>|  63</w:t>
+      </w:r>
+      <w:proofErr w:type="gramEnd"/>
+      <w:r>
+        <w:rPr>
+          <w:sz w:val="16"/>
+          <w:szCs w:val="16"/>
+        </w:rPr>
+        <w:t xml:space="preserve"> ++++++++++++</w:t>
+      </w:r>
+    </w:p>
+    <w:p>
+      <w:pPr>
+        <w:rPr>
+          <w:sz w:val="16"/>
+          <w:szCs w:val="16"/>
+        </w:rPr>
+      </w:pPr>
+      <w:r>
+        <w:rPr>
+          <w:sz w:val="16"/>
+          <w:szCs w:val="16"/>
+        </w:rPr>
+        <w:t xml:space="preserve"> ...est.java =&gt; UserRepositoryIntegrationTest.java} </w:t>
+      </w:r>
+      <w:proofErr w:type="gramStart"/>
+      <w:r>
+        <w:rPr>
+          <w:sz w:val="16"/>
+          <w:szCs w:val="16"/>
+        </w:rPr>
+        <w:t>|  73</w:t>
+      </w:r>
+      <w:proofErr w:type="gramEnd"/>
+      <w:r>
+        <w:rPr>
+          <w:sz w:val="16"/>
+          <w:szCs w:val="16"/>
+        </w:rPr>
+        <w:t xml:space="preserve"> ++++++----</w:t>
+      </w:r>
+    </w:p>
+    <w:p>
+      <w:pPr>
+        <w:rPr>
+          <w:sz w:val="16"/>
+          <w:szCs w:val="16"/>
+        </w:rPr>
+      </w:pPr>
+      <w:r>
+        <w:rPr>
+          <w:sz w:val="16"/>
+          <w:szCs w:val="16"/>
+        </w:rPr>
+        <w:t xml:space="preserve"> </w:t>
+      </w:r>
+    </w:p>
+    <w:p>
+      <w:pPr>
+        <w:rPr>
+          <w:sz w:val="16"/>
+          <w:szCs w:val="16"/>
+        </w:rPr>
+      </w:pPr>
+      <w:r>
+        <w:rPr>
+          <w:sz w:val="16"/>
+          <w:szCs w:val="16"/>
+        </w:rPr>
+        <w:t xml:space="preserve"> $ </w:t>
+      </w:r>
+      <w:proofErr w:type="spellStart"/>
+      <w:proofErr w:type="gramStart"/>
+      <w:r>
+        <w:rPr>
+          <w:sz w:val="16"/>
+          <w:szCs w:val="16"/>
+        </w:rPr>
+        <w:t>git</w:t>
+      </w:r>
+      <w:proofErr w:type="spellEnd"/>
+      <w:proofErr w:type="gramEnd"/>
+      <w:r>
+        <w:rPr>
+          <w:sz w:val="16"/>
+          <w:szCs w:val="16"/>
+        </w:rPr>
+        <w:t xml:space="preserve"> merge </w:t>
+      </w:r>
+      <w:proofErr w:type="spellStart"/>
+      <w:r>
+        <w:rPr>
+          <w:sz w:val="16"/>
+          <w:szCs w:val="16"/>
+        </w:rPr>
+        <w:t>forgotpassword</w:t>
+      </w:r>
+      <w:proofErr w:type="spellEnd"/>
+    </w:p>
+    <w:p>
+      <w:pPr>
+        <w:rPr>
+          <w:sz w:val="16"/>
+          <w:szCs w:val="16"/>
+        </w:rPr>
+      </w:pPr>
+      <w:r>
+        <w:rPr>
+          <w:sz w:val="16"/>
+          <w:szCs w:val="16"/>
+        </w:rPr>
+        <w:t>Updating fd2b27b</w:t>
+      </w:r>
+      <w:proofErr w:type="gramStart"/>
+      <w:r>
+        <w:rPr>
+          <w:sz w:val="16"/>
+          <w:szCs w:val="16"/>
+        </w:rPr>
+        <w:t>..</w:t>
+      </w:r>
+      <w:proofErr w:type="gramEnd"/>
+      <w:r>
+        <w:rPr>
+          <w:sz w:val="16"/>
+          <w:szCs w:val="16"/>
+        </w:rPr>
+        <w:t>fc6856c</w:t>
       </w:r>
     </w:p>
     <w:p>
@@ -1828,22 +3032,54 @@
           <w:sz w:val="16"/>
           <w:szCs w:val="16"/>
         </w:rPr>
-        <w:t xml:space="preserve"> .../repositories/PasswordResetTokenRepository.java |  1 +</w:t>
-      </w:r>
-    </w:p>
-    <w:p>
-      <w:pPr>
-        <w:rPr>
-          <w:sz w:val="16"/>
-          <w:szCs w:val="16"/>
-        </w:rPr>
-      </w:pPr>
-      <w:r>
-        <w:rPr>
-          <w:sz w:val="16"/>
-          <w:szCs w:val="16"/>
-        </w:rPr>
-        <w:t xml:space="preserve"> .../persistence/repositories/UserRepository.java   |  2 +</w:t>
+        <w:t xml:space="preserve"> .../repositories/PasswordResetTokenRepository.java </w:t>
+      </w:r>
+      <w:proofErr w:type="gramStart"/>
+      <w:r>
+        <w:rPr>
+          <w:sz w:val="16"/>
+          <w:szCs w:val="16"/>
+        </w:rPr>
+        <w:t>|  1</w:t>
+      </w:r>
+      <w:proofErr w:type="gramEnd"/>
+      <w:r>
+        <w:rPr>
+          <w:sz w:val="16"/>
+          <w:szCs w:val="16"/>
+        </w:rPr>
+        <w:t xml:space="preserve"> +</w:t>
+      </w:r>
+    </w:p>
+    <w:p>
+      <w:pPr>
+        <w:rPr>
+          <w:sz w:val="16"/>
+          <w:szCs w:val="16"/>
+        </w:rPr>
+      </w:pPr>
+      <w:r>
+        <w:rPr>
+          <w:sz w:val="16"/>
+          <w:szCs w:val="16"/>
+        </w:rPr>
+        <w:t xml:space="preserve"> .../persistence/repositories/UserRepository.java   </w:t>
+      </w:r>
+      <w:proofErr w:type="gramStart"/>
+      <w:r>
+        <w:rPr>
+          <w:sz w:val="16"/>
+          <w:szCs w:val="16"/>
+        </w:rPr>
+        <w:t>|  2</w:t>
+      </w:r>
+      <w:proofErr w:type="gramEnd"/>
+      <w:r>
+        <w:rPr>
+          <w:sz w:val="16"/>
+          <w:szCs w:val="16"/>
+        </w:rPr>
+        <w:t xml:space="preserve"> +</w:t>
       </w:r>
     </w:p>
     <w:p>
@@ -1873,7 +3109,23 @@
           <w:sz w:val="16"/>
           <w:szCs w:val="16"/>
         </w:rPr>
-        <w:t xml:space="preserve"> .../devopsbuddy/backend/service/UserService.java   | 15 +++++</w:t>
+        <w:t xml:space="preserve"> .../</w:t>
+      </w:r>
+      <w:proofErr w:type="spellStart"/>
+      <w:r>
+        <w:rPr>
+          <w:sz w:val="16"/>
+          <w:szCs w:val="16"/>
+        </w:rPr>
+        <w:t>devopsbuddy</w:t>
+      </w:r>
+      <w:proofErr w:type="spellEnd"/>
+      <w:r>
+        <w:rPr>
+          <w:sz w:val="16"/>
+          <w:szCs w:val="16"/>
+        </w:rPr>
+        <w:t>/backend/service/UserService.java   | 15 +++++</w:t>
       </w:r>
     </w:p>
     <w:p>
@@ -1933,7 +3185,23 @@
           <w:sz w:val="16"/>
           <w:szCs w:val="16"/>
         </w:rPr>
-        <w:t xml:space="preserve"> .../integration/UserServiceIntegrationTest.java    |  9 +--</w:t>
+        <w:t xml:space="preserve"> .../integration/UserServiceIntegrationTest.java    </w:t>
+      </w:r>
+      <w:proofErr w:type="gramStart"/>
+      <w:r>
+        <w:rPr>
+          <w:sz w:val="16"/>
+          <w:szCs w:val="16"/>
+        </w:rPr>
+        <w:t>|  9</w:t>
+      </w:r>
+      <w:proofErr w:type="gramEnd"/>
+      <w:r>
+        <w:rPr>
+          <w:sz w:val="16"/>
+          <w:szCs w:val="16"/>
+        </w:rPr>
+        <w:t xml:space="preserve"> +--</w:t>
       </w:r>
     </w:p>
     <w:p>
@@ -1959,15 +3227,38 @@
         <w:ind w:left="720"/>
       </w:pPr>
       <w:r>
-        <w:t>$ git merge forgotpassword</w:t>
-      </w:r>
+        <w:t xml:space="preserve">$ </w:t>
+      </w:r>
+      <w:proofErr w:type="spellStart"/>
+      <w:proofErr w:type="gramStart"/>
+      <w:r>
+        <w:t>git</w:t>
+      </w:r>
+      <w:proofErr w:type="spellEnd"/>
+      <w:proofErr w:type="gramEnd"/>
+      <w:r>
+        <w:t xml:space="preserve"> merge </w:t>
+      </w:r>
+      <w:proofErr w:type="spellStart"/>
+      <w:r>
+        <w:t>forgotpassword</w:t>
+      </w:r>
+      <w:proofErr w:type="spellEnd"/>
     </w:p>
     <w:p>
       <w:pPr>
         <w:ind w:left="720"/>
       </w:pPr>
       <w:r>
-        <w:t>Updating 18afd91..2a734f9</w:t>
+        <w:t>Updating 18afd91</w:t>
+      </w:r>
+      <w:proofErr w:type="gramStart"/>
+      <w:r>
+        <w:t>..</w:t>
+      </w:r>
+      <w:proofErr w:type="gramEnd"/>
+      <w:r>
+        <w:t>2a734f9</w:t>
       </w:r>
     </w:p>
     <w:p>
@@ -1983,7 +3274,23 @@
         <w:ind w:left="720"/>
       </w:pPr>
       <w:r>
-        <w:t xml:space="preserve"> .../com/devopsbuddy/DevopsbuddyApplication.java    |  5 +-</w:t>
+        <w:t xml:space="preserve"> .../com/</w:t>
+      </w:r>
+      <w:proofErr w:type="spellStart"/>
+      <w:r>
+        <w:t>devopsbuddy</w:t>
+      </w:r>
+      <w:proofErr w:type="spellEnd"/>
+      <w:r>
+        <w:t xml:space="preserve">/DevopsbuddyApplication.java    </w:t>
+      </w:r>
+      <w:proofErr w:type="gramStart"/>
+      <w:r>
+        <w:t>|  5</w:t>
+      </w:r>
+      <w:proofErr w:type="gramEnd"/>
+      <w:r>
+        <w:t xml:space="preserve"> +-</w:t>
       </w:r>
     </w:p>
     <w:p>
@@ -1991,7 +3298,15 @@
         <w:ind w:left="720"/>
       </w:pPr>
       <w:r>
-        <w:t xml:space="preserve"> .../{web/i18n =&gt; backend/service}/I18NService.java |  2 +-</w:t>
+        <w:t xml:space="preserve"> .../{web/i18n =&gt; backend/service}/I18NService.java </w:t>
+      </w:r>
+      <w:proofErr w:type="gramStart"/>
+      <w:r>
+        <w:t>|  2</w:t>
+      </w:r>
+      <w:proofErr w:type="gramEnd"/>
+      <w:r>
+        <w:t xml:space="preserve"> +-</w:t>
       </w:r>
     </w:p>
     <w:p>
@@ -1999,7 +3314,31 @@
         <w:ind w:left="720"/>
       </w:pPr>
       <w:r>
-        <w:t xml:space="preserve"> .../com/devopsbuddy/config/SecurityConfig.java     |  4 +-</w:t>
+        <w:t xml:space="preserve"> .../com/</w:t>
+      </w:r>
+      <w:proofErr w:type="spellStart"/>
+      <w:r>
+        <w:t>devopsbuddy</w:t>
+      </w:r>
+      <w:proofErr w:type="spellEnd"/>
+      <w:r>
+        <w:t>/</w:t>
+      </w:r>
+      <w:proofErr w:type="spellStart"/>
+      <w:r>
+        <w:t>config</w:t>
+      </w:r>
+      <w:proofErr w:type="spellEnd"/>
+      <w:r>
+        <w:t xml:space="preserve">/SecurityConfig.java     </w:t>
+      </w:r>
+      <w:proofErr w:type="gramStart"/>
+      <w:r>
+        <w:t>|  4</w:t>
+      </w:r>
+      <w:proofErr w:type="gramEnd"/>
+      <w:r>
+        <w:t xml:space="preserve"> +-</w:t>
       </w:r>
     </w:p>
     <w:p>
@@ -2007,7 +3346,31 @@
         <w:ind w:left="720"/>
       </w:pPr>
       <w:r>
-        <w:t xml:space="preserve"> src/main/java/com/devopsbuddy/utils/UserUtils.java | 62 +++++++++++++++</w:t>
+        <w:t xml:space="preserve"> </w:t>
+      </w:r>
+      <w:proofErr w:type="spellStart"/>
+      <w:r>
+        <w:t>src</w:t>
+      </w:r>
+      <w:proofErr w:type="spellEnd"/>
+      <w:r>
+        <w:t>/main/java/com/</w:t>
+      </w:r>
+      <w:proofErr w:type="spellStart"/>
+      <w:r>
+        <w:t>devopsbuddy</w:t>
+      </w:r>
+      <w:proofErr w:type="spellEnd"/>
+      <w:r>
+        <w:t>/</w:t>
+      </w:r>
+      <w:proofErr w:type="spellStart"/>
+      <w:r>
+        <w:t>utils</w:t>
+      </w:r>
+      <w:proofErr w:type="spellEnd"/>
+      <w:r>
+        <w:t>/UserUtils.java | 62 +++++++++++++++</w:t>
       </w:r>
     </w:p>
     <w:p>
@@ -2015,7 +3378,23 @@
         <w:ind w:left="720"/>
       </w:pPr>
       <w:r>
-        <w:t xml:space="preserve"> .../java/com/devopsbuddy/utils/UsersUtils.java     | 35 --------</w:t>
+        <w:t xml:space="preserve"> .../java/com/</w:t>
+      </w:r>
+      <w:proofErr w:type="spellStart"/>
+      <w:r>
+        <w:t>devopsbuddy</w:t>
+      </w:r>
+      <w:proofErr w:type="spellEnd"/>
+      <w:r>
+        <w:t>/</w:t>
+      </w:r>
+      <w:proofErr w:type="spellStart"/>
+      <w:r>
+        <w:t>utils</w:t>
+      </w:r>
+      <w:proofErr w:type="spellEnd"/>
+      <w:r>
+        <w:t>/UsersUtils.java     | 35 --------</w:t>
       </w:r>
     </w:p>
     <w:p>
@@ -2031,7 +3410,31 @@
         <w:ind w:left="720"/>
       </w:pPr>
       <w:r>
-        <w:t xml:space="preserve"> src/main/resources/application.properties          |  2 +-</w:t>
+        <w:t xml:space="preserve"> </w:t>
+      </w:r>
+      <w:proofErr w:type="spellStart"/>
+      <w:r>
+        <w:t>src</w:t>
+      </w:r>
+      <w:proofErr w:type="spellEnd"/>
+      <w:r>
+        <w:t>/main/resources/</w:t>
+      </w:r>
+      <w:proofErr w:type="spellStart"/>
+      <w:r>
+        <w:t>application.properties</w:t>
+      </w:r>
+      <w:proofErr w:type="spellEnd"/>
+      <w:r>
+        <w:t xml:space="preserve">          </w:t>
+      </w:r>
+      <w:proofErr w:type="gramStart"/>
+      <w:r>
+        <w:t>|  2</w:t>
+      </w:r>
+      <w:proofErr w:type="gramEnd"/>
+      <w:r>
+        <w:t xml:space="preserve"> +-</w:t>
       </w:r>
     </w:p>
     <w:p>
@@ -2039,7 +3442,23 @@
         <w:ind w:left="720"/>
       </w:pPr>
       <w:r>
-        <w:t xml:space="preserve"> src/main/resources/i18n/messages.properties        | 13 ++-</w:t>
+        <w:t xml:space="preserve"> </w:t>
+      </w:r>
+      <w:proofErr w:type="spellStart"/>
+      <w:r>
+        <w:t>src</w:t>
+      </w:r>
+      <w:proofErr w:type="spellEnd"/>
+      <w:r>
+        <w:t>/main/resources/i18n/</w:t>
+      </w:r>
+      <w:proofErr w:type="spellStart"/>
+      <w:r>
+        <w:t>messages.properties</w:t>
+      </w:r>
+      <w:proofErr w:type="spellEnd"/>
+      <w:r>
+        <w:t xml:space="preserve">        | 13 ++-</w:t>
       </w:r>
     </w:p>
     <w:p>
@@ -2047,7 +3466,15 @@
         <w:ind w:left="720"/>
       </w:pPr>
       <w:r>
-        <w:t xml:space="preserve"> .../templates/forgotmypassword/emailForm.html      | 53 ++++++++++++</w:t>
+        <w:t xml:space="preserve"> .../templates/</w:t>
+      </w:r>
+      <w:proofErr w:type="spellStart"/>
+      <w:r>
+        <w:t>forgotmypassword</w:t>
+      </w:r>
+      <w:proofErr w:type="spellEnd"/>
+      <w:r>
+        <w:t>/emailForm.html      | 53 ++++++++++++</w:t>
       </w:r>
     </w:p>
     <w:p>
@@ -2055,7 +3482,23 @@
         <w:ind w:left="720"/>
       </w:pPr>
       <w:r>
-        <w:t xml:space="preserve"> src/main/resources/templates/user/login.html       |  1 +</w:t>
+        <w:t xml:space="preserve"> </w:t>
+      </w:r>
+      <w:proofErr w:type="spellStart"/>
+      <w:r>
+        <w:t>src</w:t>
+      </w:r>
+      <w:proofErr w:type="spellEnd"/>
+      <w:r>
+        <w:t xml:space="preserve">/main/resources/templates/user/login.html       </w:t>
+      </w:r>
+      <w:proofErr w:type="gramStart"/>
+      <w:r>
+        <w:t>|  1</w:t>
+      </w:r>
+      <w:proofErr w:type="gramEnd"/>
+      <w:r>
+        <w:t xml:space="preserve"> +</w:t>
       </w:r>
     </w:p>
     <w:p>
@@ -2064,7 +3507,23 @@
       </w:pPr>
       <w:r>
         <w:lastRenderedPageBreak/>
-        <w:t xml:space="preserve"> .../devopsbuddy/DevopsbuddyApplicationTests.java   |  2 +-</w:t>
+        <w:t xml:space="preserve"> .../</w:t>
+      </w:r>
+      <w:proofErr w:type="spellStart"/>
+      <w:r>
+        <w:t>devopsbuddy</w:t>
+      </w:r>
+      <w:proofErr w:type="spellEnd"/>
+      <w:r>
+        <w:t xml:space="preserve">/DevopsbuddyApplicationTests.java   </w:t>
+      </w:r>
+      <w:proofErr w:type="gramStart"/>
+      <w:r>
+        <w:t>|  2</w:t>
+      </w:r>
+      <w:proofErr w:type="gramEnd"/>
+      <w:r>
+        <w:t xml:space="preserve"> +-</w:t>
       </w:r>
     </w:p>
     <w:p>
@@ -2072,7 +3531,15 @@
         <w:ind w:left="720"/>
       </w:pPr>
       <w:r>
-        <w:t xml:space="preserve"> .../test/integration/AbstractIntegrationTest.java  |  4 +-</w:t>
+        <w:t xml:space="preserve"> .../test/integration/AbstractIntegrationTest.java  </w:t>
+      </w:r>
+      <w:proofErr w:type="gramStart"/>
+      <w:r>
+        <w:t>|  4</w:t>
+      </w:r>
+      <w:proofErr w:type="gramEnd"/>
+      <w:r>
+        <w:t xml:space="preserve"> +-</w:t>
       </w:r>
     </w:p>
     <w:p>
@@ -2080,7 +3547,15 @@
         <w:ind w:left="720"/>
       </w:pPr>
       <w:r>
-        <w:t xml:space="preserve"> .../AbstractServiceIntegrationTest.java            |  4 +-</w:t>
+        <w:t xml:space="preserve"> .../AbstractServiceIntegrationTest.java            </w:t>
+      </w:r>
+      <w:proofErr w:type="gramStart"/>
+      <w:r>
+        <w:t>|  4</w:t>
+      </w:r>
+      <w:proofErr w:type="gramEnd"/>
+      <w:r>
+        <w:t xml:space="preserve"> +-</w:t>
       </w:r>
     </w:p>
     <w:p>
@@ -2088,7 +3563,15 @@
         <w:ind w:left="720"/>
       </w:pPr>
       <w:r>
-        <w:t xml:space="preserve"> .../integration/UserRepositoryIntegrationTest.java |  6 --</w:t>
+        <w:t xml:space="preserve"> .../integration/UserRepositoryIntegrationTest.java </w:t>
+      </w:r>
+      <w:proofErr w:type="gramStart"/>
+      <w:r>
+        <w:t>|  6</w:t>
+      </w:r>
+      <w:proofErr w:type="gramEnd"/>
+      <w:r>
+        <w:t xml:space="preserve"> --</w:t>
       </w:r>
     </w:p>
     <w:p>
@@ -2096,7 +3579,15 @@
         <w:ind w:left="720"/>
       </w:pPr>
       <w:r>
-        <w:t xml:space="preserve"> .../integration/UserServiceIntegrationTest.java    |  6 --</w:t>
+        <w:t xml:space="preserve"> .../integration/UserServiceIntegrationTest.java    </w:t>
+      </w:r>
+      <w:proofErr w:type="gramStart"/>
+      <w:r>
+        <w:t>|  6</w:t>
+      </w:r>
+      <w:proofErr w:type="gramEnd"/>
+      <w:r>
+        <w:t xml:space="preserve"> --</w:t>
       </w:r>
     </w:p>
     <w:p>
@@ -2104,7 +3595,15 @@
         <w:ind w:left="720"/>
       </w:pPr>
       <w:r>
-        <w:t xml:space="preserve"> .../devopsbuddy/test/unit/UserUtilsUnitTest.java   | 39 +++++++++</w:t>
+        <w:t xml:space="preserve"> .../</w:t>
+      </w:r>
+      <w:proofErr w:type="spellStart"/>
+      <w:r>
+        <w:t>devopsbuddy</w:t>
+      </w:r>
+      <w:proofErr w:type="spellEnd"/>
+      <w:r>
+        <w:t>/test/unit/UserUtilsUnitTest.java   | 39 +++++++++</w:t>
       </w:r>
     </w:p>
     <w:p>
@@ -2121,8 +3620,169 @@
       <w:pPr>
         <w:ind w:left="720"/>
       </w:pPr>
+      <w:r>
+        <w:t xml:space="preserve">Email </w:t>
+      </w:r>
+      <w:proofErr w:type="spellStart"/>
+      <w:r>
+        <w:t>Journet</w:t>
+      </w:r>
+      <w:proofErr w:type="spellEnd"/>
+      <w:r>
+        <w:t xml:space="preserve"> part 2</w:t>
+      </w:r>
+    </w:p>
+    <w:p>
+      <w:pPr>
+        <w:ind w:left="720"/>
+      </w:pPr>
+      <w:r>
+        <w:t xml:space="preserve">$ </w:t>
+      </w:r>
+      <w:proofErr w:type="spellStart"/>
+      <w:proofErr w:type="gramStart"/>
+      <w:r>
+        <w:t>git</w:t>
+      </w:r>
+      <w:proofErr w:type="spellEnd"/>
+      <w:proofErr w:type="gramEnd"/>
+      <w:r>
+        <w:t xml:space="preserve"> merge </w:t>
+      </w:r>
+      <w:proofErr w:type="spellStart"/>
+      <w:r>
+        <w:t>forgotpassword</w:t>
+      </w:r>
+      <w:proofErr w:type="spellEnd"/>
+    </w:p>
+    <w:p>
+      <w:pPr>
+        <w:ind w:left="720"/>
+      </w:pPr>
+      <w:r>
+        <w:t>Updating 736c8bd</w:t>
+      </w:r>
+      <w:proofErr w:type="gramStart"/>
+      <w:r>
+        <w:t>..</w:t>
+      </w:r>
+      <w:proofErr w:type="gramEnd"/>
+      <w:r>
+        <w:t>f79aa23</w:t>
+      </w:r>
+    </w:p>
+    <w:p>
+      <w:pPr>
+        <w:ind w:left="720"/>
+      </w:pPr>
+      <w:r>
+        <w:t>Fast-forward</w:t>
+      </w:r>
+    </w:p>
+    <w:p>
+      <w:pPr>
+        <w:ind w:left="720"/>
+      </w:pPr>
+      <w:r>
+        <w:t xml:space="preserve"> .../com/</w:t>
+      </w:r>
+      <w:proofErr w:type="spellStart"/>
+      <w:r>
+        <w:t>devopsbuddy</w:t>
+      </w:r>
+      <w:proofErr w:type="spellEnd"/>
+      <w:r>
+        <w:t>/</w:t>
+      </w:r>
+      <w:proofErr w:type="spellStart"/>
+      <w:r>
+        <w:t>config</w:t>
+      </w:r>
+      <w:proofErr w:type="spellEnd"/>
+      <w:r>
+        <w:t xml:space="preserve">/SecurityConfig.java     </w:t>
+      </w:r>
+      <w:proofErr w:type="gramStart"/>
+      <w:r>
+        <w:t>|  3</w:t>
+      </w:r>
+      <w:proofErr w:type="gramEnd"/>
+      <w:r>
+        <w:t xml:space="preserve"> +-</w:t>
+      </w:r>
+    </w:p>
+    <w:p>
+      <w:pPr>
+        <w:ind w:left="720"/>
+      </w:pPr>
+      <w:r>
+        <w:t xml:space="preserve"> .../controllers/ForgotMyPasswordController.java    | 98 ++++++++++++++++++++++</w:t>
+      </w:r>
+    </w:p>
+    <w:p>
+      <w:pPr>
+        <w:ind w:left="720"/>
+      </w:pPr>
+      <w:r>
+        <w:t xml:space="preserve"> </w:t>
+      </w:r>
+      <w:proofErr w:type="spellStart"/>
+      <w:r>
+        <w:t>src</w:t>
+      </w:r>
+      <w:proofErr w:type="spellEnd"/>
+      <w:r>
+        <w:t>/main/resources/i18n/</w:t>
+      </w:r>
+      <w:proofErr w:type="spellStart"/>
+      <w:r>
+        <w:t>messages.properties</w:t>
+      </w:r>
+      <w:proofErr w:type="spellEnd"/>
+      <w:r>
+        <w:t xml:space="preserve">        </w:t>
+      </w:r>
+      <w:proofErr w:type="gramStart"/>
+      <w:r>
+        <w:t>|  5</w:t>
+      </w:r>
+      <w:proofErr w:type="gramEnd"/>
+      <w:r>
+        <w:t xml:space="preserve"> +-</w:t>
+      </w:r>
+    </w:p>
+    <w:p>
+      <w:pPr>
+        <w:ind w:left="720"/>
+      </w:pPr>
+      <w:r>
+        <w:t xml:space="preserve"> .../templates/</w:t>
+      </w:r>
+      <w:proofErr w:type="spellStart"/>
+      <w:r>
+        <w:t>forgotmypassword</w:t>
+      </w:r>
+      <w:proofErr w:type="spellEnd"/>
+      <w:r>
+        <w:t>/changePassword.html | 67 +++++++++++++++</w:t>
+      </w:r>
       <w:bookmarkStart w:id="0" w:name="_GoBack"/>
       <w:bookmarkEnd w:id="0"/>
+    </w:p>
+    <w:p>
+      <w:pPr>
+        <w:ind w:left="720"/>
+      </w:pPr>
+    </w:p>
+    <w:p>
+      <w:pPr>
+        <w:ind w:left="720"/>
+      </w:pPr>
+    </w:p>
+    <w:p>
+      <w:pPr>
+        <w:ind w:left="720"/>
+      </w:pPr>
     </w:p>
     <w:sectPr>
       <w:pgSz w:w="12240" w:h="15840"/>

</xml_diff>

<commit_message>
Created front end domain model and translation layer for basic account
</commit_message>
<xml_diff>
--- a/src/main/resources/Docs/Architecture Design.docx
+++ b/src/main/resources/Docs/Architecture Design.docx
@@ -22,7 +22,6 @@
       <w:r>
         <w:rPr>
           <w:noProof/>
-          <w:lang w:val="en-IN" w:eastAsia="en-IN"/>
         </w:rPr>
         <w:drawing>
           <wp:inline distT="0" distB="0" distL="0" distR="0">
@@ -94,7 +93,6 @@
       <w:r>
         <w:rPr>
           <w:noProof/>
-          <w:lang w:val="en-IN" w:eastAsia="en-IN"/>
         </w:rPr>
         <w:drawing>
           <wp:inline distT="0" distB="0" distL="0" distR="0" wp14:anchorId="4B6A9B63" wp14:editId="6E0C34E0">
@@ -156,7 +154,6 @@
       <w:r>
         <w:rPr>
           <w:noProof/>
-          <w:lang w:val="en-IN" w:eastAsia="en-IN"/>
         </w:rPr>
         <w:drawing>
           <wp:inline distT="0" distB="0" distL="0" distR="0" wp14:anchorId="2A047460" wp14:editId="62C35092">
@@ -956,7 +953,6 @@
       <w:r>
         <w:rPr>
           <w:noProof/>
-          <w:lang w:val="en-IN" w:eastAsia="en-IN"/>
         </w:rPr>
         <w:drawing>
           <wp:inline distT="0" distB="0" distL="0" distR="0" wp14:anchorId="34EA23DC" wp14:editId="50130D29">
@@ -3766,13 +3762,93 @@
       <w:r>
         <w:t>/changePassword.html | 67 +++++++++++++++</w:t>
       </w:r>
+    </w:p>
+    <w:p>
+      <w:pPr>
+        <w:ind w:left="720"/>
+      </w:pPr>
+    </w:p>
+    <w:p>
+      <w:pPr>
+        <w:ind w:left="720"/>
+      </w:pPr>
+    </w:p>
+    <w:p>
+      <w:pPr>
+        <w:ind w:left="720"/>
+      </w:pPr>
+    </w:p>
+    <w:p>
+      <w:pPr>
+        <w:ind w:left="720"/>
+      </w:pPr>
+    </w:p>
+    <w:p>
+      <w:pPr>
+        <w:ind w:left="720"/>
+      </w:pPr>
+    </w:p>
+    <w:p>
+      <w:pPr>
+        <w:pStyle w:val="Heading1"/>
+        <w:numPr>
+          <w:ilvl w:val="0"/>
+          <w:numId w:val="2"/>
+        </w:numPr>
+      </w:pPr>
+      <w:r>
+        <w:rPr>
+          <w:sz w:val="28"/>
+        </w:rPr>
+        <w:lastRenderedPageBreak/>
+        <w:t>High Level picture on Filling Form</w:t>
+      </w:r>
+    </w:p>
+    <w:p>
+      <w:r>
+        <w:rPr>
+          <w:noProof/>
+        </w:rPr>
+        <w:drawing>
+          <wp:inline distT="0" distB="0" distL="0" distR="0" wp14:anchorId="3568B34E" wp14:editId="4A22DD06">
+            <wp:extent cx="5349834" cy="2264534"/>
+            <wp:effectExtent l="0" t="0" r="3810" b="2540"/>
+            <wp:docPr id="5" name="Picture 5"/>
+            <wp:cNvGraphicFramePr>
+              <a:graphicFrameLocks xmlns:a="http://schemas.openxmlformats.org/drawingml/2006/main" noChangeAspect="1"/>
+            </wp:cNvGraphicFramePr>
+            <a:graphic xmlns:a="http://schemas.openxmlformats.org/drawingml/2006/main">
+              <a:graphicData uri="http://schemas.openxmlformats.org/drawingml/2006/picture">
+                <pic:pic xmlns:pic="http://schemas.openxmlformats.org/drawingml/2006/picture">
+                  <pic:nvPicPr>
+                    <pic:cNvPr id="1" name=""/>
+                    <pic:cNvPicPr/>
+                  </pic:nvPicPr>
+                  <pic:blipFill>
+                    <a:blip r:embed="rId9"/>
+                    <a:stretch>
+                      <a:fillRect/>
+                    </a:stretch>
+                  </pic:blipFill>
+                  <pic:spPr>
+                    <a:xfrm>
+                      <a:off x="0" y="0"/>
+                      <a:ext cx="5360121" cy="2268888"/>
+                    </a:xfrm>
+                    <a:prstGeom prst="rect">
+                      <a:avLst/>
+                    </a:prstGeom>
+                  </pic:spPr>
+                </pic:pic>
+              </a:graphicData>
+            </a:graphic>
+          </wp:inline>
+        </w:drawing>
+      </w:r>
+    </w:p>
+    <w:p>
       <w:bookmarkStart w:id="0" w:name="_GoBack"/>
       <w:bookmarkEnd w:id="0"/>
-    </w:p>
-    <w:p>
-      <w:pPr>
-        <w:ind w:left="720"/>
-      </w:pPr>
     </w:p>
     <w:p>
       <w:pPr>
@@ -3796,7 +3872,7 @@
 
 <file path=word/numbering.xml><?xml version="1.0" encoding="utf-8"?>
 <w:numbering xmlns:wpc="http://schemas.microsoft.com/office/word/2010/wordprocessingCanvas" xmlns:mc="http://schemas.openxmlformats.org/markup-compatibility/2006" xmlns:o="urn:schemas-microsoft-com:office:office" xmlns:r="http://schemas.openxmlformats.org/officeDocument/2006/relationships" xmlns:m="http://schemas.openxmlformats.org/officeDocument/2006/math" xmlns:v="urn:schemas-microsoft-com:vml" xmlns:wp14="http://schemas.microsoft.com/office/word/2010/wordprocessingDrawing" xmlns:wp="http://schemas.openxmlformats.org/drawingml/2006/wordprocessingDrawing" xmlns:w10="urn:schemas-microsoft-com:office:word" xmlns:w="http://schemas.openxmlformats.org/wordprocessingml/2006/main" xmlns:w14="http://schemas.microsoft.com/office/word/2010/wordml" xmlns:w15="http://schemas.microsoft.com/office/word/2012/wordml" xmlns:wpg="http://schemas.microsoft.com/office/word/2010/wordprocessingGroup" xmlns:wpi="http://schemas.microsoft.com/office/word/2010/wordprocessingInk" xmlns:wne="http://schemas.microsoft.com/office/word/2006/wordml" xmlns:wps="http://schemas.microsoft.com/office/word/2010/wordprocessingShape" mc:Ignorable="w14 w15 wp14">
-  <w:abstractNum w:abstractNumId="0">
+  <w:abstractNum w:abstractNumId="0" w15:restartNumberingAfterBreak="0">
     <w:nsid w:val="206A2D7D"/>
     <w:multiLevelType w:val="multilevel"/>
     <w:tmpl w:val="0409001F"/>
@@ -3882,7 +3958,7 @@
       </w:pPr>
     </w:lvl>
   </w:abstractNum>
-  <w:abstractNum w:abstractNumId="1">
+  <w:abstractNum w:abstractNumId="1" w15:restartNumberingAfterBreak="0">
     <w:nsid w:val="2D5E2C1C"/>
     <w:multiLevelType w:val="hybridMultilevel"/>
     <w:tmpl w:val="D0B6605C"/>
@@ -3968,7 +4044,7 @@
       </w:pPr>
     </w:lvl>
   </w:abstractNum>
-  <w:abstractNum w:abstractNumId="2">
+  <w:abstractNum w:abstractNumId="2" w15:restartNumberingAfterBreak="0">
     <w:nsid w:val="38891EE6"/>
     <w:multiLevelType w:val="multilevel"/>
     <w:tmpl w:val="9E6C3900"/>
@@ -4057,7 +4133,7 @@
       </w:pPr>
     </w:lvl>
   </w:abstractNum>
-  <w:abstractNum w:abstractNumId="3">
+  <w:abstractNum w:abstractNumId="3" w15:restartNumberingAfterBreak="0">
     <w:nsid w:val="3D827243"/>
     <w:multiLevelType w:val="multilevel"/>
     <w:tmpl w:val="9E6C3900"/>
@@ -4146,7 +4222,7 @@
       </w:pPr>
     </w:lvl>
   </w:abstractNum>
-  <w:abstractNum w:abstractNumId="4">
+  <w:abstractNum w:abstractNumId="4" w15:restartNumberingAfterBreak="0">
     <w:nsid w:val="3EBF7131"/>
     <w:multiLevelType w:val="multilevel"/>
     <w:tmpl w:val="9E6C3900"/>
@@ -4235,7 +4311,7 @@
       </w:pPr>
     </w:lvl>
   </w:abstractNum>
-  <w:abstractNum w:abstractNumId="5">
+  <w:abstractNum w:abstractNumId="5" w15:restartNumberingAfterBreak="0">
     <w:nsid w:val="43B77A96"/>
     <w:multiLevelType w:val="multilevel"/>
     <w:tmpl w:val="0409001F"/>
@@ -4321,7 +4397,7 @@
       </w:pPr>
     </w:lvl>
   </w:abstractNum>
-  <w:abstractNum w:abstractNumId="6">
+  <w:abstractNum w:abstractNumId="6" w15:restartNumberingAfterBreak="0">
     <w:nsid w:val="4E89291C"/>
     <w:multiLevelType w:val="multilevel"/>
     <w:tmpl w:val="9E6C3900"/>
@@ -4410,7 +4486,7 @@
       </w:pPr>
     </w:lvl>
   </w:abstractNum>
-  <w:abstractNum w:abstractNumId="7">
+  <w:abstractNum w:abstractNumId="7" w15:restartNumberingAfterBreak="0">
     <w:nsid w:val="73875575"/>
     <w:multiLevelType w:val="hybridMultilevel"/>
     <w:tmpl w:val="CF847704"/>
@@ -4523,7 +4599,7 @@
       </w:rPr>
     </w:lvl>
   </w:abstractNum>
-  <w:abstractNum w:abstractNumId="8">
+  <w:abstractNum w:abstractNumId="8" w15:restartNumberingAfterBreak="0">
     <w:nsid w:val="7CFC1EE0"/>
     <w:multiLevelType w:val="hybridMultilevel"/>
     <w:tmpl w:val="6B0C4452"/>

</xml_diff>

<commit_message>
Added Post method to signup controller
</commit_message>
<xml_diff>
--- a/src/main/resources/Docs/Architecture Design.docx
+++ b/src/main/resources/Docs/Architecture Design.docx
@@ -3797,14 +3797,35 @@
         </w:numPr>
       </w:pPr>
       <w:r>
-        <w:rPr>
-          <w:sz w:val="28"/>
-        </w:rPr>
         <w:lastRenderedPageBreak/>
+        <w:t>User Creation Journey</w:t>
+      </w:r>
+    </w:p>
+    <w:p>
+      <w:pPr>
+        <w:pStyle w:val="Heading2"/>
+        <w:numPr>
+          <w:ilvl w:val="1"/>
+          <w:numId w:val="2"/>
+        </w:numPr>
+        <w:rPr>
+          <w:sz w:val="24"/>
+        </w:rPr>
+      </w:pPr>
+      <w:r>
+        <w:rPr>
+          <w:sz w:val="24"/>
+        </w:rPr>
         <w:t>High Level picture on Filling Form</w:t>
       </w:r>
     </w:p>
     <w:p>
+      <w:r>
+        <w:rPr>
+          <w:noProof/>
+        </w:rPr>
+        <w:t xml:space="preserve">          </w:t>
+      </w:r>
       <w:r>
         <w:rPr>
           <w:noProof/>
@@ -3846,19 +3867,636 @@
         </w:drawing>
       </w:r>
     </w:p>
-    <w:p>
+    <w:p/>
+    <w:p>
+      <w:pPr>
+        <w:ind w:left="720"/>
+      </w:pPr>
+    </w:p>
+    <w:p>
+      <w:pPr>
+        <w:ind w:left="720"/>
+      </w:pPr>
+      <w:r>
+        <w:t xml:space="preserve">$ </w:t>
+      </w:r>
+      <w:proofErr w:type="spellStart"/>
+      <w:proofErr w:type="gramStart"/>
+      <w:r>
+        <w:t>git</w:t>
+      </w:r>
+      <w:proofErr w:type="spellEnd"/>
+      <w:proofErr w:type="gramEnd"/>
+      <w:r>
+        <w:t xml:space="preserve"> merge </w:t>
+      </w:r>
+      <w:proofErr w:type="spellStart"/>
+      <w:r>
+        <w:t>useraccount</w:t>
+      </w:r>
+      <w:proofErr w:type="spellEnd"/>
+    </w:p>
+    <w:p>
+      <w:pPr>
+        <w:ind w:left="720"/>
+      </w:pPr>
+      <w:r>
+        <w:t>Updating d274189</w:t>
+      </w:r>
+      <w:proofErr w:type="gramStart"/>
+      <w:r>
+        <w:t>..</w:t>
+      </w:r>
+      <w:proofErr w:type="gramEnd"/>
+      <w:r>
+        <w:t>bbe3707</w:t>
+      </w:r>
+    </w:p>
+    <w:p>
+      <w:pPr>
+        <w:ind w:left="720"/>
+      </w:pPr>
+      <w:r>
+        <w:t>Fast-forward</w:t>
+      </w:r>
+    </w:p>
+    <w:p>
+      <w:pPr>
+        <w:ind w:left="720"/>
+      </w:pPr>
+      <w:r>
+        <w:t xml:space="preserve"> pom.xml                                            </w:t>
+      </w:r>
+      <w:proofErr w:type="gramStart"/>
+      <w:r>
+        <w:t>|  25</w:t>
+      </w:r>
+      <w:proofErr w:type="gramEnd"/>
+      <w:r>
+        <w:t xml:space="preserve"> +++-</w:t>
+      </w:r>
+    </w:p>
+    <w:p>
+      <w:pPr>
+        <w:ind w:left="720"/>
+      </w:pPr>
+      <w:r>
+        <w:t xml:space="preserve"> </w:t>
+      </w:r>
+      <w:proofErr w:type="spellStart"/>
+      <w:r>
+        <w:t>src</w:t>
+      </w:r>
+      <w:proofErr w:type="spellEnd"/>
+      <w:r>
+        <w:t>/main/java/com/</w:t>
+      </w:r>
+      <w:proofErr w:type="spellStart"/>
+      <w:r>
+        <w:t>devopsbuddy</w:t>
+      </w:r>
+      <w:proofErr w:type="spellEnd"/>
+      <w:r>
+        <w:t>/</w:t>
+      </w:r>
+      <w:proofErr w:type="spellStart"/>
+      <w:r>
+        <w:t>utils</w:t>
+      </w:r>
+      <w:proofErr w:type="spellEnd"/>
+      <w:r>
+        <w:t xml:space="preserve">/UserUtils.java </w:t>
+      </w:r>
+      <w:proofErr w:type="gramStart"/>
+      <w:r>
+        <w:t>|  16</w:t>
+      </w:r>
+      <w:proofErr w:type="gramEnd"/>
+      <w:r>
+        <w:t xml:space="preserve"> +++</w:t>
+      </w:r>
+    </w:p>
+    <w:p>
+      <w:pPr>
+        <w:ind w:left="720"/>
+      </w:pPr>
+      <w:r>
+        <w:t xml:space="preserve"> .../web/domain/frontend/BasicAccountPayload.java   | 149 +++++++++++++++++++++</w:t>
+      </w:r>
+    </w:p>
+    <w:p>
+      <w:pPr>
+        <w:ind w:left="720"/>
+      </w:pPr>
+      <w:r>
+        <w:t xml:space="preserve"> </w:t>
+      </w:r>
+      <w:proofErr w:type="spellStart"/>
+      <w:proofErr w:type="gramStart"/>
+      <w:r>
+        <w:t>src</w:t>
+      </w:r>
+      <w:proofErr w:type="spellEnd"/>
+      <w:r>
+        <w:t>/main/resources/Docs/Architecture</w:t>
+      </w:r>
+      <w:proofErr w:type="gramEnd"/>
+      <w:r>
+        <w:t xml:space="preserve"> Design.docx   | Bin 1288723 -&gt; 1616077 bytes</w:t>
+      </w:r>
+    </w:p>
+    <w:p>
+      <w:pPr>
+        <w:ind w:left="720"/>
+      </w:pPr>
+      <w:r>
+        <w:t xml:space="preserve"> </w:t>
+      </w:r>
+      <w:proofErr w:type="spellStart"/>
+      <w:proofErr w:type="gramStart"/>
+      <w:r>
+        <w:t>src</w:t>
+      </w:r>
+      <w:proofErr w:type="spellEnd"/>
+      <w:r>
+        <w:t>/main/resources/Docs</w:t>
+      </w:r>
+      <w:proofErr w:type="gramEnd"/>
+      <w:r>
+        <w:t>/~$</w:t>
+      </w:r>
+      <w:proofErr w:type="spellStart"/>
+      <w:r>
+        <w:t>chitecture</w:t>
+      </w:r>
+      <w:proofErr w:type="spellEnd"/>
+      <w:r>
+        <w:t xml:space="preserve"> Design.docx   | Bin 0 -&gt; 162 bytes</w:t>
+      </w:r>
+    </w:p>
+    <w:p>
+      <w:pPr>
+        <w:ind w:left="720"/>
+      </w:pPr>
+      <w:r>
+        <w:t xml:space="preserve"> .../</w:t>
+      </w:r>
+      <w:proofErr w:type="spellStart"/>
+      <w:r>
+        <w:t>devopsbuddy</w:t>
+      </w:r>
+      <w:proofErr w:type="spellEnd"/>
+      <w:r>
+        <w:t xml:space="preserve">/test/unit/UserUtilsUnitTest.java   </w:t>
+      </w:r>
+      <w:proofErr w:type="gramStart"/>
+      <w:r>
+        <w:t>|  31</w:t>
+      </w:r>
+      <w:proofErr w:type="gramEnd"/>
+      <w:r>
+        <w:t xml:space="preserve"> ++++-</w:t>
+      </w:r>
+    </w:p>
+    <w:p>
+      <w:pPr>
+        <w:ind w:left="720"/>
+      </w:pPr>
+      <w:r>
+        <w:t xml:space="preserve"> 6 files changed, 212 </w:t>
+      </w:r>
+      <w:proofErr w:type="gramStart"/>
+      <w:r>
+        <w:t>insertions(</w:t>
+      </w:r>
+      <w:proofErr w:type="gramEnd"/>
+      <w:r>
+        <w:t>+), 9 deletions(-)</w:t>
+      </w:r>
+    </w:p>
+    <w:p>
+      <w:pPr>
+        <w:ind w:left="720"/>
+      </w:pPr>
+      <w:r>
+        <w:t xml:space="preserve"> </w:t>
+      </w:r>
+      <w:proofErr w:type="gramStart"/>
+      <w:r>
+        <w:t>create</w:t>
+      </w:r>
+      <w:proofErr w:type="gramEnd"/>
+      <w:r>
+        <w:t xml:space="preserve"> mode 100644 src/main/java/com/devopsbuddy/web/domain/frontend/BasicAccountPayload.java</w:t>
+      </w:r>
+    </w:p>
+    <w:p>
+      <w:pPr>
+        <w:ind w:left="720"/>
+      </w:pPr>
+      <w:r>
+        <w:t xml:space="preserve"> </w:t>
+      </w:r>
+      <w:proofErr w:type="gramStart"/>
+      <w:r>
+        <w:t>create</w:t>
+      </w:r>
+      <w:proofErr w:type="gramEnd"/>
+      <w:r>
+        <w:t xml:space="preserve"> mode 100644 </w:t>
+      </w:r>
+      <w:proofErr w:type="spellStart"/>
+      <w:r>
+        <w:t>src</w:t>
+      </w:r>
+      <w:proofErr w:type="spellEnd"/>
+      <w:r>
+        <w:t>/main/resources/Docs/~$</w:t>
+      </w:r>
+      <w:proofErr w:type="spellStart"/>
+      <w:r>
+        <w:t>chitecture</w:t>
+      </w:r>
+      <w:proofErr w:type="spellEnd"/>
+      <w:r>
+        <w:t xml:space="preserve"> Design.docx</w:t>
+      </w:r>
+    </w:p>
+    <w:p>
+      <w:pPr>
+        <w:ind w:left="720"/>
+      </w:pPr>
+    </w:p>
+    <w:p>
+      <w:pPr>
+        <w:ind w:left="720"/>
+      </w:pPr>
+      <w:r>
+        <w:t xml:space="preserve"> </w:t>
+      </w:r>
+    </w:p>
+    <w:p>
+      <w:pPr>
+        <w:ind w:left="720"/>
+      </w:pPr>
+      <w:r>
+        <w:t xml:space="preserve"> </w:t>
+      </w:r>
+      <w:proofErr w:type="gramStart"/>
+      <w:r>
+        <w:t>bootstrap</w:t>
+      </w:r>
+      <w:proofErr w:type="gramEnd"/>
+      <w:r>
+        <w:t xml:space="preserve"> container and grid systems</w:t>
+      </w:r>
+    </w:p>
+    <w:p>
+      <w:pPr>
+        <w:ind w:left="720"/>
+      </w:pPr>
+      <w:r>
+        <w:t xml:space="preserve"> </w:t>
+      </w:r>
+    </w:p>
+    <w:p>
+      <w:pPr>
+        <w:ind w:left="720"/>
+      </w:pPr>
+      <w:r>
+        <w:lastRenderedPageBreak/>
+        <w:t xml:space="preserve"> $ </w:t>
+      </w:r>
+      <w:proofErr w:type="spellStart"/>
+      <w:proofErr w:type="gramStart"/>
+      <w:r>
+        <w:t>git</w:t>
+      </w:r>
+      <w:proofErr w:type="spellEnd"/>
+      <w:proofErr w:type="gramEnd"/>
+      <w:r>
+        <w:t xml:space="preserve"> merge </w:t>
+      </w:r>
+      <w:proofErr w:type="spellStart"/>
+      <w:r>
+        <w:t>useraccount</w:t>
+      </w:r>
+      <w:proofErr w:type="spellEnd"/>
+    </w:p>
+    <w:p>
+      <w:pPr>
+        <w:ind w:left="720"/>
+      </w:pPr>
+      <w:r>
+        <w:t>Updating bbe3707</w:t>
+      </w:r>
+      <w:proofErr w:type="gramStart"/>
+      <w:r>
+        <w:t>..</w:t>
+      </w:r>
+      <w:proofErr w:type="gramEnd"/>
+      <w:r>
+        <w:t>f716334</w:t>
+      </w:r>
+    </w:p>
+    <w:p>
+      <w:pPr>
+        <w:ind w:left="720"/>
+      </w:pPr>
+      <w:r>
+        <w:t>Fast-forward</w:t>
+      </w:r>
+    </w:p>
+    <w:p>
+      <w:pPr>
+        <w:ind w:left="720"/>
+      </w:pPr>
+      <w:r>
+        <w:t xml:space="preserve"> .../com/</w:t>
+      </w:r>
+      <w:proofErr w:type="spellStart"/>
+      <w:r>
+        <w:t>devopsbuddy</w:t>
+      </w:r>
+      <w:proofErr w:type="spellEnd"/>
+      <w:r>
+        <w:t>/</w:t>
+      </w:r>
+      <w:proofErr w:type="spellStart"/>
+      <w:r>
+        <w:t>config</w:t>
+      </w:r>
+      <w:proofErr w:type="spellEnd"/>
+      <w:r>
+        <w:t>/SecurityConfig.java     |   4 +-</w:t>
+      </w:r>
+    </w:p>
+    <w:p>
+      <w:pPr>
+        <w:ind w:left="720"/>
+      </w:pPr>
+      <w:r>
+        <w:t xml:space="preserve"> .../web/controllers/SignupController.java          </w:t>
+      </w:r>
+      <w:proofErr w:type="gramStart"/>
+      <w:r>
+        <w:t>|  51</w:t>
+      </w:r>
+      <w:proofErr w:type="gramEnd"/>
+      <w:r>
+        <w:t xml:space="preserve"> ++++++++</w:t>
+      </w:r>
+    </w:p>
+    <w:p>
+      <w:pPr>
+        <w:ind w:left="720"/>
+      </w:pPr>
+      <w:r>
+        <w:t xml:space="preserve"> .../web/domain/frontend/ProAccountPayload.java     </w:t>
+      </w:r>
+      <w:proofErr w:type="gramStart"/>
+      <w:r>
+        <w:t>|  45</w:t>
+      </w:r>
+      <w:proofErr w:type="gramEnd"/>
+      <w:r>
+        <w:t xml:space="preserve"> +++++++</w:t>
+      </w:r>
+    </w:p>
+    <w:p>
+      <w:pPr>
+        <w:ind w:left="720"/>
+      </w:pPr>
+      <w:r>
+        <w:t xml:space="preserve"> </w:t>
+      </w:r>
+      <w:proofErr w:type="spellStart"/>
+      <w:r>
+        <w:t>src</w:t>
+      </w:r>
+      <w:proofErr w:type="spellEnd"/>
+      <w:r>
+        <w:t>/main/resources/i18n/</w:t>
+      </w:r>
+      <w:proofErr w:type="spellStart"/>
+      <w:r>
+        <w:t>messages.properties</w:t>
+      </w:r>
+      <w:proofErr w:type="spellEnd"/>
+      <w:r>
+        <w:t xml:space="preserve">        </w:t>
+      </w:r>
+      <w:proofErr w:type="gramStart"/>
+      <w:r>
+        <w:t>|  13</w:t>
+      </w:r>
+      <w:proofErr w:type="gramEnd"/>
+      <w:r>
+        <w:t xml:space="preserve"> +-</w:t>
+      </w:r>
+    </w:p>
+    <w:p>
+      <w:pPr>
+        <w:ind w:left="720"/>
+      </w:pPr>
+      <w:r>
+        <w:t xml:space="preserve"> </w:t>
+      </w:r>
+      <w:proofErr w:type="spellStart"/>
+      <w:r>
+        <w:t>src</w:t>
+      </w:r>
+      <w:proofErr w:type="spellEnd"/>
+      <w:r>
+        <w:t>/main/resources/static/</w:t>
+      </w:r>
+      <w:proofErr w:type="spellStart"/>
+      <w:r>
+        <w:t>css</w:t>
+      </w:r>
+      <w:proofErr w:type="spellEnd"/>
+      <w:r>
+        <w:t>/styles.css           |   7 +</w:t>
+      </w:r>
+    </w:p>
+    <w:p>
+      <w:pPr>
+        <w:ind w:left="720"/>
+      </w:pPr>
+      <w:r>
+        <w:t xml:space="preserve"> </w:t>
+      </w:r>
+      <w:proofErr w:type="spellStart"/>
+      <w:r>
+        <w:t>src</w:t>
+      </w:r>
+      <w:proofErr w:type="spellEnd"/>
+      <w:r>
+        <w:t xml:space="preserve">/main/resources/templates/index.html            </w:t>
+      </w:r>
+      <w:proofErr w:type="gramStart"/>
+      <w:r>
+        <w:t>|  38</w:t>
+      </w:r>
+      <w:proofErr w:type="gramEnd"/>
+      <w:r>
+        <w:t xml:space="preserve"> +++++-</w:t>
+      </w:r>
+    </w:p>
+    <w:p>
+      <w:pPr>
+        <w:ind w:left="720"/>
+      </w:pPr>
+      <w:r>
+        <w:t xml:space="preserve"> .../resources/templates/registration/signup.html   | 141 +++++++++++++++++++++</w:t>
+      </w:r>
+    </w:p>
+    <w:p>
+      <w:pPr>
+        <w:ind w:left="720"/>
+      </w:pPr>
+      <w:r>
+        <w:t xml:space="preserve"> 7 files changed, 290 </w:t>
+      </w:r>
+      <w:proofErr w:type="gramStart"/>
+      <w:r>
+        <w:t>insertions(</w:t>
+      </w:r>
+      <w:proofErr w:type="gramEnd"/>
+      <w:r>
+        <w:t>+), 9 deletions(-)</w:t>
+      </w:r>
+    </w:p>
+    <w:p>
+      <w:pPr>
+        <w:ind w:left="720"/>
+      </w:pPr>
+      <w:r>
+        <w:t xml:space="preserve"> </w:t>
+      </w:r>
+      <w:proofErr w:type="gramStart"/>
+      <w:r>
+        <w:t>create</w:t>
+      </w:r>
+      <w:proofErr w:type="gramEnd"/>
+      <w:r>
+        <w:t xml:space="preserve"> mode 100644 src/main/java/com/devopsbuddy/web/controllers/SignupController.java</w:t>
+      </w:r>
+    </w:p>
+    <w:p>
+      <w:pPr>
+        <w:ind w:left="720"/>
+      </w:pPr>
+      <w:r>
+        <w:t xml:space="preserve"> </w:t>
+      </w:r>
+      <w:proofErr w:type="gramStart"/>
+      <w:r>
+        <w:t>create</w:t>
+      </w:r>
+      <w:proofErr w:type="gramEnd"/>
+      <w:r>
+        <w:t xml:space="preserve"> mode 100644 src/main/java/com/devopsbuddy/web/domain/frontend/ProAccountPayload.java</w:t>
+      </w:r>
+    </w:p>
+    <w:p>
+      <w:pPr>
+        <w:ind w:left="720"/>
+      </w:pPr>
+      <w:r>
+        <w:t xml:space="preserve"> </w:t>
+      </w:r>
+      <w:proofErr w:type="gramStart"/>
+      <w:r>
+        <w:t>create</w:t>
+      </w:r>
+      <w:proofErr w:type="gramEnd"/>
+      <w:r>
+        <w:t xml:space="preserve"> mode 100644 </w:t>
+      </w:r>
+      <w:proofErr w:type="spellStart"/>
+      <w:r>
+        <w:t>src</w:t>
+      </w:r>
+      <w:proofErr w:type="spellEnd"/>
+      <w:r>
+        <w:t>/main/resources/templates/registration/signup.html</w:t>
+      </w:r>
+    </w:p>
+    <w:p>
+      <w:pPr>
+        <w:ind w:left="720"/>
+      </w:pPr>
+    </w:p>
+    <w:p>
+      <w:pPr>
+        <w:pStyle w:val="Heading2"/>
+        <w:numPr>
+          <w:ilvl w:val="1"/>
+          <w:numId w:val="2"/>
+        </w:numPr>
+        <w:rPr>
+          <w:sz w:val="24"/>
+        </w:rPr>
+      </w:pPr>
+      <w:r>
+        <w:rPr>
+          <w:sz w:val="24"/>
+        </w:rPr>
+        <w:t>Handling the Post Request</w:t>
+      </w:r>
+    </w:p>
+    <w:p>
+      <w:pPr>
+        <w:ind w:left="720"/>
+      </w:pPr>
+    </w:p>
+    <w:p>
+      <w:pPr>
+        <w:ind w:left="720"/>
+      </w:pPr>
+      <w:r>
+        <w:rPr>
+          <w:noProof/>
+        </w:rPr>
+        <w:drawing>
+          <wp:inline distT="0" distB="0" distL="0" distR="0" wp14:anchorId="5CF38CC9" wp14:editId="4E7A14ED">
+            <wp:extent cx="5943600" cy="3016250"/>
+            <wp:effectExtent l="0" t="0" r="0" b="0"/>
+            <wp:docPr id="6" name="Picture 6"/>
+            <wp:cNvGraphicFramePr>
+              <a:graphicFrameLocks xmlns:a="http://schemas.openxmlformats.org/drawingml/2006/main" noChangeAspect="1"/>
+            </wp:cNvGraphicFramePr>
+            <a:graphic xmlns:a="http://schemas.openxmlformats.org/drawingml/2006/main">
+              <a:graphicData uri="http://schemas.openxmlformats.org/drawingml/2006/picture">
+                <pic:pic xmlns:pic="http://schemas.openxmlformats.org/drawingml/2006/picture">
+                  <pic:nvPicPr>
+                    <pic:cNvPr id="1" name=""/>
+                    <pic:cNvPicPr/>
+                  </pic:nvPicPr>
+                  <pic:blipFill>
+                    <a:blip r:embed="rId10"/>
+                    <a:stretch>
+                      <a:fillRect/>
+                    </a:stretch>
+                  </pic:blipFill>
+                  <pic:spPr>
+                    <a:xfrm>
+                      <a:off x="0" y="0"/>
+                      <a:ext cx="5943600" cy="3016250"/>
+                    </a:xfrm>
+                    <a:prstGeom prst="rect">
+                      <a:avLst/>
+                    </a:prstGeom>
+                  </pic:spPr>
+                </pic:pic>
+              </a:graphicData>
+            </a:graphic>
+          </wp:inline>
+        </w:drawing>
+      </w:r>
       <w:bookmarkStart w:id="0" w:name="_GoBack"/>
       <w:bookmarkEnd w:id="0"/>
-    </w:p>
-    <w:p>
-      <w:pPr>
-        <w:ind w:left="720"/>
-      </w:pPr>
-    </w:p>
-    <w:p>
-      <w:pPr>
-        <w:ind w:left="720"/>
-      </w:pPr>
     </w:p>
     <w:sectPr>
       <w:pgSz w:w="12240" w:h="15840"/>

</xml_diff>